<commit_message>
Fixed and completed case statements added the correct logic around substitution variables inside case statements updated documentation for case statements modified predicand and condition parsing to produce appropriate table dictionary fragments Modified Table Dictionary entries representing Tuple Substitution Variables so that the name was not altered, unlike normal tables
</commit_message>
<xml_diff>
--- a/parse/documents/SQL Parse Event Walker.docx
+++ b/parse/documents/SQL Parse Event Walker.docx
@@ -273,7 +273,7 @@
         </w:trPr>
         <w:tc>
           <w:tcPr>
-            <w:tcW w:w="278" w:type="dxa"/>
+            <w:tcW w:w="305" w:type="dxa"/>
             <w:shd w:val="clear" w:color="auto" w:fill="DBE5F1" w:themeFill="accent1" w:themeFillTint="33"/>
           </w:tcPr>
           <w:p>
@@ -289,7 +289,7 @@
         </w:tc>
         <w:tc>
           <w:tcPr>
-            <w:tcW w:w="4677" w:type="dxa"/>
+            <w:tcW w:w="4662" w:type="dxa"/>
             <w:shd w:val="clear" w:color="auto" w:fill="DBE5F1" w:themeFill="accent1" w:themeFillTint="33"/>
           </w:tcPr>
           <w:p>
@@ -312,7 +312,7 @@
         </w:tc>
         <w:tc>
           <w:tcPr>
-            <w:tcW w:w="821" w:type="dxa"/>
+            <w:tcW w:w="820" w:type="dxa"/>
             <w:shd w:val="clear" w:color="auto" w:fill="DBE5F1" w:themeFill="accent1" w:themeFillTint="33"/>
           </w:tcPr>
           <w:p>
@@ -335,7 +335,7 @@
         </w:tc>
         <w:tc>
           <w:tcPr>
-            <w:tcW w:w="798" w:type="dxa"/>
+            <w:tcW w:w="794" w:type="dxa"/>
             <w:shd w:val="clear" w:color="auto" w:fill="DBE5F1" w:themeFill="accent1" w:themeFillTint="33"/>
           </w:tcPr>
           <w:p>
@@ -358,7 +358,7 @@
         </w:tc>
         <w:tc>
           <w:tcPr>
-            <w:tcW w:w="868" w:type="dxa"/>
+            <w:tcW w:w="865" w:type="dxa"/>
             <w:shd w:val="clear" w:color="auto" w:fill="DBE5F1" w:themeFill="accent1" w:themeFillTint="33"/>
           </w:tcPr>
           <w:p>
@@ -381,7 +381,7 @@
         </w:tc>
         <w:tc>
           <w:tcPr>
-            <w:tcW w:w="899" w:type="dxa"/>
+            <w:tcW w:w="897" w:type="dxa"/>
             <w:shd w:val="clear" w:color="auto" w:fill="DBE5F1" w:themeFill="accent1" w:themeFillTint="33"/>
           </w:tcPr>
           <w:p>
@@ -404,7 +404,7 @@
         </w:tc>
         <w:tc>
           <w:tcPr>
-            <w:tcW w:w="927" w:type="dxa"/>
+            <w:tcW w:w="925" w:type="dxa"/>
             <w:shd w:val="clear" w:color="auto" w:fill="DBE5F1" w:themeFill="accent1" w:themeFillTint="33"/>
           </w:tcPr>
           <w:p>
@@ -455,7 +455,7 @@
         </w:trPr>
         <w:tc>
           <w:tcPr>
-            <w:tcW w:w="278" w:type="dxa"/>
+            <w:tcW w:w="305" w:type="dxa"/>
           </w:tcPr>
           <w:p>
             <w:pPr>
@@ -481,7 +481,7 @@
         </w:tc>
         <w:tc>
           <w:tcPr>
-            <w:tcW w:w="4677" w:type="dxa"/>
+            <w:tcW w:w="4662" w:type="dxa"/>
           </w:tcPr>
           <w:p>
             <w:pPr>
@@ -500,7 +500,7 @@
         </w:tc>
         <w:tc>
           <w:tcPr>
-            <w:tcW w:w="821" w:type="dxa"/>
+            <w:tcW w:w="820" w:type="dxa"/>
           </w:tcPr>
           <w:p>
             <w:pPr>
@@ -520,7 +520,7 @@
         </w:tc>
         <w:tc>
           <w:tcPr>
-            <w:tcW w:w="798" w:type="dxa"/>
+            <w:tcW w:w="794" w:type="dxa"/>
           </w:tcPr>
           <w:p>
             <w:pPr>
@@ -540,7 +540,7 @@
         </w:tc>
         <w:tc>
           <w:tcPr>
-            <w:tcW w:w="868" w:type="dxa"/>
+            <w:tcW w:w="865" w:type="dxa"/>
           </w:tcPr>
           <w:p>
             <w:pPr>
@@ -560,7 +560,7 @@
         </w:tc>
         <w:tc>
           <w:tcPr>
-            <w:tcW w:w="899" w:type="dxa"/>
+            <w:tcW w:w="897" w:type="dxa"/>
           </w:tcPr>
           <w:p>
             <w:pPr>
@@ -580,7 +580,7 @@
         </w:tc>
         <w:tc>
           <w:tcPr>
-            <w:tcW w:w="927" w:type="dxa"/>
+            <w:tcW w:w="925" w:type="dxa"/>
           </w:tcPr>
           <w:p>
             <w:pPr>
@@ -625,7 +625,7 @@
         </w:trPr>
         <w:tc>
           <w:tcPr>
-            <w:tcW w:w="278" w:type="dxa"/>
+            <w:tcW w:w="305" w:type="dxa"/>
           </w:tcPr>
           <w:p>
             <w:pPr>
@@ -651,7 +651,7 @@
         </w:tc>
         <w:tc>
           <w:tcPr>
-            <w:tcW w:w="4677" w:type="dxa"/>
+            <w:tcW w:w="4662" w:type="dxa"/>
           </w:tcPr>
           <w:p>
             <w:pPr>
@@ -684,7 +684,7 @@
         </w:tc>
         <w:tc>
           <w:tcPr>
-            <w:tcW w:w="821" w:type="dxa"/>
+            <w:tcW w:w="820" w:type="dxa"/>
           </w:tcPr>
           <w:p>
             <w:pPr>
@@ -704,7 +704,7 @@
         </w:tc>
         <w:tc>
           <w:tcPr>
-            <w:tcW w:w="798" w:type="dxa"/>
+            <w:tcW w:w="794" w:type="dxa"/>
           </w:tcPr>
           <w:p>
             <w:pPr>
@@ -718,7 +718,7 @@
         </w:tc>
         <w:tc>
           <w:tcPr>
-            <w:tcW w:w="868" w:type="dxa"/>
+            <w:tcW w:w="865" w:type="dxa"/>
           </w:tcPr>
           <w:p>
             <w:pPr>
@@ -732,7 +732,7 @@
         </w:tc>
         <w:tc>
           <w:tcPr>
-            <w:tcW w:w="899" w:type="dxa"/>
+            <w:tcW w:w="897" w:type="dxa"/>
           </w:tcPr>
           <w:p>
             <w:pPr>
@@ -746,7 +746,7 @@
         </w:tc>
         <w:tc>
           <w:tcPr>
-            <w:tcW w:w="927" w:type="dxa"/>
+            <w:tcW w:w="925" w:type="dxa"/>
           </w:tcPr>
           <w:p>
             <w:pPr>
@@ -785,7 +785,7 @@
         </w:trPr>
         <w:tc>
           <w:tcPr>
-            <w:tcW w:w="278" w:type="dxa"/>
+            <w:tcW w:w="305" w:type="dxa"/>
           </w:tcPr>
           <w:p>
             <w:pPr>
@@ -811,7 +811,7 @@
         </w:tc>
         <w:tc>
           <w:tcPr>
-            <w:tcW w:w="4677" w:type="dxa"/>
+            <w:tcW w:w="4662" w:type="dxa"/>
           </w:tcPr>
           <w:p>
             <w:pPr>
@@ -868,7 +868,7 @@
         </w:tc>
         <w:tc>
           <w:tcPr>
-            <w:tcW w:w="821" w:type="dxa"/>
+            <w:tcW w:w="820" w:type="dxa"/>
           </w:tcPr>
           <w:p>
             <w:pPr>
@@ -882,7 +882,7 @@
         </w:tc>
         <w:tc>
           <w:tcPr>
-            <w:tcW w:w="798" w:type="dxa"/>
+            <w:tcW w:w="794" w:type="dxa"/>
           </w:tcPr>
           <w:p>
             <w:pPr>
@@ -896,7 +896,7 @@
         </w:tc>
         <w:tc>
           <w:tcPr>
-            <w:tcW w:w="868" w:type="dxa"/>
+            <w:tcW w:w="865" w:type="dxa"/>
           </w:tcPr>
           <w:p>
             <w:pPr>
@@ -910,7 +910,7 @@
         </w:tc>
         <w:tc>
           <w:tcPr>
-            <w:tcW w:w="899" w:type="dxa"/>
+            <w:tcW w:w="897" w:type="dxa"/>
           </w:tcPr>
           <w:p>
             <w:pPr>
@@ -924,7 +924,7 @@
         </w:tc>
         <w:tc>
           <w:tcPr>
-            <w:tcW w:w="927" w:type="dxa"/>
+            <w:tcW w:w="925" w:type="dxa"/>
           </w:tcPr>
           <w:p>
             <w:pPr>
@@ -963,7 +963,7 @@
         </w:trPr>
         <w:tc>
           <w:tcPr>
-            <w:tcW w:w="278" w:type="dxa"/>
+            <w:tcW w:w="305" w:type="dxa"/>
           </w:tcPr>
           <w:p>
             <w:pPr>
@@ -989,7 +989,7 @@
         </w:tc>
         <w:tc>
           <w:tcPr>
-            <w:tcW w:w="4677" w:type="dxa"/>
+            <w:tcW w:w="4662" w:type="dxa"/>
           </w:tcPr>
           <w:p>
             <w:pPr>
@@ -1008,7 +1008,7 @@
         </w:tc>
         <w:tc>
           <w:tcPr>
-            <w:tcW w:w="821" w:type="dxa"/>
+            <w:tcW w:w="820" w:type="dxa"/>
           </w:tcPr>
           <w:p>
             <w:pPr>
@@ -1028,7 +1028,7 @@
         </w:tc>
         <w:tc>
           <w:tcPr>
-            <w:tcW w:w="798" w:type="dxa"/>
+            <w:tcW w:w="794" w:type="dxa"/>
           </w:tcPr>
           <w:p>
             <w:pPr>
@@ -1048,7 +1048,7 @@
         </w:tc>
         <w:tc>
           <w:tcPr>
-            <w:tcW w:w="868" w:type="dxa"/>
+            <w:tcW w:w="865" w:type="dxa"/>
           </w:tcPr>
           <w:p>
             <w:pPr>
@@ -1068,7 +1068,7 @@
         </w:tc>
         <w:tc>
           <w:tcPr>
-            <w:tcW w:w="899" w:type="dxa"/>
+            <w:tcW w:w="897" w:type="dxa"/>
           </w:tcPr>
           <w:p>
             <w:pPr>
@@ -1088,7 +1088,7 @@
         </w:tc>
         <w:tc>
           <w:tcPr>
-            <w:tcW w:w="927" w:type="dxa"/>
+            <w:tcW w:w="925" w:type="dxa"/>
           </w:tcPr>
           <w:p>
             <w:pPr>
@@ -1133,7 +1133,7 @@
         </w:trPr>
         <w:tc>
           <w:tcPr>
-            <w:tcW w:w="278" w:type="dxa"/>
+            <w:tcW w:w="305" w:type="dxa"/>
           </w:tcPr>
           <w:p>
             <w:pPr>
@@ -1159,7 +1159,7 @@
         </w:tc>
         <w:tc>
           <w:tcPr>
-            <w:tcW w:w="4677" w:type="dxa"/>
+            <w:tcW w:w="4662" w:type="dxa"/>
           </w:tcPr>
           <w:p>
             <w:pPr>
@@ -1190,7 +1190,7 @@
         </w:tc>
         <w:tc>
           <w:tcPr>
-            <w:tcW w:w="821" w:type="dxa"/>
+            <w:tcW w:w="820" w:type="dxa"/>
           </w:tcPr>
           <w:p>
             <w:pPr>
@@ -1210,7 +1210,7 @@
         </w:tc>
         <w:tc>
           <w:tcPr>
-            <w:tcW w:w="798" w:type="dxa"/>
+            <w:tcW w:w="794" w:type="dxa"/>
           </w:tcPr>
           <w:p>
             <w:pPr>
@@ -1230,7 +1230,7 @@
         </w:tc>
         <w:tc>
           <w:tcPr>
-            <w:tcW w:w="868" w:type="dxa"/>
+            <w:tcW w:w="865" w:type="dxa"/>
           </w:tcPr>
           <w:p>
             <w:pPr>
@@ -1250,7 +1250,7 @@
         </w:tc>
         <w:tc>
           <w:tcPr>
-            <w:tcW w:w="899" w:type="dxa"/>
+            <w:tcW w:w="897" w:type="dxa"/>
           </w:tcPr>
           <w:p>
             <w:pPr>
@@ -1270,7 +1270,7 @@
         </w:tc>
         <w:tc>
           <w:tcPr>
-            <w:tcW w:w="927" w:type="dxa"/>
+            <w:tcW w:w="925" w:type="dxa"/>
           </w:tcPr>
           <w:p>
             <w:pPr>
@@ -1304,7 +1304,7 @@
               <w:rPr>
                 <w:sz w:val="16"/>
               </w:rPr>
-              <w:t>TBD</w:t>
+              <w:t>X</w:t>
             </w:r>
           </w:p>
         </w:tc>
@@ -1315,7 +1315,7 @@
         </w:trPr>
         <w:tc>
           <w:tcPr>
-            <w:tcW w:w="278" w:type="dxa"/>
+            <w:tcW w:w="305" w:type="dxa"/>
           </w:tcPr>
           <w:p>
             <w:pPr>
@@ -1341,7 +1341,7 @@
         </w:tc>
         <w:tc>
           <w:tcPr>
-            <w:tcW w:w="4677" w:type="dxa"/>
+            <w:tcW w:w="4662" w:type="dxa"/>
           </w:tcPr>
           <w:p>
             <w:pPr>
@@ -1390,7 +1390,7 @@
         </w:tc>
         <w:tc>
           <w:tcPr>
-            <w:tcW w:w="821" w:type="dxa"/>
+            <w:tcW w:w="820" w:type="dxa"/>
           </w:tcPr>
           <w:p>
             <w:pPr>
@@ -1410,7 +1410,7 @@
         </w:tc>
         <w:tc>
           <w:tcPr>
-            <w:tcW w:w="798" w:type="dxa"/>
+            <w:tcW w:w="794" w:type="dxa"/>
           </w:tcPr>
           <w:p>
             <w:pPr>
@@ -1430,7 +1430,7 @@
         </w:tc>
         <w:tc>
           <w:tcPr>
-            <w:tcW w:w="868" w:type="dxa"/>
+            <w:tcW w:w="865" w:type="dxa"/>
           </w:tcPr>
           <w:p>
             <w:pPr>
@@ -1450,7 +1450,7 @@
         </w:tc>
         <w:tc>
           <w:tcPr>
-            <w:tcW w:w="899" w:type="dxa"/>
+            <w:tcW w:w="897" w:type="dxa"/>
           </w:tcPr>
           <w:p>
             <w:pPr>
@@ -1470,7 +1470,7 @@
         </w:tc>
         <w:tc>
           <w:tcPr>
-            <w:tcW w:w="927" w:type="dxa"/>
+            <w:tcW w:w="925" w:type="dxa"/>
           </w:tcPr>
           <w:p>
             <w:pPr>
@@ -1515,7 +1515,7 @@
         </w:trPr>
         <w:tc>
           <w:tcPr>
-            <w:tcW w:w="278" w:type="dxa"/>
+            <w:tcW w:w="305" w:type="dxa"/>
           </w:tcPr>
           <w:p>
             <w:pPr>
@@ -1541,7 +1541,7 @@
         </w:tc>
         <w:tc>
           <w:tcPr>
-            <w:tcW w:w="4677" w:type="dxa"/>
+            <w:tcW w:w="4662" w:type="dxa"/>
           </w:tcPr>
           <w:p>
             <w:pPr>
@@ -1572,7 +1572,7 @@
         </w:tc>
         <w:tc>
           <w:tcPr>
-            <w:tcW w:w="821" w:type="dxa"/>
+            <w:tcW w:w="820" w:type="dxa"/>
           </w:tcPr>
           <w:p>
             <w:pPr>
@@ -1592,7 +1592,7 @@
         </w:tc>
         <w:tc>
           <w:tcPr>
-            <w:tcW w:w="798" w:type="dxa"/>
+            <w:tcW w:w="794" w:type="dxa"/>
           </w:tcPr>
           <w:p>
             <w:pPr>
@@ -1612,7 +1612,7 @@
         </w:tc>
         <w:tc>
           <w:tcPr>
-            <w:tcW w:w="868" w:type="dxa"/>
+            <w:tcW w:w="865" w:type="dxa"/>
           </w:tcPr>
           <w:p>
             <w:pPr>
@@ -1632,7 +1632,7 @@
         </w:tc>
         <w:tc>
           <w:tcPr>
-            <w:tcW w:w="899" w:type="dxa"/>
+            <w:tcW w:w="897" w:type="dxa"/>
           </w:tcPr>
           <w:p>
             <w:pPr>
@@ -1652,7 +1652,7 @@
         </w:tc>
         <w:tc>
           <w:tcPr>
-            <w:tcW w:w="927" w:type="dxa"/>
+            <w:tcW w:w="925" w:type="dxa"/>
           </w:tcPr>
           <w:p>
             <w:pPr>
@@ -1697,7 +1697,7 @@
         </w:trPr>
         <w:tc>
           <w:tcPr>
-            <w:tcW w:w="278" w:type="dxa"/>
+            <w:tcW w:w="305" w:type="dxa"/>
           </w:tcPr>
           <w:p>
             <w:pPr>
@@ -1723,7 +1723,7 @@
         </w:tc>
         <w:tc>
           <w:tcPr>
-            <w:tcW w:w="4677" w:type="dxa"/>
+            <w:tcW w:w="4662" w:type="dxa"/>
           </w:tcPr>
           <w:p>
             <w:pPr>
@@ -1756,7 +1756,7 @@
         </w:tc>
         <w:tc>
           <w:tcPr>
-            <w:tcW w:w="821" w:type="dxa"/>
+            <w:tcW w:w="820" w:type="dxa"/>
           </w:tcPr>
           <w:p>
             <w:pPr>
@@ -1776,7 +1776,7 @@
         </w:tc>
         <w:tc>
           <w:tcPr>
-            <w:tcW w:w="798" w:type="dxa"/>
+            <w:tcW w:w="794" w:type="dxa"/>
           </w:tcPr>
           <w:p>
             <w:pPr>
@@ -1796,7 +1796,7 @@
         </w:tc>
         <w:tc>
           <w:tcPr>
-            <w:tcW w:w="868" w:type="dxa"/>
+            <w:tcW w:w="865" w:type="dxa"/>
           </w:tcPr>
           <w:p>
             <w:pPr>
@@ -1816,7 +1816,7 @@
         </w:tc>
         <w:tc>
           <w:tcPr>
-            <w:tcW w:w="899" w:type="dxa"/>
+            <w:tcW w:w="897" w:type="dxa"/>
           </w:tcPr>
           <w:p>
             <w:pPr>
@@ -1836,7 +1836,7 @@
         </w:tc>
         <w:tc>
           <w:tcPr>
-            <w:tcW w:w="927" w:type="dxa"/>
+            <w:tcW w:w="925" w:type="dxa"/>
           </w:tcPr>
           <w:p>
             <w:pPr>
@@ -1881,7 +1881,7 @@
         </w:trPr>
         <w:tc>
           <w:tcPr>
-            <w:tcW w:w="278" w:type="dxa"/>
+            <w:tcW w:w="305" w:type="dxa"/>
           </w:tcPr>
           <w:p>
             <w:pPr>
@@ -1907,7 +1907,7 @@
         </w:tc>
         <w:tc>
           <w:tcPr>
-            <w:tcW w:w="4677" w:type="dxa"/>
+            <w:tcW w:w="4662" w:type="dxa"/>
           </w:tcPr>
           <w:p>
             <w:pPr>
@@ -1948,7 +1948,7 @@
         </w:tc>
         <w:tc>
           <w:tcPr>
-            <w:tcW w:w="821" w:type="dxa"/>
+            <w:tcW w:w="820" w:type="dxa"/>
           </w:tcPr>
           <w:p>
             <w:pPr>
@@ -1968,7 +1968,7 @@
         </w:tc>
         <w:tc>
           <w:tcPr>
-            <w:tcW w:w="798" w:type="dxa"/>
+            <w:tcW w:w="794" w:type="dxa"/>
           </w:tcPr>
           <w:p>
             <w:pPr>
@@ -1988,7 +1988,7 @@
         </w:tc>
         <w:tc>
           <w:tcPr>
-            <w:tcW w:w="868" w:type="dxa"/>
+            <w:tcW w:w="865" w:type="dxa"/>
           </w:tcPr>
           <w:p>
             <w:pPr>
@@ -2008,7 +2008,7 @@
         </w:tc>
         <w:tc>
           <w:tcPr>
-            <w:tcW w:w="899" w:type="dxa"/>
+            <w:tcW w:w="897" w:type="dxa"/>
           </w:tcPr>
           <w:p>
             <w:pPr>
@@ -2028,7 +2028,7 @@
         </w:tc>
         <w:tc>
           <w:tcPr>
-            <w:tcW w:w="927" w:type="dxa"/>
+            <w:tcW w:w="925" w:type="dxa"/>
           </w:tcPr>
           <w:p>
             <w:pPr>
@@ -2073,7 +2073,7 @@
         </w:trPr>
         <w:tc>
           <w:tcPr>
-            <w:tcW w:w="278" w:type="dxa"/>
+            <w:tcW w:w="305" w:type="dxa"/>
           </w:tcPr>
           <w:p>
             <w:pPr>
@@ -2099,7 +2099,7 @@
         </w:tc>
         <w:tc>
           <w:tcPr>
-            <w:tcW w:w="4677" w:type="dxa"/>
+            <w:tcW w:w="4662" w:type="dxa"/>
           </w:tcPr>
           <w:p>
             <w:pPr>
@@ -2132,7 +2132,7 @@
         </w:tc>
         <w:tc>
           <w:tcPr>
-            <w:tcW w:w="821" w:type="dxa"/>
+            <w:tcW w:w="820" w:type="dxa"/>
           </w:tcPr>
           <w:p>
             <w:pPr>
@@ -2152,7 +2152,7 @@
         </w:tc>
         <w:tc>
           <w:tcPr>
-            <w:tcW w:w="798" w:type="dxa"/>
+            <w:tcW w:w="794" w:type="dxa"/>
           </w:tcPr>
           <w:p>
             <w:pPr>
@@ -2172,7 +2172,7 @@
         </w:tc>
         <w:tc>
           <w:tcPr>
-            <w:tcW w:w="868" w:type="dxa"/>
+            <w:tcW w:w="865" w:type="dxa"/>
           </w:tcPr>
           <w:p>
             <w:pPr>
@@ -2192,7 +2192,7 @@
         </w:tc>
         <w:tc>
           <w:tcPr>
-            <w:tcW w:w="899" w:type="dxa"/>
+            <w:tcW w:w="897" w:type="dxa"/>
           </w:tcPr>
           <w:p>
             <w:pPr>
@@ -2212,7 +2212,7 @@
         </w:tc>
         <w:tc>
           <w:tcPr>
-            <w:tcW w:w="927" w:type="dxa"/>
+            <w:tcW w:w="925" w:type="dxa"/>
           </w:tcPr>
           <w:p>
             <w:pPr>
@@ -2257,7 +2257,7 @@
         </w:trPr>
         <w:tc>
           <w:tcPr>
-            <w:tcW w:w="278" w:type="dxa"/>
+            <w:tcW w:w="305" w:type="dxa"/>
           </w:tcPr>
           <w:p>
             <w:pPr>
@@ -2277,7 +2277,7 @@
         </w:tc>
         <w:tc>
           <w:tcPr>
-            <w:tcW w:w="4677" w:type="dxa"/>
+            <w:tcW w:w="4662" w:type="dxa"/>
           </w:tcPr>
           <w:p>
             <w:pPr>
@@ -2308,7 +2308,7 @@
         </w:tc>
         <w:tc>
           <w:tcPr>
-            <w:tcW w:w="821" w:type="dxa"/>
+            <w:tcW w:w="820" w:type="dxa"/>
           </w:tcPr>
           <w:p>
             <w:pPr>
@@ -2328,7 +2328,7 @@
         </w:tc>
         <w:tc>
           <w:tcPr>
-            <w:tcW w:w="798" w:type="dxa"/>
+            <w:tcW w:w="794" w:type="dxa"/>
           </w:tcPr>
           <w:p>
             <w:pPr>
@@ -2348,7 +2348,7 @@
         </w:tc>
         <w:tc>
           <w:tcPr>
-            <w:tcW w:w="868" w:type="dxa"/>
+            <w:tcW w:w="865" w:type="dxa"/>
           </w:tcPr>
           <w:p>
             <w:pPr>
@@ -2368,7 +2368,7 @@
         </w:tc>
         <w:tc>
           <w:tcPr>
-            <w:tcW w:w="899" w:type="dxa"/>
+            <w:tcW w:w="897" w:type="dxa"/>
           </w:tcPr>
           <w:p>
             <w:pPr>
@@ -2388,7 +2388,7 @@
         </w:tc>
         <w:tc>
           <w:tcPr>
-            <w:tcW w:w="927" w:type="dxa"/>
+            <w:tcW w:w="925" w:type="dxa"/>
           </w:tcPr>
           <w:p>
             <w:pPr>
@@ -2433,7 +2433,7 @@
         </w:trPr>
         <w:tc>
           <w:tcPr>
-            <w:tcW w:w="278" w:type="dxa"/>
+            <w:tcW w:w="305" w:type="dxa"/>
           </w:tcPr>
           <w:p>
             <w:pPr>
@@ -2453,7 +2453,7 @@
         </w:tc>
         <w:tc>
           <w:tcPr>
-            <w:tcW w:w="4677" w:type="dxa"/>
+            <w:tcW w:w="4662" w:type="dxa"/>
           </w:tcPr>
           <w:p>
             <w:pPr>
@@ -2472,7 +2472,7 @@
         </w:tc>
         <w:tc>
           <w:tcPr>
-            <w:tcW w:w="821" w:type="dxa"/>
+            <w:tcW w:w="820" w:type="dxa"/>
           </w:tcPr>
           <w:p>
             <w:pPr>
@@ -2492,7 +2492,7 @@
         </w:tc>
         <w:tc>
           <w:tcPr>
-            <w:tcW w:w="798" w:type="dxa"/>
+            <w:tcW w:w="794" w:type="dxa"/>
           </w:tcPr>
           <w:p>
             <w:pPr>
@@ -2512,7 +2512,7 @@
         </w:tc>
         <w:tc>
           <w:tcPr>
-            <w:tcW w:w="868" w:type="dxa"/>
+            <w:tcW w:w="865" w:type="dxa"/>
           </w:tcPr>
           <w:p>
             <w:pPr>
@@ -2532,7 +2532,7 @@
         </w:tc>
         <w:tc>
           <w:tcPr>
-            <w:tcW w:w="899" w:type="dxa"/>
+            <w:tcW w:w="897" w:type="dxa"/>
           </w:tcPr>
           <w:p>
             <w:pPr>
@@ -2552,7 +2552,7 @@
         </w:tc>
         <w:tc>
           <w:tcPr>
-            <w:tcW w:w="927" w:type="dxa"/>
+            <w:tcW w:w="925" w:type="dxa"/>
           </w:tcPr>
           <w:p>
             <w:pPr>
@@ -2597,7 +2597,7 @@
         </w:trPr>
         <w:tc>
           <w:tcPr>
-            <w:tcW w:w="278" w:type="dxa"/>
+            <w:tcW w:w="305" w:type="dxa"/>
           </w:tcPr>
           <w:p>
             <w:pPr>
@@ -2617,7 +2617,7 @@
         </w:tc>
         <w:tc>
           <w:tcPr>
-            <w:tcW w:w="4677" w:type="dxa"/>
+            <w:tcW w:w="4662" w:type="dxa"/>
           </w:tcPr>
           <w:p>
             <w:pPr>
@@ -2648,7 +2648,7 @@
         </w:tc>
         <w:tc>
           <w:tcPr>
-            <w:tcW w:w="821" w:type="dxa"/>
+            <w:tcW w:w="820" w:type="dxa"/>
           </w:tcPr>
           <w:p>
             <w:pPr>
@@ -2668,7 +2668,7 @@
         </w:tc>
         <w:tc>
           <w:tcPr>
-            <w:tcW w:w="798" w:type="dxa"/>
+            <w:tcW w:w="794" w:type="dxa"/>
           </w:tcPr>
           <w:p>
             <w:pPr>
@@ -2688,7 +2688,7 @@
         </w:tc>
         <w:tc>
           <w:tcPr>
-            <w:tcW w:w="868" w:type="dxa"/>
+            <w:tcW w:w="865" w:type="dxa"/>
           </w:tcPr>
           <w:p>
             <w:pPr>
@@ -2708,7 +2708,7 @@
         </w:tc>
         <w:tc>
           <w:tcPr>
-            <w:tcW w:w="899" w:type="dxa"/>
+            <w:tcW w:w="897" w:type="dxa"/>
           </w:tcPr>
           <w:p>
             <w:pPr>
@@ -2728,7 +2728,7 @@
         </w:tc>
         <w:tc>
           <w:tcPr>
-            <w:tcW w:w="927" w:type="dxa"/>
+            <w:tcW w:w="925" w:type="dxa"/>
           </w:tcPr>
           <w:p>
             <w:pPr>
@@ -2773,7 +2773,7 @@
         </w:trPr>
         <w:tc>
           <w:tcPr>
-            <w:tcW w:w="278" w:type="dxa"/>
+            <w:tcW w:w="305" w:type="dxa"/>
           </w:tcPr>
           <w:p>
             <w:pPr>
@@ -2793,7 +2793,7 @@
         </w:tc>
         <w:tc>
           <w:tcPr>
-            <w:tcW w:w="4677" w:type="dxa"/>
+            <w:tcW w:w="4662" w:type="dxa"/>
           </w:tcPr>
           <w:p>
             <w:pPr>
@@ -2824,7 +2824,7 @@
         </w:tc>
         <w:tc>
           <w:tcPr>
-            <w:tcW w:w="821" w:type="dxa"/>
+            <w:tcW w:w="820" w:type="dxa"/>
           </w:tcPr>
           <w:p>
             <w:pPr>
@@ -2844,7 +2844,7 @@
         </w:tc>
         <w:tc>
           <w:tcPr>
-            <w:tcW w:w="798" w:type="dxa"/>
+            <w:tcW w:w="794" w:type="dxa"/>
           </w:tcPr>
           <w:p>
             <w:pPr>
@@ -2864,7 +2864,7 @@
         </w:tc>
         <w:tc>
           <w:tcPr>
-            <w:tcW w:w="868" w:type="dxa"/>
+            <w:tcW w:w="865" w:type="dxa"/>
           </w:tcPr>
           <w:p>
             <w:pPr>
@@ -2884,7 +2884,7 @@
         </w:tc>
         <w:tc>
           <w:tcPr>
-            <w:tcW w:w="899" w:type="dxa"/>
+            <w:tcW w:w="897" w:type="dxa"/>
           </w:tcPr>
           <w:p>
             <w:pPr>
@@ -2904,7 +2904,7 @@
         </w:tc>
         <w:tc>
           <w:tcPr>
-            <w:tcW w:w="927" w:type="dxa"/>
+            <w:tcW w:w="925" w:type="dxa"/>
           </w:tcPr>
           <w:p>
             <w:pPr>
@@ -2949,7 +2949,7 @@
         </w:trPr>
         <w:tc>
           <w:tcPr>
-            <w:tcW w:w="278" w:type="dxa"/>
+            <w:tcW w:w="305" w:type="dxa"/>
           </w:tcPr>
           <w:p>
             <w:pPr>
@@ -2975,7 +2975,7 @@
         </w:tc>
         <w:tc>
           <w:tcPr>
-            <w:tcW w:w="4677" w:type="dxa"/>
+            <w:tcW w:w="4662" w:type="dxa"/>
           </w:tcPr>
           <w:p>
             <w:pPr>
@@ -2994,7 +2994,7 @@
         </w:tc>
         <w:tc>
           <w:tcPr>
-            <w:tcW w:w="821" w:type="dxa"/>
+            <w:tcW w:w="820" w:type="dxa"/>
           </w:tcPr>
           <w:p>
             <w:pPr>
@@ -3014,7 +3014,7 @@
         </w:tc>
         <w:tc>
           <w:tcPr>
-            <w:tcW w:w="798" w:type="dxa"/>
+            <w:tcW w:w="794" w:type="dxa"/>
           </w:tcPr>
           <w:p>
             <w:pPr>
@@ -3034,7 +3034,7 @@
         </w:tc>
         <w:tc>
           <w:tcPr>
-            <w:tcW w:w="868" w:type="dxa"/>
+            <w:tcW w:w="865" w:type="dxa"/>
           </w:tcPr>
           <w:p>
             <w:pPr>
@@ -3054,7 +3054,7 @@
         </w:tc>
         <w:tc>
           <w:tcPr>
-            <w:tcW w:w="899" w:type="dxa"/>
+            <w:tcW w:w="897" w:type="dxa"/>
           </w:tcPr>
           <w:p>
             <w:pPr>
@@ -3074,7 +3074,7 @@
         </w:tc>
         <w:tc>
           <w:tcPr>
-            <w:tcW w:w="927" w:type="dxa"/>
+            <w:tcW w:w="925" w:type="dxa"/>
           </w:tcPr>
           <w:p>
             <w:pPr>
@@ -3119,7 +3119,7 @@
         </w:trPr>
         <w:tc>
           <w:tcPr>
-            <w:tcW w:w="278" w:type="dxa"/>
+            <w:tcW w:w="305" w:type="dxa"/>
           </w:tcPr>
           <w:p>
             <w:pPr>
@@ -3139,7 +3139,7 @@
         </w:tc>
         <w:tc>
           <w:tcPr>
-            <w:tcW w:w="4677" w:type="dxa"/>
+            <w:tcW w:w="4662" w:type="dxa"/>
           </w:tcPr>
           <w:p>
             <w:pPr>
@@ -3158,7 +3158,7 @@
         </w:tc>
         <w:tc>
           <w:tcPr>
-            <w:tcW w:w="821" w:type="dxa"/>
+            <w:tcW w:w="820" w:type="dxa"/>
           </w:tcPr>
           <w:p>
             <w:pPr>
@@ -3178,7 +3178,7 @@
         </w:tc>
         <w:tc>
           <w:tcPr>
-            <w:tcW w:w="798" w:type="dxa"/>
+            <w:tcW w:w="794" w:type="dxa"/>
           </w:tcPr>
           <w:p>
             <w:pPr>
@@ -3198,7 +3198,7 @@
         </w:tc>
         <w:tc>
           <w:tcPr>
-            <w:tcW w:w="868" w:type="dxa"/>
+            <w:tcW w:w="865" w:type="dxa"/>
           </w:tcPr>
           <w:p>
             <w:pPr>
@@ -3218,7 +3218,7 @@
         </w:tc>
         <w:tc>
           <w:tcPr>
-            <w:tcW w:w="899" w:type="dxa"/>
+            <w:tcW w:w="897" w:type="dxa"/>
           </w:tcPr>
           <w:p>
             <w:pPr>
@@ -3238,7 +3238,7 @@
         </w:tc>
         <w:tc>
           <w:tcPr>
-            <w:tcW w:w="927" w:type="dxa"/>
+            <w:tcW w:w="925" w:type="dxa"/>
           </w:tcPr>
           <w:p>
             <w:pPr>
@@ -3283,7 +3283,7 @@
         </w:trPr>
         <w:tc>
           <w:tcPr>
-            <w:tcW w:w="278" w:type="dxa"/>
+            <w:tcW w:w="305" w:type="dxa"/>
           </w:tcPr>
           <w:p>
             <w:pPr>
@@ -3309,7 +3309,7 @@
         </w:tc>
         <w:tc>
           <w:tcPr>
-            <w:tcW w:w="4677" w:type="dxa"/>
+            <w:tcW w:w="4662" w:type="dxa"/>
           </w:tcPr>
           <w:p>
             <w:pPr>
@@ -3328,7 +3328,7 @@
         </w:tc>
         <w:tc>
           <w:tcPr>
-            <w:tcW w:w="821" w:type="dxa"/>
+            <w:tcW w:w="820" w:type="dxa"/>
           </w:tcPr>
           <w:p>
             <w:pPr>
@@ -3348,7 +3348,7 @@
         </w:tc>
         <w:tc>
           <w:tcPr>
-            <w:tcW w:w="798" w:type="dxa"/>
+            <w:tcW w:w="794" w:type="dxa"/>
           </w:tcPr>
           <w:p>
             <w:pPr>
@@ -3368,7 +3368,7 @@
         </w:tc>
         <w:tc>
           <w:tcPr>
-            <w:tcW w:w="868" w:type="dxa"/>
+            <w:tcW w:w="865" w:type="dxa"/>
           </w:tcPr>
           <w:p>
             <w:pPr>
@@ -3388,7 +3388,7 @@
         </w:tc>
         <w:tc>
           <w:tcPr>
-            <w:tcW w:w="899" w:type="dxa"/>
+            <w:tcW w:w="897" w:type="dxa"/>
           </w:tcPr>
           <w:p>
             <w:pPr>
@@ -3408,7 +3408,7 @@
         </w:tc>
         <w:tc>
           <w:tcPr>
-            <w:tcW w:w="927" w:type="dxa"/>
+            <w:tcW w:w="925" w:type="dxa"/>
           </w:tcPr>
           <w:p>
             <w:pPr>
@@ -3453,7 +3453,7 @@
         </w:trPr>
         <w:tc>
           <w:tcPr>
-            <w:tcW w:w="278" w:type="dxa"/>
+            <w:tcW w:w="305" w:type="dxa"/>
           </w:tcPr>
           <w:p>
             <w:pPr>
@@ -3473,7 +3473,7 @@
         </w:tc>
         <w:tc>
           <w:tcPr>
-            <w:tcW w:w="4677" w:type="dxa"/>
+            <w:tcW w:w="4662" w:type="dxa"/>
           </w:tcPr>
           <w:p>
             <w:pPr>
@@ -3506,7 +3506,7 @@
         </w:tc>
         <w:tc>
           <w:tcPr>
-            <w:tcW w:w="821" w:type="dxa"/>
+            <w:tcW w:w="820" w:type="dxa"/>
           </w:tcPr>
           <w:p>
             <w:pPr>
@@ -3526,7 +3526,7 @@
         </w:tc>
         <w:tc>
           <w:tcPr>
-            <w:tcW w:w="798" w:type="dxa"/>
+            <w:tcW w:w="794" w:type="dxa"/>
           </w:tcPr>
           <w:p>
             <w:pPr>
@@ -3546,7 +3546,7 @@
         </w:tc>
         <w:tc>
           <w:tcPr>
-            <w:tcW w:w="868" w:type="dxa"/>
+            <w:tcW w:w="865" w:type="dxa"/>
           </w:tcPr>
           <w:p>
             <w:pPr>
@@ -3566,7 +3566,7 @@
         </w:tc>
         <w:tc>
           <w:tcPr>
-            <w:tcW w:w="899" w:type="dxa"/>
+            <w:tcW w:w="897" w:type="dxa"/>
           </w:tcPr>
           <w:p>
             <w:pPr>
@@ -3586,7 +3586,7 @@
         </w:tc>
         <w:tc>
           <w:tcPr>
-            <w:tcW w:w="927" w:type="dxa"/>
+            <w:tcW w:w="925" w:type="dxa"/>
           </w:tcPr>
           <w:p>
             <w:pPr>
@@ -3631,7 +3631,7 @@
         </w:trPr>
         <w:tc>
           <w:tcPr>
-            <w:tcW w:w="278" w:type="dxa"/>
+            <w:tcW w:w="305" w:type="dxa"/>
           </w:tcPr>
           <w:p>
             <w:pPr>
@@ -3651,7 +3651,7 @@
         </w:tc>
         <w:tc>
           <w:tcPr>
-            <w:tcW w:w="4677" w:type="dxa"/>
+            <w:tcW w:w="4662" w:type="dxa"/>
           </w:tcPr>
           <w:p>
             <w:pPr>
@@ -3677,7 +3677,7 @@
         </w:tc>
         <w:tc>
           <w:tcPr>
-            <w:tcW w:w="821" w:type="dxa"/>
+            <w:tcW w:w="820" w:type="dxa"/>
           </w:tcPr>
           <w:p>
             <w:pPr>
@@ -3698,7 +3698,7 @@
         </w:tc>
         <w:tc>
           <w:tcPr>
-            <w:tcW w:w="798" w:type="dxa"/>
+            <w:tcW w:w="794" w:type="dxa"/>
           </w:tcPr>
           <w:p>
             <w:pPr>
@@ -3718,7 +3718,7 @@
         </w:tc>
         <w:tc>
           <w:tcPr>
-            <w:tcW w:w="868" w:type="dxa"/>
+            <w:tcW w:w="865" w:type="dxa"/>
           </w:tcPr>
           <w:p>
             <w:pPr>
@@ -3738,7 +3738,7 @@
         </w:tc>
         <w:tc>
           <w:tcPr>
-            <w:tcW w:w="899" w:type="dxa"/>
+            <w:tcW w:w="897" w:type="dxa"/>
           </w:tcPr>
           <w:p>
             <w:pPr>
@@ -3758,7 +3758,7 @@
         </w:tc>
         <w:tc>
           <w:tcPr>
-            <w:tcW w:w="927" w:type="dxa"/>
+            <w:tcW w:w="925" w:type="dxa"/>
           </w:tcPr>
           <w:p>
             <w:pPr>
@@ -3803,7 +3803,7 @@
         </w:trPr>
         <w:tc>
           <w:tcPr>
-            <w:tcW w:w="278" w:type="dxa"/>
+            <w:tcW w:w="305" w:type="dxa"/>
           </w:tcPr>
           <w:p>
             <w:pPr>
@@ -3830,7 +3830,7 @@
         </w:tc>
         <w:tc>
           <w:tcPr>
-            <w:tcW w:w="4677" w:type="dxa"/>
+            <w:tcW w:w="4662" w:type="dxa"/>
           </w:tcPr>
           <w:p>
             <w:pPr>
@@ -3863,7 +3863,7 @@
         </w:tc>
         <w:tc>
           <w:tcPr>
-            <w:tcW w:w="821" w:type="dxa"/>
+            <w:tcW w:w="820" w:type="dxa"/>
           </w:tcPr>
           <w:p>
             <w:pPr>
@@ -3883,7 +3883,7 @@
         </w:tc>
         <w:tc>
           <w:tcPr>
-            <w:tcW w:w="798" w:type="dxa"/>
+            <w:tcW w:w="794" w:type="dxa"/>
           </w:tcPr>
           <w:p>
             <w:pPr>
@@ -3903,7 +3903,7 @@
         </w:tc>
         <w:tc>
           <w:tcPr>
-            <w:tcW w:w="868" w:type="dxa"/>
+            <w:tcW w:w="865" w:type="dxa"/>
           </w:tcPr>
           <w:p>
             <w:pPr>
@@ -3923,7 +3923,7 @@
         </w:tc>
         <w:tc>
           <w:tcPr>
-            <w:tcW w:w="899" w:type="dxa"/>
+            <w:tcW w:w="897" w:type="dxa"/>
           </w:tcPr>
           <w:p>
             <w:pPr>
@@ -3943,7 +3943,7 @@
         </w:tc>
         <w:tc>
           <w:tcPr>
-            <w:tcW w:w="927" w:type="dxa"/>
+            <w:tcW w:w="925" w:type="dxa"/>
           </w:tcPr>
           <w:p>
             <w:pPr>
@@ -3988,7 +3988,7 @@
         </w:trPr>
         <w:tc>
           <w:tcPr>
-            <w:tcW w:w="278" w:type="dxa"/>
+            <w:tcW w:w="305" w:type="dxa"/>
           </w:tcPr>
           <w:p>
             <w:pPr>
@@ -4014,7 +4014,7 @@
         </w:tc>
         <w:tc>
           <w:tcPr>
-            <w:tcW w:w="4677" w:type="dxa"/>
+            <w:tcW w:w="4662" w:type="dxa"/>
           </w:tcPr>
           <w:p>
             <w:pPr>
@@ -4089,7 +4089,7 @@
         </w:tc>
         <w:tc>
           <w:tcPr>
-            <w:tcW w:w="821" w:type="dxa"/>
+            <w:tcW w:w="820" w:type="dxa"/>
           </w:tcPr>
           <w:p>
             <w:pPr>
@@ -4109,7 +4109,7 @@
         </w:tc>
         <w:tc>
           <w:tcPr>
-            <w:tcW w:w="798" w:type="dxa"/>
+            <w:tcW w:w="794" w:type="dxa"/>
           </w:tcPr>
           <w:p>
             <w:pPr>
@@ -4129,7 +4129,7 @@
         </w:tc>
         <w:tc>
           <w:tcPr>
-            <w:tcW w:w="868" w:type="dxa"/>
+            <w:tcW w:w="865" w:type="dxa"/>
           </w:tcPr>
           <w:p>
             <w:pPr>
@@ -4149,7 +4149,7 @@
         </w:tc>
         <w:tc>
           <w:tcPr>
-            <w:tcW w:w="899" w:type="dxa"/>
+            <w:tcW w:w="897" w:type="dxa"/>
           </w:tcPr>
           <w:p>
             <w:pPr>
@@ -4169,7 +4169,7 @@
         </w:tc>
         <w:tc>
           <w:tcPr>
-            <w:tcW w:w="927" w:type="dxa"/>
+            <w:tcW w:w="925" w:type="dxa"/>
           </w:tcPr>
           <w:p>
             <w:pPr>
@@ -4214,7 +4214,7 @@
         </w:trPr>
         <w:tc>
           <w:tcPr>
-            <w:tcW w:w="278" w:type="dxa"/>
+            <w:tcW w:w="305" w:type="dxa"/>
           </w:tcPr>
           <w:p>
             <w:pPr>
@@ -4234,7 +4234,7 @@
         </w:tc>
         <w:tc>
           <w:tcPr>
-            <w:tcW w:w="4677" w:type="dxa"/>
+            <w:tcW w:w="4662" w:type="dxa"/>
           </w:tcPr>
           <w:p>
             <w:pPr>
@@ -4253,7 +4253,7 @@
         </w:tc>
         <w:tc>
           <w:tcPr>
-            <w:tcW w:w="821" w:type="dxa"/>
+            <w:tcW w:w="820" w:type="dxa"/>
           </w:tcPr>
           <w:p>
             <w:pPr>
@@ -4273,7 +4273,7 @@
         </w:tc>
         <w:tc>
           <w:tcPr>
-            <w:tcW w:w="798" w:type="dxa"/>
+            <w:tcW w:w="794" w:type="dxa"/>
           </w:tcPr>
           <w:p>
             <w:pPr>
@@ -4293,7 +4293,7 @@
         </w:tc>
         <w:tc>
           <w:tcPr>
-            <w:tcW w:w="868" w:type="dxa"/>
+            <w:tcW w:w="865" w:type="dxa"/>
           </w:tcPr>
           <w:p>
             <w:pPr>
@@ -4313,7 +4313,7 @@
         </w:tc>
         <w:tc>
           <w:tcPr>
-            <w:tcW w:w="899" w:type="dxa"/>
+            <w:tcW w:w="897" w:type="dxa"/>
           </w:tcPr>
           <w:p>
             <w:pPr>
@@ -4333,7 +4333,7 @@
         </w:tc>
         <w:tc>
           <w:tcPr>
-            <w:tcW w:w="927" w:type="dxa"/>
+            <w:tcW w:w="925" w:type="dxa"/>
           </w:tcPr>
           <w:p>
             <w:pPr>
@@ -4378,7 +4378,7 @@
         </w:trPr>
         <w:tc>
           <w:tcPr>
-            <w:tcW w:w="278" w:type="dxa"/>
+            <w:tcW w:w="305" w:type="dxa"/>
           </w:tcPr>
           <w:p>
             <w:pPr>
@@ -4398,7 +4398,7 @@
         </w:tc>
         <w:tc>
           <w:tcPr>
-            <w:tcW w:w="4677" w:type="dxa"/>
+            <w:tcW w:w="4662" w:type="dxa"/>
           </w:tcPr>
           <w:p>
             <w:pPr>
@@ -4417,7 +4417,7 @@
         </w:tc>
         <w:tc>
           <w:tcPr>
-            <w:tcW w:w="821" w:type="dxa"/>
+            <w:tcW w:w="820" w:type="dxa"/>
           </w:tcPr>
           <w:p>
             <w:pPr>
@@ -4437,7 +4437,7 @@
         </w:tc>
         <w:tc>
           <w:tcPr>
-            <w:tcW w:w="798" w:type="dxa"/>
+            <w:tcW w:w="794" w:type="dxa"/>
           </w:tcPr>
           <w:p>
             <w:pPr>
@@ -4457,7 +4457,7 @@
         </w:tc>
         <w:tc>
           <w:tcPr>
-            <w:tcW w:w="868" w:type="dxa"/>
+            <w:tcW w:w="865" w:type="dxa"/>
           </w:tcPr>
           <w:p>
             <w:pPr>
@@ -4477,7 +4477,7 @@
         </w:tc>
         <w:tc>
           <w:tcPr>
-            <w:tcW w:w="899" w:type="dxa"/>
+            <w:tcW w:w="897" w:type="dxa"/>
           </w:tcPr>
           <w:p>
             <w:pPr>
@@ -4497,7 +4497,7 @@
         </w:tc>
         <w:tc>
           <w:tcPr>
-            <w:tcW w:w="927" w:type="dxa"/>
+            <w:tcW w:w="925" w:type="dxa"/>
           </w:tcPr>
           <w:p>
             <w:pPr>
@@ -4542,7 +4542,7 @@
         </w:trPr>
         <w:tc>
           <w:tcPr>
-            <w:tcW w:w="278" w:type="dxa"/>
+            <w:tcW w:w="305" w:type="dxa"/>
           </w:tcPr>
           <w:p>
             <w:pPr>
@@ -4562,7 +4562,7 @@
         </w:tc>
         <w:tc>
           <w:tcPr>
-            <w:tcW w:w="4677" w:type="dxa"/>
+            <w:tcW w:w="4662" w:type="dxa"/>
           </w:tcPr>
           <w:p>
             <w:pPr>
@@ -4691,7 +4691,7 @@
         </w:tc>
         <w:tc>
           <w:tcPr>
-            <w:tcW w:w="821" w:type="dxa"/>
+            <w:tcW w:w="820" w:type="dxa"/>
           </w:tcPr>
           <w:p>
             <w:pPr>
@@ -4711,7 +4711,7 @@
         </w:tc>
         <w:tc>
           <w:tcPr>
-            <w:tcW w:w="798" w:type="dxa"/>
+            <w:tcW w:w="794" w:type="dxa"/>
           </w:tcPr>
           <w:p>
             <w:pPr>
@@ -4731,7 +4731,7 @@
         </w:tc>
         <w:tc>
           <w:tcPr>
-            <w:tcW w:w="868" w:type="dxa"/>
+            <w:tcW w:w="865" w:type="dxa"/>
           </w:tcPr>
           <w:p>
             <w:pPr>
@@ -4751,7 +4751,7 @@
         </w:tc>
         <w:tc>
           <w:tcPr>
-            <w:tcW w:w="899" w:type="dxa"/>
+            <w:tcW w:w="897" w:type="dxa"/>
           </w:tcPr>
           <w:p>
             <w:pPr>
@@ -4771,7 +4771,7 @@
         </w:tc>
         <w:tc>
           <w:tcPr>
-            <w:tcW w:w="927" w:type="dxa"/>
+            <w:tcW w:w="925" w:type="dxa"/>
           </w:tcPr>
           <w:p>
             <w:pPr>
@@ -4816,7 +4816,7 @@
         </w:trPr>
         <w:tc>
           <w:tcPr>
-            <w:tcW w:w="278" w:type="dxa"/>
+            <w:tcW w:w="305" w:type="dxa"/>
           </w:tcPr>
           <w:p>
             <w:pPr>
@@ -4836,7 +4836,7 @@
         </w:tc>
         <w:tc>
           <w:tcPr>
-            <w:tcW w:w="4677" w:type="dxa"/>
+            <w:tcW w:w="4662" w:type="dxa"/>
           </w:tcPr>
           <w:p>
             <w:pPr>
@@ -4883,7 +4883,7 @@
         </w:tc>
         <w:tc>
           <w:tcPr>
-            <w:tcW w:w="821" w:type="dxa"/>
+            <w:tcW w:w="820" w:type="dxa"/>
           </w:tcPr>
           <w:p>
             <w:pPr>
@@ -4903,7 +4903,7 @@
         </w:tc>
         <w:tc>
           <w:tcPr>
-            <w:tcW w:w="798" w:type="dxa"/>
+            <w:tcW w:w="794" w:type="dxa"/>
           </w:tcPr>
           <w:p>
             <w:pPr>
@@ -4923,7 +4923,7 @@
         </w:tc>
         <w:tc>
           <w:tcPr>
-            <w:tcW w:w="868" w:type="dxa"/>
+            <w:tcW w:w="865" w:type="dxa"/>
           </w:tcPr>
           <w:p>
             <w:pPr>
@@ -4943,7 +4943,7 @@
         </w:tc>
         <w:tc>
           <w:tcPr>
-            <w:tcW w:w="899" w:type="dxa"/>
+            <w:tcW w:w="897" w:type="dxa"/>
           </w:tcPr>
           <w:p>
             <w:pPr>
@@ -4963,7 +4963,7 @@
         </w:tc>
         <w:tc>
           <w:tcPr>
-            <w:tcW w:w="927" w:type="dxa"/>
+            <w:tcW w:w="925" w:type="dxa"/>
           </w:tcPr>
           <w:p>
             <w:pPr>
@@ -5008,7 +5008,7 @@
         </w:trPr>
         <w:tc>
           <w:tcPr>
-            <w:tcW w:w="278" w:type="dxa"/>
+            <w:tcW w:w="305" w:type="dxa"/>
           </w:tcPr>
           <w:p>
             <w:pPr>
@@ -5034,7 +5034,7 @@
         </w:tc>
         <w:tc>
           <w:tcPr>
-            <w:tcW w:w="4677" w:type="dxa"/>
+            <w:tcW w:w="4662" w:type="dxa"/>
           </w:tcPr>
           <w:p>
             <w:pPr>
@@ -5073,7 +5073,7 @@
         </w:tc>
         <w:tc>
           <w:tcPr>
-            <w:tcW w:w="821" w:type="dxa"/>
+            <w:tcW w:w="820" w:type="dxa"/>
           </w:tcPr>
           <w:p>
             <w:pPr>
@@ -5093,7 +5093,7 @@
         </w:tc>
         <w:tc>
           <w:tcPr>
-            <w:tcW w:w="798" w:type="dxa"/>
+            <w:tcW w:w="794" w:type="dxa"/>
           </w:tcPr>
           <w:p>
             <w:pPr>
@@ -5113,7 +5113,7 @@
         </w:tc>
         <w:tc>
           <w:tcPr>
-            <w:tcW w:w="868" w:type="dxa"/>
+            <w:tcW w:w="865" w:type="dxa"/>
           </w:tcPr>
           <w:p>
             <w:pPr>
@@ -5133,7 +5133,7 @@
         </w:tc>
         <w:tc>
           <w:tcPr>
-            <w:tcW w:w="899" w:type="dxa"/>
+            <w:tcW w:w="897" w:type="dxa"/>
           </w:tcPr>
           <w:p>
             <w:pPr>
@@ -5153,7 +5153,7 @@
         </w:tc>
         <w:tc>
           <w:tcPr>
-            <w:tcW w:w="927" w:type="dxa"/>
+            <w:tcW w:w="925" w:type="dxa"/>
           </w:tcPr>
           <w:p>
             <w:pPr>
@@ -5198,7 +5198,7 @@
         </w:trPr>
         <w:tc>
           <w:tcPr>
-            <w:tcW w:w="278" w:type="dxa"/>
+            <w:tcW w:w="305" w:type="dxa"/>
           </w:tcPr>
           <w:p>
             <w:pPr>
@@ -5224,7 +5224,7 @@
         </w:tc>
         <w:tc>
           <w:tcPr>
-            <w:tcW w:w="4677" w:type="dxa"/>
+            <w:tcW w:w="4662" w:type="dxa"/>
           </w:tcPr>
           <w:p>
             <w:pPr>
@@ -5337,7 +5337,7 @@
         </w:tc>
         <w:tc>
           <w:tcPr>
-            <w:tcW w:w="821" w:type="dxa"/>
+            <w:tcW w:w="820" w:type="dxa"/>
           </w:tcPr>
           <w:p>
             <w:pPr>
@@ -5357,7 +5357,7 @@
         </w:tc>
         <w:tc>
           <w:tcPr>
-            <w:tcW w:w="798" w:type="dxa"/>
+            <w:tcW w:w="794" w:type="dxa"/>
           </w:tcPr>
           <w:p>
             <w:pPr>
@@ -5371,13 +5371,13 @@
               <w:rPr>
                 <w:sz w:val="16"/>
               </w:rPr>
-              <w:t>TBD</w:t>
-            </w:r>
-          </w:p>
-        </w:tc>
-        <w:tc>
-          <w:tcPr>
-            <w:tcW w:w="868" w:type="dxa"/>
+              <w:t>X</w:t>
+            </w:r>
+          </w:p>
+        </w:tc>
+        <w:tc>
+          <w:tcPr>
+            <w:tcW w:w="865" w:type="dxa"/>
           </w:tcPr>
           <w:p>
             <w:pPr>
@@ -5391,13 +5391,13 @@
               <w:rPr>
                 <w:sz w:val="16"/>
               </w:rPr>
-              <w:t>TBD</w:t>
-            </w:r>
-          </w:p>
-        </w:tc>
-        <w:tc>
-          <w:tcPr>
-            <w:tcW w:w="899" w:type="dxa"/>
+              <w:t>X</w:t>
+            </w:r>
+          </w:p>
+        </w:tc>
+        <w:tc>
+          <w:tcPr>
+            <w:tcW w:w="897" w:type="dxa"/>
           </w:tcPr>
           <w:p>
             <w:pPr>
@@ -5417,7 +5417,7 @@
         </w:tc>
         <w:tc>
           <w:tcPr>
-            <w:tcW w:w="927" w:type="dxa"/>
+            <w:tcW w:w="925" w:type="dxa"/>
           </w:tcPr>
           <w:p>
             <w:pPr>
@@ -5431,7 +5431,7 @@
               <w:rPr>
                 <w:sz w:val="16"/>
               </w:rPr>
-              <w:t>TBD</w:t>
+              <w:t>X</w:t>
             </w:r>
           </w:p>
         </w:tc>
@@ -5451,7 +5451,7 @@
               <w:rPr>
                 <w:sz w:val="16"/>
               </w:rPr>
-              <w:t>TBD</w:t>
+              <w:t>X</w:t>
             </w:r>
           </w:p>
         </w:tc>
@@ -5462,7 +5462,7 @@
         </w:trPr>
         <w:tc>
           <w:tcPr>
-            <w:tcW w:w="278" w:type="dxa"/>
+            <w:tcW w:w="305" w:type="dxa"/>
           </w:tcPr>
           <w:p>
             <w:pPr>
@@ -5482,7 +5482,7 @@
         </w:tc>
         <w:tc>
           <w:tcPr>
-            <w:tcW w:w="4677" w:type="dxa"/>
+            <w:tcW w:w="4662" w:type="dxa"/>
           </w:tcPr>
           <w:p>
             <w:pPr>
@@ -5515,7 +5515,7 @@
         </w:tc>
         <w:tc>
           <w:tcPr>
-            <w:tcW w:w="821" w:type="dxa"/>
+            <w:tcW w:w="820" w:type="dxa"/>
           </w:tcPr>
           <w:p>
             <w:pPr>
@@ -5535,7 +5535,7 @@
         </w:tc>
         <w:tc>
           <w:tcPr>
-            <w:tcW w:w="798" w:type="dxa"/>
+            <w:tcW w:w="794" w:type="dxa"/>
           </w:tcPr>
           <w:p>
             <w:pPr>
@@ -5549,7 +5549,7 @@
         </w:tc>
         <w:tc>
           <w:tcPr>
-            <w:tcW w:w="868" w:type="dxa"/>
+            <w:tcW w:w="865" w:type="dxa"/>
           </w:tcPr>
           <w:p>
             <w:pPr>
@@ -5563,7 +5563,7 @@
         </w:tc>
         <w:tc>
           <w:tcPr>
-            <w:tcW w:w="899" w:type="dxa"/>
+            <w:tcW w:w="897" w:type="dxa"/>
           </w:tcPr>
           <w:p>
             <w:pPr>
@@ -5577,7 +5577,7 @@
         </w:tc>
         <w:tc>
           <w:tcPr>
-            <w:tcW w:w="927" w:type="dxa"/>
+            <w:tcW w:w="925" w:type="dxa"/>
           </w:tcPr>
           <w:p>
             <w:pPr>
@@ -5610,7 +5610,7 @@
         </w:trPr>
         <w:tc>
           <w:tcPr>
-            <w:tcW w:w="278" w:type="dxa"/>
+            <w:tcW w:w="305" w:type="dxa"/>
           </w:tcPr>
           <w:p>
             <w:pPr>
@@ -5636,7 +5636,7 @@
         </w:tc>
         <w:tc>
           <w:tcPr>
-            <w:tcW w:w="4677" w:type="dxa"/>
+            <w:tcW w:w="4662" w:type="dxa"/>
           </w:tcPr>
           <w:p>
             <w:pPr>
@@ -5813,7 +5813,7 @@
         </w:tc>
         <w:tc>
           <w:tcPr>
-            <w:tcW w:w="821" w:type="dxa"/>
+            <w:tcW w:w="820" w:type="dxa"/>
           </w:tcPr>
           <w:p>
             <w:pPr>
@@ -5833,7 +5833,7 @@
         </w:tc>
         <w:tc>
           <w:tcPr>
-            <w:tcW w:w="798" w:type="dxa"/>
+            <w:tcW w:w="794" w:type="dxa"/>
           </w:tcPr>
           <w:p>
             <w:pPr>
@@ -5853,7 +5853,7 @@
         </w:tc>
         <w:tc>
           <w:tcPr>
-            <w:tcW w:w="868" w:type="dxa"/>
+            <w:tcW w:w="865" w:type="dxa"/>
           </w:tcPr>
           <w:p>
             <w:pPr>
@@ -5873,7 +5873,7 @@
         </w:tc>
         <w:tc>
           <w:tcPr>
-            <w:tcW w:w="899" w:type="dxa"/>
+            <w:tcW w:w="897" w:type="dxa"/>
           </w:tcPr>
           <w:p>
             <w:pPr>
@@ -5893,7 +5893,7 @@
         </w:tc>
         <w:tc>
           <w:tcPr>
-            <w:tcW w:w="927" w:type="dxa"/>
+            <w:tcW w:w="925" w:type="dxa"/>
           </w:tcPr>
           <w:p>
             <w:pPr>
@@ -5938,7 +5938,7 @@
         </w:trPr>
         <w:tc>
           <w:tcPr>
-            <w:tcW w:w="278" w:type="dxa"/>
+            <w:tcW w:w="305" w:type="dxa"/>
           </w:tcPr>
           <w:p>
             <w:pPr>
@@ -5964,7 +5964,7 @@
         </w:tc>
         <w:tc>
           <w:tcPr>
-            <w:tcW w:w="4677" w:type="dxa"/>
+            <w:tcW w:w="4662" w:type="dxa"/>
           </w:tcPr>
           <w:p>
             <w:pPr>
@@ -5984,13 +5984,26 @@
               <w:rPr>
                 <w:sz w:val="16"/>
               </w:rPr>
-              <w:t>, Join and Case condition substitution variables are not included in the substitution list</w:t>
-            </w:r>
-          </w:p>
-        </w:tc>
-        <w:tc>
-          <w:tcPr>
-            <w:tcW w:w="821" w:type="dxa"/>
+              <w:t xml:space="preserve">, </w:t>
+            </w:r>
+            <w:r>
+              <w:rPr>
+                <w:strike/>
+                <w:sz w:val="16"/>
+              </w:rPr>
+              <w:t>Join and Case</w:t>
+            </w:r>
+            <w:r>
+              <w:rPr>
+                <w:sz w:val="16"/>
+              </w:rPr>
+              <w:t xml:space="preserve"> condition substitution variables are not included in the substitution list</w:t>
+            </w:r>
+          </w:p>
+        </w:tc>
+        <w:tc>
+          <w:tcPr>
+            <w:tcW w:w="820" w:type="dxa"/>
           </w:tcPr>
           <w:p>
             <w:pPr>
@@ -6010,7 +6023,7 @@
         </w:tc>
         <w:tc>
           <w:tcPr>
-            <w:tcW w:w="798" w:type="dxa"/>
+            <w:tcW w:w="794" w:type="dxa"/>
           </w:tcPr>
           <w:p>
             <w:pPr>
@@ -6030,7 +6043,7 @@
         </w:tc>
         <w:tc>
           <w:tcPr>
-            <w:tcW w:w="868" w:type="dxa"/>
+            <w:tcW w:w="865" w:type="dxa"/>
           </w:tcPr>
           <w:p>
             <w:pPr>
@@ -6050,7 +6063,7 @@
         </w:tc>
         <w:tc>
           <w:tcPr>
-            <w:tcW w:w="899" w:type="dxa"/>
+            <w:tcW w:w="897" w:type="dxa"/>
           </w:tcPr>
           <w:p>
             <w:pPr>
@@ -6070,7 +6083,7 @@
         </w:tc>
         <w:tc>
           <w:tcPr>
-            <w:tcW w:w="927" w:type="dxa"/>
+            <w:tcW w:w="925" w:type="dxa"/>
           </w:tcPr>
           <w:p>
             <w:pPr>
@@ -6104,7 +6117,7 @@
               <w:rPr>
                 <w:sz w:val="16"/>
               </w:rPr>
-              <w:t>TBD</w:t>
+              <w:t>X</w:t>
             </w:r>
           </w:p>
         </w:tc>
@@ -6115,7 +6128,7 @@
         </w:trPr>
         <w:tc>
           <w:tcPr>
-            <w:tcW w:w="278" w:type="dxa"/>
+            <w:tcW w:w="305" w:type="dxa"/>
           </w:tcPr>
           <w:p>
             <w:pPr>
@@ -6141,7 +6154,7 @@
         </w:tc>
         <w:tc>
           <w:tcPr>
-            <w:tcW w:w="4677" w:type="dxa"/>
+            <w:tcW w:w="4662" w:type="dxa"/>
           </w:tcPr>
           <w:p>
             <w:pPr>
@@ -6168,7 +6181,7 @@
         </w:tc>
         <w:tc>
           <w:tcPr>
-            <w:tcW w:w="821" w:type="dxa"/>
+            <w:tcW w:w="820" w:type="dxa"/>
           </w:tcPr>
           <w:p>
             <w:pPr>
@@ -6188,7 +6201,7 @@
         </w:tc>
         <w:tc>
           <w:tcPr>
-            <w:tcW w:w="798" w:type="dxa"/>
+            <w:tcW w:w="794" w:type="dxa"/>
           </w:tcPr>
           <w:p>
             <w:pPr>
@@ -6208,7 +6221,7 @@
         </w:tc>
         <w:tc>
           <w:tcPr>
-            <w:tcW w:w="868" w:type="dxa"/>
+            <w:tcW w:w="865" w:type="dxa"/>
           </w:tcPr>
           <w:p>
             <w:pPr>
@@ -6228,7 +6241,7 @@
         </w:tc>
         <w:tc>
           <w:tcPr>
-            <w:tcW w:w="899" w:type="dxa"/>
+            <w:tcW w:w="897" w:type="dxa"/>
           </w:tcPr>
           <w:p>
             <w:pPr>
@@ -6248,7 +6261,7 @@
         </w:tc>
         <w:tc>
           <w:tcPr>
-            <w:tcW w:w="927" w:type="dxa"/>
+            <w:tcW w:w="925" w:type="dxa"/>
           </w:tcPr>
           <w:p>
             <w:pPr>
@@ -6293,7 +6306,7 @@
         </w:trPr>
         <w:tc>
           <w:tcPr>
-            <w:tcW w:w="278" w:type="dxa"/>
+            <w:tcW w:w="305" w:type="dxa"/>
           </w:tcPr>
           <w:p>
             <w:pPr>
@@ -6319,7 +6332,7 @@
         </w:tc>
         <w:tc>
           <w:tcPr>
-            <w:tcW w:w="4677" w:type="dxa"/>
+            <w:tcW w:w="4662" w:type="dxa"/>
           </w:tcPr>
           <w:p>
             <w:pPr>
@@ -6346,7 +6359,7 @@
         </w:tc>
         <w:tc>
           <w:tcPr>
-            <w:tcW w:w="821" w:type="dxa"/>
+            <w:tcW w:w="820" w:type="dxa"/>
           </w:tcPr>
           <w:p>
             <w:pPr>
@@ -6366,7 +6379,7 @@
         </w:tc>
         <w:tc>
           <w:tcPr>
-            <w:tcW w:w="798" w:type="dxa"/>
+            <w:tcW w:w="794" w:type="dxa"/>
           </w:tcPr>
           <w:p>
             <w:pPr>
@@ -6386,7 +6399,7 @@
         </w:tc>
         <w:tc>
           <w:tcPr>
-            <w:tcW w:w="868" w:type="dxa"/>
+            <w:tcW w:w="865" w:type="dxa"/>
           </w:tcPr>
           <w:p>
             <w:pPr>
@@ -6406,7 +6419,7 @@
         </w:tc>
         <w:tc>
           <w:tcPr>
-            <w:tcW w:w="899" w:type="dxa"/>
+            <w:tcW w:w="897" w:type="dxa"/>
           </w:tcPr>
           <w:p>
             <w:pPr>
@@ -6426,7 +6439,7 @@
         </w:tc>
         <w:tc>
           <w:tcPr>
-            <w:tcW w:w="927" w:type="dxa"/>
+            <w:tcW w:w="925" w:type="dxa"/>
           </w:tcPr>
           <w:p>
             <w:pPr>
@@ -6471,7 +6484,7 @@
         </w:trPr>
         <w:tc>
           <w:tcPr>
-            <w:tcW w:w="278" w:type="dxa"/>
+            <w:tcW w:w="305" w:type="dxa"/>
           </w:tcPr>
           <w:p>
             <w:pPr>
@@ -6497,7 +6510,7 @@
         </w:tc>
         <w:tc>
           <w:tcPr>
-            <w:tcW w:w="4677" w:type="dxa"/>
+            <w:tcW w:w="4662" w:type="dxa"/>
           </w:tcPr>
           <w:p>
             <w:pPr>
@@ -6590,7 +6603,7 @@
         </w:tc>
         <w:tc>
           <w:tcPr>
-            <w:tcW w:w="821" w:type="dxa"/>
+            <w:tcW w:w="820" w:type="dxa"/>
           </w:tcPr>
           <w:p>
             <w:pPr>
@@ -6610,7 +6623,7 @@
         </w:tc>
         <w:tc>
           <w:tcPr>
-            <w:tcW w:w="798" w:type="dxa"/>
+            <w:tcW w:w="794" w:type="dxa"/>
           </w:tcPr>
           <w:p>
             <w:pPr>
@@ -6630,7 +6643,7 @@
         </w:tc>
         <w:tc>
           <w:tcPr>
-            <w:tcW w:w="868" w:type="dxa"/>
+            <w:tcW w:w="865" w:type="dxa"/>
           </w:tcPr>
           <w:p>
             <w:pPr>
@@ -6650,7 +6663,7 @@
         </w:tc>
         <w:tc>
           <w:tcPr>
-            <w:tcW w:w="899" w:type="dxa"/>
+            <w:tcW w:w="897" w:type="dxa"/>
           </w:tcPr>
           <w:p>
             <w:pPr>
@@ -6670,7 +6683,7 @@
         </w:tc>
         <w:tc>
           <w:tcPr>
-            <w:tcW w:w="927" w:type="dxa"/>
+            <w:tcW w:w="925" w:type="dxa"/>
           </w:tcPr>
           <w:p>
             <w:pPr>
@@ -6715,7 +6728,7 @@
         </w:trPr>
         <w:tc>
           <w:tcPr>
-            <w:tcW w:w="278" w:type="dxa"/>
+            <w:tcW w:w="305" w:type="dxa"/>
           </w:tcPr>
           <w:p>
             <w:pPr>
@@ -6735,7 +6748,7 @@
         </w:tc>
         <w:tc>
           <w:tcPr>
-            <w:tcW w:w="4677" w:type="dxa"/>
+            <w:tcW w:w="4662" w:type="dxa"/>
           </w:tcPr>
           <w:p>
             <w:pPr>
@@ -6754,7 +6767,7 @@
         </w:tc>
         <w:tc>
           <w:tcPr>
-            <w:tcW w:w="821" w:type="dxa"/>
+            <w:tcW w:w="820" w:type="dxa"/>
           </w:tcPr>
           <w:p>
             <w:pPr>
@@ -6774,7 +6787,7 @@
         </w:tc>
         <w:tc>
           <w:tcPr>
-            <w:tcW w:w="798" w:type="dxa"/>
+            <w:tcW w:w="794" w:type="dxa"/>
           </w:tcPr>
           <w:p>
             <w:pPr>
@@ -6794,7 +6807,7 @@
         </w:tc>
         <w:tc>
           <w:tcPr>
-            <w:tcW w:w="868" w:type="dxa"/>
+            <w:tcW w:w="865" w:type="dxa"/>
           </w:tcPr>
           <w:p>
             <w:pPr>
@@ -6814,7 +6827,7 @@
         </w:tc>
         <w:tc>
           <w:tcPr>
-            <w:tcW w:w="899" w:type="dxa"/>
+            <w:tcW w:w="897" w:type="dxa"/>
           </w:tcPr>
           <w:p>
             <w:pPr>
@@ -6834,7 +6847,7 @@
         </w:tc>
         <w:tc>
           <w:tcPr>
-            <w:tcW w:w="927" w:type="dxa"/>
+            <w:tcW w:w="925" w:type="dxa"/>
           </w:tcPr>
           <w:p>
             <w:pPr>
@@ -6879,7 +6892,7 @@
         </w:trPr>
         <w:tc>
           <w:tcPr>
-            <w:tcW w:w="278" w:type="dxa"/>
+            <w:tcW w:w="305" w:type="dxa"/>
           </w:tcPr>
           <w:p>
             <w:pPr>
@@ -6905,7 +6918,7 @@
         </w:tc>
         <w:tc>
           <w:tcPr>
-            <w:tcW w:w="4677" w:type="dxa"/>
+            <w:tcW w:w="4662" w:type="dxa"/>
           </w:tcPr>
           <w:p>
             <w:pPr>
@@ -6924,7 +6937,7 @@
         </w:tc>
         <w:tc>
           <w:tcPr>
-            <w:tcW w:w="821" w:type="dxa"/>
+            <w:tcW w:w="820" w:type="dxa"/>
           </w:tcPr>
           <w:p>
             <w:pPr>
@@ -6944,7 +6957,7 @@
         </w:tc>
         <w:tc>
           <w:tcPr>
-            <w:tcW w:w="798" w:type="dxa"/>
+            <w:tcW w:w="794" w:type="dxa"/>
           </w:tcPr>
           <w:p>
             <w:pPr>
@@ -6964,7 +6977,7 @@
         </w:tc>
         <w:tc>
           <w:tcPr>
-            <w:tcW w:w="868" w:type="dxa"/>
+            <w:tcW w:w="865" w:type="dxa"/>
           </w:tcPr>
           <w:p>
             <w:pPr>
@@ -6984,7 +6997,7 @@
         </w:tc>
         <w:tc>
           <w:tcPr>
-            <w:tcW w:w="899" w:type="dxa"/>
+            <w:tcW w:w="897" w:type="dxa"/>
           </w:tcPr>
           <w:p>
             <w:pPr>
@@ -6998,13 +7011,13 @@
               <w:rPr>
                 <w:sz w:val="16"/>
               </w:rPr>
-              <w:t>TBD</w:t>
-            </w:r>
-          </w:p>
-        </w:tc>
-        <w:tc>
-          <w:tcPr>
-            <w:tcW w:w="927" w:type="dxa"/>
+              <w:t>X</w:t>
+            </w:r>
+          </w:p>
+        </w:tc>
+        <w:tc>
+          <w:tcPr>
+            <w:tcW w:w="925" w:type="dxa"/>
           </w:tcPr>
           <w:p>
             <w:pPr>
@@ -7049,7 +7062,7 @@
         </w:trPr>
         <w:tc>
           <w:tcPr>
-            <w:tcW w:w="278" w:type="dxa"/>
+            <w:tcW w:w="305" w:type="dxa"/>
           </w:tcPr>
           <w:p>
             <w:pPr>
@@ -7075,7 +7088,7 @@
         </w:tc>
         <w:tc>
           <w:tcPr>
-            <w:tcW w:w="4677" w:type="dxa"/>
+            <w:tcW w:w="4662" w:type="dxa"/>
           </w:tcPr>
           <w:p>
             <w:pPr>
@@ -7108,7 +7121,7 @@
         </w:tc>
         <w:tc>
           <w:tcPr>
-            <w:tcW w:w="821" w:type="dxa"/>
+            <w:tcW w:w="820" w:type="dxa"/>
           </w:tcPr>
           <w:p>
             <w:pPr>
@@ -7128,7 +7141,7 @@
         </w:tc>
         <w:tc>
           <w:tcPr>
-            <w:tcW w:w="798" w:type="dxa"/>
+            <w:tcW w:w="794" w:type="dxa"/>
           </w:tcPr>
           <w:p>
             <w:pPr>
@@ -7148,7 +7161,7 @@
         </w:tc>
         <w:tc>
           <w:tcPr>
-            <w:tcW w:w="868" w:type="dxa"/>
+            <w:tcW w:w="865" w:type="dxa"/>
           </w:tcPr>
           <w:p>
             <w:pPr>
@@ -7168,7 +7181,7 @@
         </w:tc>
         <w:tc>
           <w:tcPr>
-            <w:tcW w:w="899" w:type="dxa"/>
+            <w:tcW w:w="897" w:type="dxa"/>
           </w:tcPr>
           <w:p>
             <w:pPr>
@@ -7188,7 +7201,7 @@
         </w:tc>
         <w:tc>
           <w:tcPr>
-            <w:tcW w:w="927" w:type="dxa"/>
+            <w:tcW w:w="925" w:type="dxa"/>
           </w:tcPr>
           <w:p>
             <w:pPr>
@@ -7233,7 +7246,7 @@
         </w:trPr>
         <w:tc>
           <w:tcPr>
-            <w:tcW w:w="278" w:type="dxa"/>
+            <w:tcW w:w="305" w:type="dxa"/>
           </w:tcPr>
           <w:p>
             <w:pPr>
@@ -7259,7 +7272,7 @@
         </w:tc>
         <w:tc>
           <w:tcPr>
-            <w:tcW w:w="4677" w:type="dxa"/>
+            <w:tcW w:w="4662" w:type="dxa"/>
           </w:tcPr>
           <w:p>
             <w:pPr>
@@ -7292,7 +7305,7 @@
         </w:tc>
         <w:tc>
           <w:tcPr>
-            <w:tcW w:w="821" w:type="dxa"/>
+            <w:tcW w:w="820" w:type="dxa"/>
           </w:tcPr>
           <w:p>
             <w:pPr>
@@ -7312,7 +7325,7 @@
         </w:tc>
         <w:tc>
           <w:tcPr>
-            <w:tcW w:w="798" w:type="dxa"/>
+            <w:tcW w:w="794" w:type="dxa"/>
           </w:tcPr>
           <w:p>
             <w:pPr>
@@ -7332,7 +7345,7 @@
         </w:tc>
         <w:tc>
           <w:tcPr>
-            <w:tcW w:w="868" w:type="dxa"/>
+            <w:tcW w:w="865" w:type="dxa"/>
           </w:tcPr>
           <w:p>
             <w:pPr>
@@ -7352,7 +7365,7 @@
         </w:tc>
         <w:tc>
           <w:tcPr>
-            <w:tcW w:w="899" w:type="dxa"/>
+            <w:tcW w:w="897" w:type="dxa"/>
           </w:tcPr>
           <w:p>
             <w:pPr>
@@ -7372,7 +7385,7 @@
         </w:tc>
         <w:tc>
           <w:tcPr>
-            <w:tcW w:w="927" w:type="dxa"/>
+            <w:tcW w:w="925" w:type="dxa"/>
           </w:tcPr>
           <w:p>
             <w:pPr>
@@ -7417,7 +7430,7 @@
         </w:trPr>
         <w:tc>
           <w:tcPr>
-            <w:tcW w:w="278" w:type="dxa"/>
+            <w:tcW w:w="305" w:type="dxa"/>
           </w:tcPr>
           <w:p>
             <w:pPr>
@@ -7437,7 +7450,7 @@
         </w:tc>
         <w:tc>
           <w:tcPr>
-            <w:tcW w:w="4677" w:type="dxa"/>
+            <w:tcW w:w="4662" w:type="dxa"/>
           </w:tcPr>
           <w:p>
             <w:pPr>
@@ -7470,7 +7483,7 @@
         </w:tc>
         <w:tc>
           <w:tcPr>
-            <w:tcW w:w="821" w:type="dxa"/>
+            <w:tcW w:w="820" w:type="dxa"/>
           </w:tcPr>
           <w:p>
             <w:pPr>
@@ -7490,7 +7503,7 @@
         </w:tc>
         <w:tc>
           <w:tcPr>
-            <w:tcW w:w="798" w:type="dxa"/>
+            <w:tcW w:w="794" w:type="dxa"/>
           </w:tcPr>
           <w:p>
             <w:pPr>
@@ -7510,7 +7523,7 @@
         </w:tc>
         <w:tc>
           <w:tcPr>
-            <w:tcW w:w="868" w:type="dxa"/>
+            <w:tcW w:w="865" w:type="dxa"/>
           </w:tcPr>
           <w:p>
             <w:pPr>
@@ -7530,7 +7543,7 @@
         </w:tc>
         <w:tc>
           <w:tcPr>
-            <w:tcW w:w="899" w:type="dxa"/>
+            <w:tcW w:w="897" w:type="dxa"/>
           </w:tcPr>
           <w:p>
             <w:pPr>
@@ -7550,7 +7563,7 @@
         </w:tc>
         <w:tc>
           <w:tcPr>
-            <w:tcW w:w="927" w:type="dxa"/>
+            <w:tcW w:w="925" w:type="dxa"/>
           </w:tcPr>
           <w:p>
             <w:pPr>
@@ -7595,7 +7608,7 @@
         </w:trPr>
         <w:tc>
           <w:tcPr>
-            <w:tcW w:w="278" w:type="dxa"/>
+            <w:tcW w:w="305" w:type="dxa"/>
           </w:tcPr>
           <w:p>
             <w:pPr>
@@ -7621,7 +7634,7 @@
         </w:tc>
         <w:tc>
           <w:tcPr>
-            <w:tcW w:w="4677" w:type="dxa"/>
+            <w:tcW w:w="4662" w:type="dxa"/>
           </w:tcPr>
           <w:p>
             <w:pPr>
@@ -7654,7 +7667,7 @@
         </w:tc>
         <w:tc>
           <w:tcPr>
-            <w:tcW w:w="821" w:type="dxa"/>
+            <w:tcW w:w="820" w:type="dxa"/>
           </w:tcPr>
           <w:p>
             <w:pPr>
@@ -7674,7 +7687,7 @@
         </w:tc>
         <w:tc>
           <w:tcPr>
-            <w:tcW w:w="798" w:type="dxa"/>
+            <w:tcW w:w="794" w:type="dxa"/>
           </w:tcPr>
           <w:p>
             <w:pPr>
@@ -7694,7 +7707,7 @@
         </w:tc>
         <w:tc>
           <w:tcPr>
-            <w:tcW w:w="868" w:type="dxa"/>
+            <w:tcW w:w="865" w:type="dxa"/>
           </w:tcPr>
           <w:p>
             <w:pPr>
@@ -7714,7 +7727,7 @@
         </w:tc>
         <w:tc>
           <w:tcPr>
-            <w:tcW w:w="899" w:type="dxa"/>
+            <w:tcW w:w="897" w:type="dxa"/>
           </w:tcPr>
           <w:p>
             <w:pPr>
@@ -7734,7 +7747,7 @@
         </w:tc>
         <w:tc>
           <w:tcPr>
-            <w:tcW w:w="927" w:type="dxa"/>
+            <w:tcW w:w="925" w:type="dxa"/>
           </w:tcPr>
           <w:p>
             <w:pPr>
@@ -7779,7 +7792,7 @@
         </w:trPr>
         <w:tc>
           <w:tcPr>
-            <w:tcW w:w="278" w:type="dxa"/>
+            <w:tcW w:w="305" w:type="dxa"/>
           </w:tcPr>
           <w:p>
             <w:pPr>
@@ -7799,7 +7812,7 @@
         </w:tc>
         <w:tc>
           <w:tcPr>
-            <w:tcW w:w="4677" w:type="dxa"/>
+            <w:tcW w:w="4662" w:type="dxa"/>
           </w:tcPr>
           <w:p>
             <w:pPr>
@@ -7832,7 +7845,7 @@
         </w:tc>
         <w:tc>
           <w:tcPr>
-            <w:tcW w:w="821" w:type="dxa"/>
+            <w:tcW w:w="820" w:type="dxa"/>
           </w:tcPr>
           <w:p>
             <w:pPr>
@@ -7852,7 +7865,7 @@
         </w:tc>
         <w:tc>
           <w:tcPr>
-            <w:tcW w:w="798" w:type="dxa"/>
+            <w:tcW w:w="794" w:type="dxa"/>
           </w:tcPr>
           <w:p>
             <w:pPr>
@@ -7872,7 +7885,7 @@
         </w:tc>
         <w:tc>
           <w:tcPr>
-            <w:tcW w:w="868" w:type="dxa"/>
+            <w:tcW w:w="865" w:type="dxa"/>
           </w:tcPr>
           <w:p>
             <w:pPr>
@@ -7892,7 +7905,7 @@
         </w:tc>
         <w:tc>
           <w:tcPr>
-            <w:tcW w:w="899" w:type="dxa"/>
+            <w:tcW w:w="897" w:type="dxa"/>
           </w:tcPr>
           <w:p>
             <w:pPr>
@@ -7912,7 +7925,7 @@
         </w:tc>
         <w:tc>
           <w:tcPr>
-            <w:tcW w:w="927" w:type="dxa"/>
+            <w:tcW w:w="925" w:type="dxa"/>
           </w:tcPr>
           <w:p>
             <w:pPr>
@@ -7957,7 +7970,7 @@
         </w:trPr>
         <w:tc>
           <w:tcPr>
-            <w:tcW w:w="278" w:type="dxa"/>
+            <w:tcW w:w="305" w:type="dxa"/>
           </w:tcPr>
           <w:p>
             <w:pPr>
@@ -7983,7 +7996,7 @@
         </w:tc>
         <w:tc>
           <w:tcPr>
-            <w:tcW w:w="4677" w:type="dxa"/>
+            <w:tcW w:w="4662" w:type="dxa"/>
           </w:tcPr>
           <w:p>
             <w:pPr>
@@ -8016,7 +8029,7 @@
         </w:tc>
         <w:tc>
           <w:tcPr>
-            <w:tcW w:w="821" w:type="dxa"/>
+            <w:tcW w:w="820" w:type="dxa"/>
           </w:tcPr>
           <w:p>
             <w:pPr>
@@ -8036,7 +8049,7 @@
         </w:tc>
         <w:tc>
           <w:tcPr>
-            <w:tcW w:w="798" w:type="dxa"/>
+            <w:tcW w:w="794" w:type="dxa"/>
           </w:tcPr>
           <w:p>
             <w:pPr>
@@ -8056,7 +8069,7 @@
         </w:tc>
         <w:tc>
           <w:tcPr>
-            <w:tcW w:w="868" w:type="dxa"/>
+            <w:tcW w:w="865" w:type="dxa"/>
           </w:tcPr>
           <w:p>
             <w:pPr>
@@ -8076,7 +8089,7 @@
         </w:tc>
         <w:tc>
           <w:tcPr>
-            <w:tcW w:w="899" w:type="dxa"/>
+            <w:tcW w:w="897" w:type="dxa"/>
           </w:tcPr>
           <w:p>
             <w:pPr>
@@ -8096,7 +8109,7 @@
         </w:tc>
         <w:tc>
           <w:tcPr>
-            <w:tcW w:w="927" w:type="dxa"/>
+            <w:tcW w:w="925" w:type="dxa"/>
           </w:tcPr>
           <w:p>
             <w:pPr>
@@ -8141,7 +8154,7 @@
         </w:trPr>
         <w:tc>
           <w:tcPr>
-            <w:tcW w:w="278" w:type="dxa"/>
+            <w:tcW w:w="305" w:type="dxa"/>
           </w:tcPr>
           <w:p>
             <w:pPr>
@@ -8167,7 +8180,7 @@
         </w:tc>
         <w:tc>
           <w:tcPr>
-            <w:tcW w:w="4677" w:type="dxa"/>
+            <w:tcW w:w="4662" w:type="dxa"/>
           </w:tcPr>
           <w:p>
             <w:pPr>
@@ -8194,7 +8207,7 @@
         </w:tc>
         <w:tc>
           <w:tcPr>
-            <w:tcW w:w="821" w:type="dxa"/>
+            <w:tcW w:w="820" w:type="dxa"/>
           </w:tcPr>
           <w:p>
             <w:pPr>
@@ -8214,7 +8227,7 @@
         </w:tc>
         <w:tc>
           <w:tcPr>
-            <w:tcW w:w="798" w:type="dxa"/>
+            <w:tcW w:w="794" w:type="dxa"/>
           </w:tcPr>
           <w:p>
             <w:pPr>
@@ -8228,13 +8241,33 @@
               <w:rPr>
                 <w:sz w:val="16"/>
               </w:rPr>
+              <w:t>TBD</w:t>
+            </w:r>
+          </w:p>
+        </w:tc>
+        <w:tc>
+          <w:tcPr>
+            <w:tcW w:w="865" w:type="dxa"/>
+          </w:tcPr>
+          <w:p>
+            <w:pPr>
+              <w:pStyle w:val="NoSpacing"/>
+              <w:jc w:val="center"/>
+              <w:rPr>
+                <w:sz w:val="16"/>
+              </w:rPr>
+            </w:pPr>
+            <w:r>
+              <w:rPr>
+                <w:sz w:val="16"/>
+              </w:rPr>
               <w:t>X</w:t>
             </w:r>
           </w:p>
         </w:tc>
         <w:tc>
           <w:tcPr>
-            <w:tcW w:w="868" w:type="dxa"/>
+            <w:tcW w:w="897" w:type="dxa"/>
           </w:tcPr>
           <w:p>
             <w:pPr>
@@ -8248,33 +8281,13 @@
               <w:rPr>
                 <w:sz w:val="16"/>
               </w:rPr>
-              <w:t>X</w:t>
-            </w:r>
-          </w:p>
-        </w:tc>
-        <w:tc>
-          <w:tcPr>
-            <w:tcW w:w="899" w:type="dxa"/>
-          </w:tcPr>
-          <w:p>
-            <w:pPr>
-              <w:pStyle w:val="NoSpacing"/>
-              <w:jc w:val="center"/>
-              <w:rPr>
-                <w:sz w:val="16"/>
-              </w:rPr>
-            </w:pPr>
-            <w:r>
-              <w:rPr>
-                <w:sz w:val="16"/>
-              </w:rPr>
               <w:t>NA</w:t>
             </w:r>
           </w:p>
         </w:tc>
         <w:tc>
           <w:tcPr>
-            <w:tcW w:w="927" w:type="dxa"/>
+            <w:tcW w:w="925" w:type="dxa"/>
           </w:tcPr>
           <w:p>
             <w:pPr>
@@ -8319,7 +8332,7 @@
         </w:trPr>
         <w:tc>
           <w:tcPr>
-            <w:tcW w:w="278" w:type="dxa"/>
+            <w:tcW w:w="305" w:type="dxa"/>
           </w:tcPr>
           <w:p>
             <w:pPr>
@@ -8345,7 +8358,7 @@
         </w:tc>
         <w:tc>
           <w:tcPr>
-            <w:tcW w:w="4677" w:type="dxa"/>
+            <w:tcW w:w="4662" w:type="dxa"/>
           </w:tcPr>
           <w:p>
             <w:pPr>
@@ -8378,7 +8391,7 @@
         </w:tc>
         <w:tc>
           <w:tcPr>
-            <w:tcW w:w="821" w:type="dxa"/>
+            <w:tcW w:w="820" w:type="dxa"/>
           </w:tcPr>
           <w:p>
             <w:pPr>
@@ -8398,7 +8411,7 @@
         </w:tc>
         <w:tc>
           <w:tcPr>
-            <w:tcW w:w="798" w:type="dxa"/>
+            <w:tcW w:w="794" w:type="dxa"/>
           </w:tcPr>
           <w:p>
             <w:pPr>
@@ -8418,7 +8431,7 @@
         </w:tc>
         <w:tc>
           <w:tcPr>
-            <w:tcW w:w="868" w:type="dxa"/>
+            <w:tcW w:w="865" w:type="dxa"/>
           </w:tcPr>
           <w:p>
             <w:pPr>
@@ -8438,7 +8451,7 @@
         </w:tc>
         <w:tc>
           <w:tcPr>
-            <w:tcW w:w="899" w:type="dxa"/>
+            <w:tcW w:w="897" w:type="dxa"/>
           </w:tcPr>
           <w:p>
             <w:pPr>
@@ -8458,7 +8471,7 @@
         </w:tc>
         <w:tc>
           <w:tcPr>
-            <w:tcW w:w="927" w:type="dxa"/>
+            <w:tcW w:w="925" w:type="dxa"/>
           </w:tcPr>
           <w:p>
             <w:pPr>
@@ -8503,7 +8516,7 @@
         </w:trPr>
         <w:tc>
           <w:tcPr>
-            <w:tcW w:w="278" w:type="dxa"/>
+            <w:tcW w:w="305" w:type="dxa"/>
           </w:tcPr>
           <w:p>
             <w:pPr>
@@ -8529,7 +8542,7 @@
         </w:tc>
         <w:tc>
           <w:tcPr>
-            <w:tcW w:w="4677" w:type="dxa"/>
+            <w:tcW w:w="4662" w:type="dxa"/>
           </w:tcPr>
           <w:p>
             <w:pPr>
@@ -8555,7 +8568,7 @@
         </w:tc>
         <w:tc>
           <w:tcPr>
-            <w:tcW w:w="821" w:type="dxa"/>
+            <w:tcW w:w="820" w:type="dxa"/>
           </w:tcPr>
           <w:p>
             <w:pPr>
@@ -8576,7 +8589,7 @@
         </w:tc>
         <w:tc>
           <w:tcPr>
-            <w:tcW w:w="798" w:type="dxa"/>
+            <w:tcW w:w="794" w:type="dxa"/>
           </w:tcPr>
           <w:p>
             <w:pPr>
@@ -8596,7 +8609,7 @@
         </w:tc>
         <w:tc>
           <w:tcPr>
-            <w:tcW w:w="868" w:type="dxa"/>
+            <w:tcW w:w="865" w:type="dxa"/>
           </w:tcPr>
           <w:p>
             <w:pPr>
@@ -8616,7 +8629,7 @@
         </w:tc>
         <w:tc>
           <w:tcPr>
-            <w:tcW w:w="899" w:type="dxa"/>
+            <w:tcW w:w="897" w:type="dxa"/>
           </w:tcPr>
           <w:p>
             <w:pPr>
@@ -8636,7 +8649,7 @@
         </w:tc>
         <w:tc>
           <w:tcPr>
-            <w:tcW w:w="927" w:type="dxa"/>
+            <w:tcW w:w="925" w:type="dxa"/>
           </w:tcPr>
           <w:p>
             <w:pPr>
@@ -8681,7 +8694,7 @@
         </w:trPr>
         <w:tc>
           <w:tcPr>
-            <w:tcW w:w="278" w:type="dxa"/>
+            <w:tcW w:w="305" w:type="dxa"/>
           </w:tcPr>
           <w:p>
             <w:pPr>
@@ -8708,7 +8721,7 @@
         </w:tc>
         <w:tc>
           <w:tcPr>
-            <w:tcW w:w="4677" w:type="dxa"/>
+            <w:tcW w:w="4662" w:type="dxa"/>
           </w:tcPr>
           <w:p>
             <w:pPr>
@@ -8727,7 +8740,7 @@
         </w:tc>
         <w:tc>
           <w:tcPr>
-            <w:tcW w:w="821" w:type="dxa"/>
+            <w:tcW w:w="820" w:type="dxa"/>
           </w:tcPr>
           <w:p>
             <w:pPr>
@@ -8747,7 +8760,7 @@
         </w:tc>
         <w:tc>
           <w:tcPr>
-            <w:tcW w:w="798" w:type="dxa"/>
+            <w:tcW w:w="794" w:type="dxa"/>
           </w:tcPr>
           <w:p>
             <w:pPr>
@@ -8767,7 +8780,7 @@
         </w:tc>
         <w:tc>
           <w:tcPr>
-            <w:tcW w:w="868" w:type="dxa"/>
+            <w:tcW w:w="865" w:type="dxa"/>
           </w:tcPr>
           <w:p>
             <w:pPr>
@@ -8787,7 +8800,7 @@
         </w:tc>
         <w:tc>
           <w:tcPr>
-            <w:tcW w:w="899" w:type="dxa"/>
+            <w:tcW w:w="897" w:type="dxa"/>
           </w:tcPr>
           <w:p>
             <w:pPr>
@@ -8807,7 +8820,7 @@
         </w:tc>
         <w:tc>
           <w:tcPr>
-            <w:tcW w:w="927" w:type="dxa"/>
+            <w:tcW w:w="925" w:type="dxa"/>
           </w:tcPr>
           <w:p>
             <w:pPr>
@@ -8852,7 +8865,7 @@
         </w:trPr>
         <w:tc>
           <w:tcPr>
-            <w:tcW w:w="278" w:type="dxa"/>
+            <w:tcW w:w="305" w:type="dxa"/>
           </w:tcPr>
           <w:p>
             <w:pPr>
@@ -8878,7 +8891,7 @@
         </w:tc>
         <w:tc>
           <w:tcPr>
-            <w:tcW w:w="4677" w:type="dxa"/>
+            <w:tcW w:w="4662" w:type="dxa"/>
           </w:tcPr>
           <w:p>
             <w:pPr>
@@ -8897,7 +8910,7 @@
         </w:tc>
         <w:tc>
           <w:tcPr>
-            <w:tcW w:w="821" w:type="dxa"/>
+            <w:tcW w:w="820" w:type="dxa"/>
           </w:tcPr>
           <w:p>
             <w:pPr>
@@ -8917,7 +8930,7 @@
         </w:tc>
         <w:tc>
           <w:tcPr>
-            <w:tcW w:w="798" w:type="dxa"/>
+            <w:tcW w:w="794" w:type="dxa"/>
           </w:tcPr>
           <w:p>
             <w:pPr>
@@ -8937,7 +8950,7 @@
         </w:tc>
         <w:tc>
           <w:tcPr>
-            <w:tcW w:w="868" w:type="dxa"/>
+            <w:tcW w:w="865" w:type="dxa"/>
           </w:tcPr>
           <w:p>
             <w:pPr>
@@ -8957,7 +8970,7 @@
         </w:tc>
         <w:tc>
           <w:tcPr>
-            <w:tcW w:w="899" w:type="dxa"/>
+            <w:tcW w:w="897" w:type="dxa"/>
           </w:tcPr>
           <w:p>
             <w:pPr>
@@ -8977,7 +8990,7 @@
         </w:tc>
         <w:tc>
           <w:tcPr>
-            <w:tcW w:w="927" w:type="dxa"/>
+            <w:tcW w:w="925" w:type="dxa"/>
           </w:tcPr>
           <w:p>
             <w:pPr>
@@ -9022,7 +9035,7 @@
         </w:trPr>
         <w:tc>
           <w:tcPr>
-            <w:tcW w:w="278" w:type="dxa"/>
+            <w:tcW w:w="305" w:type="dxa"/>
           </w:tcPr>
           <w:p>
             <w:pPr>
@@ -9048,7 +9061,7 @@
         </w:tc>
         <w:tc>
           <w:tcPr>
-            <w:tcW w:w="4677" w:type="dxa"/>
+            <w:tcW w:w="4662" w:type="dxa"/>
           </w:tcPr>
           <w:p>
             <w:pPr>
@@ -9067,7 +9080,7 @@
         </w:tc>
         <w:tc>
           <w:tcPr>
-            <w:tcW w:w="821" w:type="dxa"/>
+            <w:tcW w:w="820" w:type="dxa"/>
           </w:tcPr>
           <w:p>
             <w:pPr>
@@ -9087,7 +9100,7 @@
         </w:tc>
         <w:tc>
           <w:tcPr>
-            <w:tcW w:w="798" w:type="dxa"/>
+            <w:tcW w:w="794" w:type="dxa"/>
           </w:tcPr>
           <w:p>
             <w:pPr>
@@ -9107,7 +9120,7 @@
         </w:tc>
         <w:tc>
           <w:tcPr>
-            <w:tcW w:w="868" w:type="dxa"/>
+            <w:tcW w:w="865" w:type="dxa"/>
           </w:tcPr>
           <w:p>
             <w:pPr>
@@ -9127,7 +9140,7 @@
         </w:tc>
         <w:tc>
           <w:tcPr>
-            <w:tcW w:w="899" w:type="dxa"/>
+            <w:tcW w:w="897" w:type="dxa"/>
           </w:tcPr>
           <w:p>
             <w:pPr>
@@ -9147,7 +9160,7 @@
         </w:tc>
         <w:tc>
           <w:tcPr>
-            <w:tcW w:w="927" w:type="dxa"/>
+            <w:tcW w:w="925" w:type="dxa"/>
           </w:tcPr>
           <w:p>
             <w:pPr>
@@ -9192,7 +9205,7 @@
         </w:trPr>
         <w:tc>
           <w:tcPr>
-            <w:tcW w:w="278" w:type="dxa"/>
+            <w:tcW w:w="305" w:type="dxa"/>
           </w:tcPr>
           <w:p>
             <w:pPr>
@@ -9218,7 +9231,7 @@
         </w:tc>
         <w:tc>
           <w:tcPr>
-            <w:tcW w:w="4677" w:type="dxa"/>
+            <w:tcW w:w="4662" w:type="dxa"/>
           </w:tcPr>
           <w:p>
             <w:pPr>
@@ -9245,7 +9258,7 @@
         </w:tc>
         <w:tc>
           <w:tcPr>
-            <w:tcW w:w="821" w:type="dxa"/>
+            <w:tcW w:w="820" w:type="dxa"/>
           </w:tcPr>
           <w:p>
             <w:pPr>
@@ -9265,7 +9278,7 @@
         </w:tc>
         <w:tc>
           <w:tcPr>
-            <w:tcW w:w="798" w:type="dxa"/>
+            <w:tcW w:w="794" w:type="dxa"/>
           </w:tcPr>
           <w:p>
             <w:pPr>
@@ -9285,7 +9298,7 @@
         </w:tc>
         <w:tc>
           <w:tcPr>
-            <w:tcW w:w="868" w:type="dxa"/>
+            <w:tcW w:w="865" w:type="dxa"/>
           </w:tcPr>
           <w:p>
             <w:pPr>
@@ -9305,7 +9318,7 @@
         </w:tc>
         <w:tc>
           <w:tcPr>
-            <w:tcW w:w="899" w:type="dxa"/>
+            <w:tcW w:w="897" w:type="dxa"/>
           </w:tcPr>
           <w:p>
             <w:pPr>
@@ -9325,7 +9338,7 @@
         </w:tc>
         <w:tc>
           <w:tcPr>
-            <w:tcW w:w="927" w:type="dxa"/>
+            <w:tcW w:w="925" w:type="dxa"/>
           </w:tcPr>
           <w:p>
             <w:pPr>
@@ -9370,7 +9383,7 @@
         </w:trPr>
         <w:tc>
           <w:tcPr>
-            <w:tcW w:w="278" w:type="dxa"/>
+            <w:tcW w:w="305" w:type="dxa"/>
           </w:tcPr>
           <w:p>
             <w:pPr>
@@ -9390,7 +9403,7 @@
         </w:tc>
         <w:tc>
           <w:tcPr>
-            <w:tcW w:w="4677" w:type="dxa"/>
+            <w:tcW w:w="4662" w:type="dxa"/>
           </w:tcPr>
           <w:p>
             <w:pPr>
@@ -9417,7 +9430,7 @@
         </w:tc>
         <w:tc>
           <w:tcPr>
-            <w:tcW w:w="821" w:type="dxa"/>
+            <w:tcW w:w="820" w:type="dxa"/>
           </w:tcPr>
           <w:p>
             <w:pPr>
@@ -9437,7 +9450,7 @@
         </w:tc>
         <w:tc>
           <w:tcPr>
-            <w:tcW w:w="798" w:type="dxa"/>
+            <w:tcW w:w="794" w:type="dxa"/>
           </w:tcPr>
           <w:p>
             <w:pPr>
@@ -9457,7 +9470,7 @@
         </w:tc>
         <w:tc>
           <w:tcPr>
-            <w:tcW w:w="868" w:type="dxa"/>
+            <w:tcW w:w="865" w:type="dxa"/>
           </w:tcPr>
           <w:p>
             <w:pPr>
@@ -9477,7 +9490,7 @@
         </w:tc>
         <w:tc>
           <w:tcPr>
-            <w:tcW w:w="899" w:type="dxa"/>
+            <w:tcW w:w="897" w:type="dxa"/>
           </w:tcPr>
           <w:p>
             <w:pPr>
@@ -9497,7 +9510,7 @@
         </w:tc>
         <w:tc>
           <w:tcPr>
-            <w:tcW w:w="927" w:type="dxa"/>
+            <w:tcW w:w="925" w:type="dxa"/>
           </w:tcPr>
           <w:p>
             <w:pPr>
@@ -9532,6 +9545,342 @@
                 <w:sz w:val="16"/>
               </w:rPr>
               <w:t>TBD</w:t>
+            </w:r>
+          </w:p>
+        </w:tc>
+      </w:tr>
+      <w:tr>
+        <w:trPr>
+          <w:trHeight w:val="288"/>
+        </w:trPr>
+        <w:tc>
+          <w:tcPr>
+            <w:tcW w:w="305" w:type="dxa"/>
+          </w:tcPr>
+          <w:p>
+            <w:pPr>
+              <w:pStyle w:val="NoSpacing"/>
+              <w:jc w:val="right"/>
+              <w:rPr>
+                <w:sz w:val="16"/>
+              </w:rPr>
+            </w:pPr>
+            <w:r>
+              <w:rPr>
+                <w:sz w:val="16"/>
+              </w:rPr>
+              <w:t>50*</w:t>
+            </w:r>
+          </w:p>
+        </w:tc>
+        <w:tc>
+          <w:tcPr>
+            <w:tcW w:w="4662" w:type="dxa"/>
+          </w:tcPr>
+          <w:p>
+            <w:pPr>
+              <w:pStyle w:val="NoSpacing"/>
+              <w:rPr>
+                <w:sz w:val="16"/>
+              </w:rPr>
+            </w:pPr>
+            <w:proofErr w:type="spellStart"/>
+            <w:r>
+              <w:rPr>
+                <w:sz w:val="16"/>
+              </w:rPr>
+              <w:t>Predicand</w:t>
+            </w:r>
+            <w:proofErr w:type="spellEnd"/>
+            <w:r>
+              <w:rPr>
+                <w:sz w:val="16"/>
+              </w:rPr>
+              <w:t xml:space="preserve"> parsing does not create a Table Dictionary, even though a Symbol Table exists</w:t>
+            </w:r>
+          </w:p>
+        </w:tc>
+        <w:tc>
+          <w:tcPr>
+            <w:tcW w:w="820" w:type="dxa"/>
+          </w:tcPr>
+          <w:p>
+            <w:pPr>
+              <w:pStyle w:val="NoSpacing"/>
+              <w:jc w:val="center"/>
+              <w:rPr>
+                <w:sz w:val="16"/>
+              </w:rPr>
+            </w:pPr>
+            <w:r>
+              <w:rPr>
+                <w:sz w:val="16"/>
+              </w:rPr>
+              <w:t>NA</w:t>
+            </w:r>
+          </w:p>
+        </w:tc>
+        <w:tc>
+          <w:tcPr>
+            <w:tcW w:w="794" w:type="dxa"/>
+          </w:tcPr>
+          <w:p>
+            <w:pPr>
+              <w:pStyle w:val="NoSpacing"/>
+              <w:jc w:val="center"/>
+              <w:rPr>
+                <w:sz w:val="16"/>
+              </w:rPr>
+            </w:pPr>
+            <w:r>
+              <w:rPr>
+                <w:sz w:val="16"/>
+              </w:rPr>
+              <w:t>NA</w:t>
+            </w:r>
+          </w:p>
+        </w:tc>
+        <w:tc>
+          <w:tcPr>
+            <w:tcW w:w="865" w:type="dxa"/>
+          </w:tcPr>
+          <w:p>
+            <w:pPr>
+              <w:pStyle w:val="NoSpacing"/>
+              <w:jc w:val="center"/>
+              <w:rPr>
+                <w:sz w:val="16"/>
+              </w:rPr>
+            </w:pPr>
+            <w:r>
+              <w:rPr>
+                <w:sz w:val="16"/>
+              </w:rPr>
+              <w:t>NA</w:t>
+            </w:r>
+          </w:p>
+        </w:tc>
+        <w:tc>
+          <w:tcPr>
+            <w:tcW w:w="897" w:type="dxa"/>
+          </w:tcPr>
+          <w:p>
+            <w:pPr>
+              <w:pStyle w:val="NoSpacing"/>
+              <w:jc w:val="center"/>
+              <w:rPr>
+                <w:sz w:val="16"/>
+              </w:rPr>
+            </w:pPr>
+            <w:r>
+              <w:rPr>
+                <w:sz w:val="16"/>
+              </w:rPr>
+              <w:t>NA</w:t>
+            </w:r>
+          </w:p>
+        </w:tc>
+        <w:tc>
+          <w:tcPr>
+            <w:tcW w:w="925" w:type="dxa"/>
+          </w:tcPr>
+          <w:p>
+            <w:pPr>
+              <w:pStyle w:val="NoSpacing"/>
+              <w:jc w:val="center"/>
+              <w:rPr>
+                <w:sz w:val="16"/>
+              </w:rPr>
+            </w:pPr>
+            <w:r>
+              <w:rPr>
+                <w:sz w:val="16"/>
+              </w:rPr>
+              <w:t>X</w:t>
+            </w:r>
+          </w:p>
+        </w:tc>
+        <w:tc>
+          <w:tcPr>
+            <w:tcW w:w="870" w:type="dxa"/>
+          </w:tcPr>
+          <w:p>
+            <w:pPr>
+              <w:pStyle w:val="NoSpacing"/>
+              <w:jc w:val="center"/>
+              <w:rPr>
+                <w:sz w:val="16"/>
+              </w:rPr>
+            </w:pPr>
+            <w:r>
+              <w:rPr>
+                <w:sz w:val="16"/>
+              </w:rPr>
+              <w:t>NA</w:t>
+            </w:r>
+          </w:p>
+        </w:tc>
+      </w:tr>
+      <w:tr>
+        <w:trPr>
+          <w:trHeight w:val="288"/>
+        </w:trPr>
+        <w:tc>
+          <w:tcPr>
+            <w:tcW w:w="305" w:type="dxa"/>
+          </w:tcPr>
+          <w:p>
+            <w:pPr>
+              <w:pStyle w:val="NoSpacing"/>
+              <w:jc w:val="right"/>
+              <w:rPr>
+                <w:sz w:val="16"/>
+              </w:rPr>
+            </w:pPr>
+            <w:r>
+              <w:rPr>
+                <w:sz w:val="16"/>
+              </w:rPr>
+              <w:t>51*</w:t>
+            </w:r>
+          </w:p>
+        </w:tc>
+        <w:tc>
+          <w:tcPr>
+            <w:tcW w:w="4662" w:type="dxa"/>
+          </w:tcPr>
+          <w:p>
+            <w:pPr>
+              <w:pStyle w:val="NoSpacing"/>
+              <w:rPr>
+                <w:sz w:val="16"/>
+              </w:rPr>
+            </w:pPr>
+            <w:r>
+              <w:rPr>
+                <w:sz w:val="16"/>
+              </w:rPr>
+              <w:t>Condition parsing does not create a Table Dictionary, even though a Symbol Table exists</w:t>
+            </w:r>
+          </w:p>
+        </w:tc>
+        <w:tc>
+          <w:tcPr>
+            <w:tcW w:w="820" w:type="dxa"/>
+          </w:tcPr>
+          <w:p>
+            <w:pPr>
+              <w:pStyle w:val="NoSpacing"/>
+              <w:jc w:val="center"/>
+              <w:rPr>
+                <w:sz w:val="16"/>
+              </w:rPr>
+            </w:pPr>
+            <w:r>
+              <w:rPr>
+                <w:sz w:val="16"/>
+              </w:rPr>
+              <w:t>NA</w:t>
+            </w:r>
+          </w:p>
+        </w:tc>
+        <w:tc>
+          <w:tcPr>
+            <w:tcW w:w="794" w:type="dxa"/>
+          </w:tcPr>
+          <w:p>
+            <w:pPr>
+              <w:pStyle w:val="NoSpacing"/>
+              <w:jc w:val="center"/>
+              <w:rPr>
+                <w:sz w:val="16"/>
+              </w:rPr>
+            </w:pPr>
+            <w:r>
+              <w:rPr>
+                <w:sz w:val="16"/>
+              </w:rPr>
+              <w:t>NA</w:t>
+            </w:r>
+          </w:p>
+        </w:tc>
+        <w:tc>
+          <w:tcPr>
+            <w:tcW w:w="865" w:type="dxa"/>
+          </w:tcPr>
+          <w:p>
+            <w:pPr>
+              <w:pStyle w:val="NoSpacing"/>
+              <w:jc w:val="center"/>
+              <w:rPr>
+                <w:sz w:val="16"/>
+              </w:rPr>
+            </w:pPr>
+            <w:r>
+              <w:rPr>
+                <w:sz w:val="16"/>
+              </w:rPr>
+              <w:t>NA</w:t>
+            </w:r>
+          </w:p>
+        </w:tc>
+        <w:tc>
+          <w:tcPr>
+            <w:tcW w:w="897" w:type="dxa"/>
+          </w:tcPr>
+          <w:p>
+            <w:pPr>
+              <w:pStyle w:val="NoSpacing"/>
+              <w:jc w:val="center"/>
+              <w:rPr>
+                <w:sz w:val="16"/>
+              </w:rPr>
+            </w:pPr>
+            <w:r>
+              <w:rPr>
+                <w:sz w:val="16"/>
+              </w:rPr>
+              <w:t>NA</w:t>
+            </w:r>
+          </w:p>
+        </w:tc>
+        <w:tc>
+          <w:tcPr>
+            <w:tcW w:w="925" w:type="dxa"/>
+          </w:tcPr>
+          <w:p>
+            <w:pPr>
+              <w:pStyle w:val="NoSpacing"/>
+              <w:jc w:val="center"/>
+              <w:rPr>
+                <w:sz w:val="16"/>
+              </w:rPr>
+            </w:pPr>
+            <w:r>
+              <w:rPr>
+                <w:sz w:val="16"/>
+              </w:rPr>
+              <w:t>X</w:t>
+            </w:r>
+          </w:p>
+        </w:tc>
+        <w:tc>
+          <w:tcPr>
+            <w:tcW w:w="870" w:type="dxa"/>
+          </w:tcPr>
+          <w:p>
+            <w:pPr>
+              <w:pStyle w:val="NoSpacing"/>
+              <w:jc w:val="center"/>
+              <w:rPr>
+                <w:sz w:val="16"/>
+              </w:rPr>
+            </w:pPr>
+            <w:r>
+              <w:rPr>
+                <w:sz w:val="16"/>
+              </w:rPr>
+              <w:t>NA</w:t>
             </w:r>
           </w:p>
         </w:tc>
@@ -10471,6 +10820,7 @@
               <w:pStyle w:val="sampletable"/>
             </w:pPr>
             <w:r>
+              <w:lastRenderedPageBreak/>
               <w:t>Window Function</w:t>
             </w:r>
           </w:p>
@@ -10704,7 +11054,6 @@
               <w:pStyle w:val="sampletable"/>
             </w:pPr>
             <w:r>
-              <w:lastRenderedPageBreak/>
               <w:t>Lookup Subquery</w:t>
             </w:r>
           </w:p>
@@ -11771,6 +12120,7 @@
             </w:pPr>
             <w:proofErr w:type="spellStart"/>
             <w:r>
+              <w:lastRenderedPageBreak/>
               <w:t>predicand</w:t>
             </w:r>
             <w:proofErr w:type="spellEnd"/>
@@ -12192,7 +12542,6 @@
     </w:tbl>
     <w:p>
       <w:r>
-        <w:lastRenderedPageBreak/>
         <w:t xml:space="preserve">Substitution variable types are context dependent, and the grammar must be used to set the type since it is not always apparent simply be looking at the immediate context to recognize the type reliably. </w:t>
       </w:r>
     </w:p>
@@ -12463,11 +12812,48 @@
       <w:r>
         <w:t xml:space="preserve">This key holds a subtree representing a SQL case statement. There are two styles of case statement. </w:t>
       </w:r>
+      <w:r>
+        <w:t xml:space="preserve">They can be identified by the </w:t>
+      </w:r>
+      <w:proofErr w:type="spellStart"/>
+      <w:r>
+        <w:t>presense</w:t>
+      </w:r>
+      <w:proofErr w:type="spellEnd"/>
+      <w:r>
+        <w:t xml:space="preserve"> or lack of an “item” subtree in the “case” subtree. Variant 1 does not have an “item” subtree, and variant 2 does. </w:t>
+      </w:r>
     </w:p>
     <w:p>
       <w:r>
-        <w:t>The first variant contains two immediate children subtrees, one being the clauses subtree being a numbered list of the when-then statements of the case statement, and the other being the else clause, if any, of the case statement.</w:t>
-      </w:r>
+        <w:t xml:space="preserve">The first variant contains two immediate children subtrees, one being the </w:t>
+      </w:r>
+      <w:r>
+        <w:t>“</w:t>
+      </w:r>
+      <w:r>
+        <w:t>clauses</w:t>
+      </w:r>
+      <w:r>
+        <w:t>”</w:t>
+      </w:r>
+      <w:r>
+        <w:t xml:space="preserve"> subtree </w:t>
+      </w:r>
+      <w:r>
+        <w:t>holding</w:t>
+      </w:r>
+      <w:r>
+        <w:t xml:space="preserve"> a numbered list of the when-then statements of the case statement, and the other being the else clause, if any, of the case statement.</w:t>
+      </w:r>
+      <w:r>
+        <w:t xml:space="preserve"> </w:t>
+      </w:r>
+      <w:proofErr w:type="gramStart"/>
+      <w:r>
+        <w:t>In this variant the “when” clauses are “conditions”, and substitution variables that appear here will be marked accordingly.</w:t>
+      </w:r>
+      <w:proofErr w:type="gramEnd"/>
     </w:p>
     <w:p>
       <w:r>
@@ -12512,6 +12898,9 @@
       <w:pPr>
         <w:pStyle w:val="example"/>
       </w:pPr>
+      <w:r>
+        <w:t xml:space="preserve">VARIANT 1 </w:t>
+      </w:r>
       <w:r>
         <w:t>EXAMPLE:</w:t>
       </w:r>
@@ -12536,7 +12925,49 @@
         <w:t xml:space="preserve"> </w:t>
       </w:r>
       <w:r>
-        <w:t xml:space="preserve">contains the same two clauses and else subtrees, but also an additional item subtree key which will hold a </w:t>
+        <w:t xml:space="preserve">contains the same two </w:t>
+      </w:r>
+      <w:r>
+        <w:t>“</w:t>
+      </w:r>
+      <w:r>
+        <w:t>clauses</w:t>
+      </w:r>
+      <w:r>
+        <w:t>”</w:t>
+      </w:r>
+      <w:r>
+        <w:t xml:space="preserve"> and </w:t>
+      </w:r>
+      <w:r>
+        <w:t>“</w:t>
+      </w:r>
+      <w:r>
+        <w:t>else</w:t>
+      </w:r>
+      <w:r>
+        <w:t>”</w:t>
+      </w:r>
+      <w:r>
+        <w:t xml:space="preserve"> subtrees, but also </w:t>
+      </w:r>
+      <w:r>
+        <w:t>the</w:t>
+      </w:r>
+      <w:r>
+        <w:t xml:space="preserve"> additional </w:t>
+      </w:r>
+      <w:r>
+        <w:t>“</w:t>
+      </w:r>
+      <w:r>
+        <w:t>item</w:t>
+      </w:r>
+      <w:r>
+        <w:t>”</w:t>
+      </w:r>
+      <w:r>
+        <w:t xml:space="preserve"> subtree key which will hold a </w:t>
       </w:r>
       <w:proofErr w:type="spellStart"/>
       <w:r>
@@ -12544,7 +12975,19 @@
       </w:r>
       <w:proofErr w:type="spellEnd"/>
       <w:r>
-        <w:t xml:space="preserve"> to be used in each of the when clauses. Whereas the first variant holds a complete condition in each when key subtree, the second variant sets up an implied condition between the </w:t>
+        <w:t xml:space="preserve"> to be used in each of the when clauses. Whereas the first variant holds a complete condition in each </w:t>
+      </w:r>
+      <w:r>
+        <w:t>“</w:t>
+      </w:r>
+      <w:r>
+        <w:t>when</w:t>
+      </w:r>
+      <w:r>
+        <w:t>”</w:t>
+      </w:r>
+      <w:r>
+        <w:t xml:space="preserve"> key subtree, the second variant sets up an implied condition between the </w:t>
       </w:r>
       <w:proofErr w:type="spellStart"/>
       <w:r>
@@ -12552,7 +12995,19 @@
       </w:r>
       <w:proofErr w:type="spellEnd"/>
       <w:r>
-        <w:t xml:space="preserve"> in the item subtree and another </w:t>
+        <w:t xml:space="preserve"> in the </w:t>
+      </w:r>
+      <w:r>
+        <w:t>“</w:t>
+      </w:r>
+      <w:r>
+        <w:t>item</w:t>
+      </w:r>
+      <w:r>
+        <w:t>”</w:t>
+      </w:r>
+      <w:r>
+        <w:t xml:space="preserve"> subtree and another </w:t>
       </w:r>
       <w:proofErr w:type="spellStart"/>
       <w:r>
@@ -12560,15 +13015,75 @@
       </w:r>
       <w:proofErr w:type="spellEnd"/>
       <w:r>
-        <w:t xml:space="preserve"> in the when subtree (instead of a condition). This variant can only be used when the expectation is that the condition will be a simple equivalence check on the values of the two </w:t>
+        <w:t xml:space="preserve"> in the </w:t>
+      </w:r>
+      <w:r>
+        <w:t>“</w:t>
+      </w:r>
+      <w:r>
+        <w:t>when</w:t>
+      </w:r>
+      <w:r>
+        <w:t>”</w:t>
+      </w:r>
+      <w:r>
+        <w:t xml:space="preserve"> subtree (instead of a condition). </w:t>
+      </w:r>
+      <w:r>
+        <w:t xml:space="preserve">The implied condition, if written </w:t>
+      </w:r>
+      <w:r>
+        <w:lastRenderedPageBreak/>
+        <w:t xml:space="preserve">out, would appear to be a comparison using equals such that the </w:t>
       </w:r>
       <w:proofErr w:type="spellStart"/>
       <w:r>
+        <w:t>predicand</w:t>
+      </w:r>
+      <w:proofErr w:type="spellEnd"/>
+      <w:r>
+        <w:t xml:space="preserve"> referenced in the “item” equals the </w:t>
+      </w:r>
+      <w:proofErr w:type="spellStart"/>
+      <w:r>
+        <w:t>predicand</w:t>
+      </w:r>
+      <w:proofErr w:type="spellEnd"/>
+      <w:r>
+        <w:t xml:space="preserve"> referenced in each “when” (hence, “item”=”when” would not be a bad approximation). </w:t>
+      </w:r>
+    </w:p>
+    <w:p>
+      <w:r>
+        <w:t>In this variant the “when” clauses are</w:t>
+      </w:r>
+      <w:r>
+        <w:t xml:space="preserve"> always </w:t>
+      </w:r>
+      <w:proofErr w:type="spellStart"/>
+      <w:r>
         <w:t>predicands</w:t>
       </w:r>
       <w:proofErr w:type="spellEnd"/>
       <w:r>
-        <w:t>.</w:t>
+        <w:t xml:space="preserve"> (of any kind)</w:t>
+      </w:r>
+      <w:r>
+        <w:t xml:space="preserve">, and substitution variables that appear </w:t>
+      </w:r>
+      <w:r>
+        <w:t xml:space="preserve">in this variant’s “when” </w:t>
+      </w:r>
+      <w:proofErr w:type="gramStart"/>
+      <w:r>
+        <w:t xml:space="preserve">subtrees </w:t>
+      </w:r>
+      <w:r>
+        <w:t xml:space="preserve"> will</w:t>
+      </w:r>
+      <w:proofErr w:type="gramEnd"/>
+      <w:r>
+        <w:t xml:space="preserve"> be marked accordingly.</w:t>
       </w:r>
     </w:p>
     <w:p>
@@ -12708,7 +13223,6 @@
     </w:p>
     <w:p>
       <w:r>
-        <w:lastRenderedPageBreak/>
         <w:t xml:space="preserve">The column subtree itself is one of the </w:t>
       </w:r>
       <w:proofErr w:type="spellStart"/>
@@ -13314,7 +13828,15 @@
           <w:rFonts w:cs="Monaco"/>
           <w:szCs w:val="20"/>
         </w:rPr>
-        <w:t xml:space="preserve"> comparison. It consists of two or three keys, representing respectively the left and right sides of a comparison, and the comparison operator. Alternatively, there are a handful of comparisons to fixed values, such as “is null” and “is not null”, in which there will be only a left </w:t>
+        <w:t xml:space="preserve"> comparison. It consists of two or three keys, representing respectively the left and right sides of a comparison, and the comparison operator. Alternatively, there are a handful </w:t>
+      </w:r>
+      <w:r>
+        <w:rPr>
+          <w:rFonts w:cs="Monaco"/>
+          <w:szCs w:val="20"/>
+        </w:rPr>
+        <w:lastRenderedPageBreak/>
+        <w:t xml:space="preserve">of comparisons to fixed values, such as “is null” and “is not null”, in which there will be only a left </w:t>
       </w:r>
       <w:proofErr w:type="spellStart"/>
       <w:r>
@@ -13427,7 +13949,7 @@
       </w:pPr>
       <w:proofErr w:type="gramStart"/>
       <w:r>
-        <w:t>from</w:t>
+        <w:t>else</w:t>
       </w:r>
       <w:proofErr w:type="gramEnd"/>
     </w:p>
@@ -13437,31 +13959,65 @@
         <w:autoSpaceDE w:val="0"/>
         <w:autoSpaceDN w:val="0"/>
         <w:adjustRightInd w:val="0"/>
+      </w:pPr>
+      <w:r>
         <w:rPr>
           <w:rFonts w:cs="Monaco"/>
           <w:szCs w:val="20"/>
         </w:rPr>
-      </w:pPr>
+        <w:t xml:space="preserve">This key points to </w:t>
+      </w:r>
       <w:r>
         <w:rPr>
           <w:rFonts w:cs="Monaco"/>
           <w:szCs w:val="20"/>
         </w:rPr>
-        <w:t xml:space="preserve">This key points to either a possibly nested, recursive, join </w:t>
-      </w:r>
+        <w:t xml:space="preserve">a </w:t>
+      </w:r>
+      <w:proofErr w:type="spellStart"/>
       <w:r>
         <w:rPr>
           <w:rFonts w:cs="Monaco"/>
           <w:szCs w:val="20"/>
         </w:rPr>
-        <w:t xml:space="preserve">list </w:t>
-      </w:r>
+        <w:t>predicand</w:t>
+      </w:r>
+      <w:proofErr w:type="spellEnd"/>
       <w:r>
         <w:rPr>
           <w:rFonts w:cs="Monaco"/>
           <w:szCs w:val="20"/>
         </w:rPr>
-        <w:t>subtree, a single table subtree, or a list of table subtrees captured as an ordinal list.</w:t>
+        <w:t xml:space="preserve"> value in the “case” subtree.</w:t>
+      </w:r>
+    </w:p>
+    <w:p>
+      <w:pPr>
+        <w:pStyle w:val="Heading3"/>
+      </w:pPr>
+      <w:proofErr w:type="gramStart"/>
+      <w:r>
+        <w:t>from</w:t>
+      </w:r>
+      <w:proofErr w:type="gramEnd"/>
+    </w:p>
+    <w:p>
+      <w:pPr>
+        <w:widowControl w:val="0"/>
+        <w:autoSpaceDE w:val="0"/>
+        <w:autoSpaceDN w:val="0"/>
+        <w:adjustRightInd w:val="0"/>
+        <w:rPr>
+          <w:rFonts w:cs="Monaco"/>
+          <w:szCs w:val="20"/>
+        </w:rPr>
+      </w:pPr>
+      <w:r>
+        <w:rPr>
+          <w:rFonts w:cs="Monaco"/>
+          <w:szCs w:val="20"/>
+        </w:rPr>
+        <w:t>This key points to either a possibly nested, recursive, join list subtree, a single table subtree, or a list of table subtrees captured as an ordinal list.</w:t>
       </w:r>
     </w:p>
     <w:p>
@@ -13546,7 +14102,6 @@
         <w:rPr>
           <w:sz w:val="20"/>
         </w:rPr>
-        <w:lastRenderedPageBreak/>
         <w:t>from</w:t>
       </w:r>
       <w:proofErr w:type="gramEnd"/>
@@ -13919,10 +14474,7 @@
     </w:p>
     <w:p>
       <w:r>
-        <w:t xml:space="preserve">The </w:t>
-      </w:r>
-      <w:r>
-        <w:t>“</w:t>
+        <w:t>The “</w:t>
       </w:r>
       <w:proofErr w:type="spellStart"/>
       <w:r>
@@ -13931,17 +14483,11 @@
       <w:proofErr w:type="spellEnd"/>
       <w:proofErr w:type="gramStart"/>
       <w:r>
-        <w:t xml:space="preserve">” </w:t>
-      </w:r>
-      <w:r>
-        <w:t xml:space="preserve"> key</w:t>
+        <w:t>”  key</w:t>
       </w:r>
       <w:proofErr w:type="gramEnd"/>
       <w:r>
-        <w:t xml:space="preserve"> </w:t>
-      </w:r>
-      <w:r>
-        <w:t xml:space="preserve">holds a list of </w:t>
+        <w:t xml:space="preserve"> holds a list of </w:t>
       </w:r>
       <w:proofErr w:type="spellStart"/>
       <w:r>
@@ -13951,14 +14497,13 @@
       <w:r>
         <w:t xml:space="preserve"> references forming the “group by” clause of an aggregate query.</w:t>
       </w:r>
-      <w:bookmarkStart w:id="0" w:name="_GoBack"/>
-      <w:bookmarkEnd w:id="0"/>
     </w:p>
     <w:p>
       <w:pPr>
         <w:pStyle w:val="example"/>
       </w:pPr>
       <w:r>
+        <w:lastRenderedPageBreak/>
         <w:t xml:space="preserve">Example: </w:t>
       </w:r>
     </w:p>
@@ -14178,7 +14723,6 @@
     </w:p>
     <w:p>
       <w:r>
-        <w:lastRenderedPageBreak/>
         <w:t xml:space="preserve">This type of </w:t>
       </w:r>
       <w:proofErr w:type="spellStart"/>
@@ -14765,6 +15309,7 @@
     </w:p>
     <w:p>
       <w:r>
+        <w:lastRenderedPageBreak/>
         <w:t xml:space="preserve">The </w:t>
       </w:r>
       <w:r>
@@ -14993,11 +15538,7 @@
         <w:t xml:space="preserve"> this will point to a subtree</w:t>
       </w:r>
       <w:r>
-        <w:t xml:space="preserve"> which represents the </w:t>
-      </w:r>
-      <w:r>
-        <w:lastRenderedPageBreak/>
-        <w:t>actual join statement.</w:t>
+        <w:t xml:space="preserve"> which represents the actual join statement.</w:t>
       </w:r>
       <w:r>
         <w:t xml:space="preserve"> The </w:t>
@@ -15883,7 +16424,11 @@
       </w:r>
       <w:proofErr w:type="gramEnd"/>
       <w:r>
-        <w:t xml:space="preserve"> join statements, if the specific and complete series is unknown or variable. This will permit, for example, specifying a core query and then allowing different instances to substitute a variable number of additional constraint joins. This will permit, for example, differences in the population queries defined for </w:t>
+        <w:t xml:space="preserve"> join statements, if the specific and complete series is unknown or variable. This will permit, for example, specifying a core </w:t>
+      </w:r>
+      <w:r>
+        <w:lastRenderedPageBreak/>
+        <w:t xml:space="preserve">query and then allowing different instances to substitute a variable number of additional constraint joins. This will permit, for example, differences in the population queries defined for </w:t>
       </w:r>
       <w:proofErr w:type="gramStart"/>
       <w:r>
@@ -16250,7 +16795,6 @@
         <w:pStyle w:val="example"/>
       </w:pPr>
       <w:r>
-        <w:lastRenderedPageBreak/>
         <w:t xml:space="preserve">EXAMPLE: </w:t>
       </w:r>
       <w:r>
@@ -16603,6 +17147,7 @@
       </w:pPr>
       <w:proofErr w:type="gramStart"/>
       <w:r>
+        <w:lastRenderedPageBreak/>
         <w:t>operator</w:t>
       </w:r>
       <w:proofErr w:type="gramEnd"/>
@@ -16810,7 +17355,6 @@
       </w:pPr>
       <w:proofErr w:type="spellStart"/>
       <w:r>
-        <w:lastRenderedPageBreak/>
         <w:t>order_by</w:t>
       </w:r>
       <w:proofErr w:type="spellEnd"/>
@@ -17195,6 +17739,7 @@
         <w:pStyle w:val="example"/>
       </w:pPr>
       <w:r>
+        <w:lastRenderedPageBreak/>
         <w:t>EXAMPLE:</w:t>
       </w:r>
     </w:p>
@@ -17436,7 +17981,6 @@
       </w:pPr>
       <w:proofErr w:type="gramStart"/>
       <w:r>
-        <w:lastRenderedPageBreak/>
         <w:t>qualifier</w:t>
       </w:r>
       <w:proofErr w:type="gramEnd"/>
@@ -17988,6 +18532,7 @@
         <w:pStyle w:val="example"/>
       </w:pPr>
       <w:r>
+        <w:lastRenderedPageBreak/>
         <w:t xml:space="preserve">EXAMPLE: </w:t>
       </w:r>
       <w:r>
@@ -18195,7 +18740,6 @@
           <w:rFonts w:cs="Monaco"/>
           <w:szCs w:val="20"/>
         </w:rPr>
-        <w:lastRenderedPageBreak/>
         <w:t xml:space="preserve">In some situations, the query being parsed will not specify certain details of a finished, executable query, but will act as a template for a family of similar queries. The substitution entries in the AST will be places that </w:t>
       </w:r>
       <w:r>
@@ -18828,7 +19372,15 @@
           <w:rFonts w:cs="Monaco"/>
           <w:szCs w:val="20"/>
         </w:rPr>
-        <w:t>Most typically the table subtree appears in from, join, insert and update subtrees.</w:t>
+        <w:t xml:space="preserve">Most typically the table subtree appears </w:t>
+      </w:r>
+      <w:r>
+        <w:rPr>
+          <w:rFonts w:cs="Monaco"/>
+          <w:szCs w:val="20"/>
+        </w:rPr>
+        <w:lastRenderedPageBreak/>
+        <w:t>in from, join, insert and update subtrees.</w:t>
       </w:r>
     </w:p>
     <w:p>
@@ -19028,7 +19580,35 @@
       </w:pPr>
       <w:proofErr w:type="gramStart"/>
       <w:r>
-        <w:lastRenderedPageBreak/>
+        <w:t>then</w:t>
+      </w:r>
+      <w:proofErr w:type="gramEnd"/>
+    </w:p>
+    <w:p>
+      <w:r>
+        <w:t xml:space="preserve">This key </w:t>
+      </w:r>
+      <w:r>
+        <w:t xml:space="preserve">points to a </w:t>
+      </w:r>
+      <w:proofErr w:type="spellStart"/>
+      <w:r>
+        <w:t>predicand</w:t>
+      </w:r>
+      <w:proofErr w:type="spellEnd"/>
+      <w:r>
+        <w:t xml:space="preserve"> result value in a “when-then” pair of a “clauses” list entry within a “case” subtree</w:t>
+      </w:r>
+      <w:r>
+        <w:t xml:space="preserve">. </w:t>
+      </w:r>
+    </w:p>
+    <w:p>
+      <w:pPr>
+        <w:pStyle w:val="Heading3"/>
+      </w:pPr>
+      <w:proofErr w:type="gramStart"/>
+      <w:r>
         <w:t>union</w:t>
       </w:r>
       <w:proofErr w:type="gramEnd"/>
@@ -19135,6 +19715,43 @@
       </w:pPr>
       <w:proofErr w:type="gramStart"/>
       <w:r>
+        <w:t>w</w:t>
+      </w:r>
+      <w:r>
+        <w:t>hen</w:t>
+      </w:r>
+      <w:proofErr w:type="gramEnd"/>
+    </w:p>
+    <w:p>
+      <w:r>
+        <w:t xml:space="preserve">Depending on the variant of the “case” subtree that this key appears in, it will point either to a “condition” subtree (for Variant 1) or a </w:t>
+      </w:r>
+      <w:proofErr w:type="spellStart"/>
+      <w:r>
+        <w:t>predicand</w:t>
+      </w:r>
+      <w:proofErr w:type="spellEnd"/>
+      <w:r>
+        <w:t xml:space="preserve"> comparison</w:t>
+      </w:r>
+      <w:r>
+        <w:t xml:space="preserve"> value</w:t>
+      </w:r>
+      <w:r>
+        <w:t xml:space="preserve"> (for Variant 2)</w:t>
+      </w:r>
+      <w:bookmarkStart w:id="0" w:name="_GoBack"/>
+      <w:bookmarkEnd w:id="0"/>
+      <w:r>
+        <w:t xml:space="preserve"> in a “when-then” pair of a “clauses” list entry within a “case” subtree. </w:t>
+      </w:r>
+    </w:p>
+    <w:p>
+      <w:pPr>
+        <w:pStyle w:val="Heading3"/>
+      </w:pPr>
+      <w:proofErr w:type="gramStart"/>
+      <w:r>
         <w:t>where</w:t>
       </w:r>
       <w:proofErr w:type="gramEnd"/>
@@ -19272,6 +19889,7 @@
       </w:pPr>
       <w:proofErr w:type="spellStart"/>
       <w:r>
+        <w:lastRenderedPageBreak/>
         <w:t>window_function</w:t>
       </w:r>
       <w:proofErr w:type="spellEnd"/>
@@ -19950,11 +20568,7 @@
       </w:r>
       <w:proofErr w:type="spellEnd"/>
       <w:r>
-        <w:t xml:space="preserve">=null}}}, </w:t>
-      </w:r>
-      <w:r>
-        <w:lastRenderedPageBreak/>
-        <w:t>function={</w:t>
+        <w:t>=null}}}, function={</w:t>
       </w:r>
       <w:proofErr w:type="spellStart"/>
       <w:r>
@@ -20079,6 +20693,7 @@
     <w:p>
       <w:proofErr w:type="spellStart"/>
       <w:r>
+        <w:lastRenderedPageBreak/>
         <w:t>Predicand</w:t>
       </w:r>
       <w:proofErr w:type="spellEnd"/>
@@ -20268,7 +20883,6 @@
     </w:p>
     <w:p>
       <w:r>
-        <w:lastRenderedPageBreak/>
         <w:t xml:space="preserve">Often, these variables will be filled with literal values, but any stand-alone </w:t>
       </w:r>
       <w:proofErr w:type="spellStart"/>
@@ -20392,7 +21006,11 @@
         <w:t>These represent complex logic and can appear anywhere a filtering subquery might appear. They are recognized by being surrounded by curly brackets. For example: {undergraduate students}.</w:t>
       </w:r>
       <w:r>
-        <w:t xml:space="preserve"> These are probably obsolete and duplicative to the more general substitution variables, and are included here in case their more specialized usage becomes important at a later time.</w:t>
+        <w:t xml:space="preserve"> These are probably obsolete and </w:t>
+      </w:r>
+      <w:r>
+        <w:lastRenderedPageBreak/>
+        <w:t>duplicative to the more general substitution variables, and are included here in case their more specialized usage becomes important at a later time.</w:t>
       </w:r>
     </w:p>
     <w:p>
@@ -20439,7 +21057,6 @@
     </w:p>
     <w:p>
       <w:r>
-        <w:lastRenderedPageBreak/>
         <w:t xml:space="preserve">Each Symbol Table query contains three kinds </w:t>
       </w:r>
       <w:proofErr w:type="gramStart"/>
@@ -20606,6 +21223,7 @@
               <w:pStyle w:val="sampletable"/>
             </w:pPr>
             <w:r>
+              <w:lastRenderedPageBreak/>
               <w:t xml:space="preserve">SELECT </w:t>
             </w:r>
             <w:r>
@@ -21909,7 +22527,6 @@
               <w:pStyle w:val="sampletable"/>
             </w:pPr>
             <w:r>
-              <w:lastRenderedPageBreak/>
               <w:t xml:space="preserve">SELECT </w:t>
             </w:r>
             <w:r>
@@ -22459,6 +23076,7 @@
               <w:pStyle w:val="sampletable"/>
             </w:pPr>
             <w:r>
+              <w:lastRenderedPageBreak/>
               <w:t xml:space="preserve">SELECT </w:t>
             </w:r>
             <w:r>
@@ -35196,7 +35814,7 @@
         <w:rStyle w:val="PageNumber"/>
         <w:noProof/>
       </w:rPr>
-      <w:t>7</w:t>
+      <w:t>14</w:t>
     </w:r>
     <w:r>
       <w:rPr>
@@ -37346,7 +37964,7 @@
 </file>
 
 <file path=customXml/itemProps1.xml><?xml version="1.0" encoding="utf-8"?>
-<ds:datastoreItem xmlns:ds="http://schemas.openxmlformats.org/officeDocument/2006/customXml" ds:itemID="{B0061E5D-9530-4900-B5C6-0E98CDB95712}">
+<ds:datastoreItem xmlns:ds="http://schemas.openxmlformats.org/officeDocument/2006/customXml" ds:itemID="{EE3EF515-1C75-428F-BF60-3C5D003E8F3F}">
   <ds:schemaRefs>
     <ds:schemaRef ds:uri="http://schemas.openxmlformats.org/officeDocument/2006/bibliography"/>
   </ds:schemaRefs>

</xml_diff>

<commit_message>
finished MVP parser with substitution variables Added join extension variables, in list variables completed in statements added between statements modified grammar to properly label conditions, predicands fixed aggregate and trim functions
</commit_message>
<xml_diff>
--- a/parse/documents/SQL Parse Event Walker.docx
+++ b/parse/documents/SQL Parse Event Walker.docx
@@ -12,10 +12,22 @@
     </w:p>
     <w:p>
       <w:r>
-        <w:t>November 20</w:t>
-      </w:r>
-      <w:r>
-        <w:t>, 2017 – Geoffrey A. Howe</w:t>
+        <w:t>Dec</w:t>
+      </w:r>
+      <w:r>
+        <w:t xml:space="preserve">ember </w:t>
+      </w:r>
+      <w:r>
+        <w:t>12</w:t>
+      </w:r>
+      <w:r>
+        <w:t>, 201</w:t>
+      </w:r>
+      <w:r>
+        <w:t>8</w:t>
+      </w:r>
+      <w:r>
+        <w:t xml:space="preserve"> – Geoffrey A. Howe</w:t>
       </w:r>
     </w:p>
     <w:p>
@@ -1686,7 +1698,7 @@
               <w:rPr>
                 <w:sz w:val="16"/>
               </w:rPr>
-              <w:t>TBD</w:t>
+              <w:t>X</w:t>
             </w:r>
           </w:p>
         </w:tc>
@@ -2146,7 +2158,7 @@
               <w:rPr>
                 <w:sz w:val="16"/>
               </w:rPr>
-              <w:t>TBD</w:t>
+              <w:t>X</w:t>
             </w:r>
           </w:p>
         </w:tc>
@@ -2166,7 +2178,7 @@
               <w:rPr>
                 <w:sz w:val="16"/>
               </w:rPr>
-              <w:t>TBD</w:t>
+              <w:t>X</w:t>
             </w:r>
           </w:p>
         </w:tc>
@@ -2186,7 +2198,7 @@
               <w:rPr>
                 <w:sz w:val="16"/>
               </w:rPr>
-              <w:t>TBD</w:t>
+              <w:t>X</w:t>
             </w:r>
           </w:p>
         </w:tc>
@@ -2246,7 +2258,7 @@
               <w:rPr>
                 <w:sz w:val="16"/>
               </w:rPr>
-              <w:t>TBD</w:t>
+              <w:t>X</w:t>
             </w:r>
           </w:p>
         </w:tc>
@@ -3342,7 +3354,7 @@
               <w:rPr>
                 <w:sz w:val="16"/>
               </w:rPr>
-              <w:t>TBD</w:t>
+              <w:t>X</w:t>
             </w:r>
           </w:p>
         </w:tc>
@@ -3362,7 +3374,7 @@
               <w:rPr>
                 <w:sz w:val="16"/>
               </w:rPr>
-              <w:t>TBD</w:t>
+              <w:t>X</w:t>
             </w:r>
           </w:p>
         </w:tc>
@@ -3382,7 +3394,7 @@
               <w:rPr>
                 <w:sz w:val="16"/>
               </w:rPr>
-              <w:t>TBD</w:t>
+              <w:t>X</w:t>
             </w:r>
           </w:p>
         </w:tc>
@@ -3422,7 +3434,7 @@
               <w:rPr>
                 <w:sz w:val="16"/>
               </w:rPr>
-              <w:t>TBD</w:t>
+              <w:t>X</w:t>
             </w:r>
           </w:p>
         </w:tc>
@@ -3442,7 +3454,7 @@
               <w:rPr>
                 <w:sz w:val="16"/>
               </w:rPr>
-              <w:t>TBD</w:t>
+              <w:t>X</w:t>
             </w:r>
           </w:p>
         </w:tc>
@@ -3692,7 +3704,7 @@
                 <w:sz w:val="16"/>
               </w:rPr>
               <w:lastRenderedPageBreak/>
-              <w:t>TBD</w:t>
+              <w:t>X</w:t>
             </w:r>
           </w:p>
         </w:tc>
@@ -3712,7 +3724,7 @@
               <w:rPr>
                 <w:sz w:val="16"/>
               </w:rPr>
-              <w:t>TBD</w:t>
+              <w:t>X</w:t>
             </w:r>
           </w:p>
         </w:tc>
@@ -3732,7 +3744,7 @@
               <w:rPr>
                 <w:sz w:val="16"/>
               </w:rPr>
-              <w:t>TBD</w:t>
+              <w:t>X</w:t>
             </w:r>
           </w:p>
         </w:tc>
@@ -3772,7 +3784,7 @@
               <w:rPr>
                 <w:sz w:val="16"/>
               </w:rPr>
-              <w:t>TBD</w:t>
+              <w:t>X</w:t>
             </w:r>
           </w:p>
         </w:tc>
@@ -3792,8 +3804,10 @@
               <w:rPr>
                 <w:sz w:val="16"/>
               </w:rPr>
-              <w:t>TBD</w:t>
-            </w:r>
+              <w:t>X</w:t>
+            </w:r>
+            <w:bookmarkStart w:id="0" w:name="_GoBack"/>
+            <w:bookmarkEnd w:id="0"/>
           </w:p>
         </w:tc>
       </w:tr>
@@ -3897,7 +3911,7 @@
               <w:rPr>
                 <w:sz w:val="16"/>
               </w:rPr>
-              <w:t>TBD</w:t>
+              <w:t>X</w:t>
             </w:r>
           </w:p>
         </w:tc>
@@ -4103,7 +4117,7 @@
               <w:rPr>
                 <w:sz w:val="16"/>
               </w:rPr>
-              <w:t>TBD</w:t>
+              <w:t>X</w:t>
             </w:r>
           </w:p>
         </w:tc>
@@ -4123,7 +4137,7 @@
               <w:rPr>
                 <w:sz w:val="16"/>
               </w:rPr>
-              <w:t>TBD</w:t>
+              <w:t>X</w:t>
             </w:r>
           </w:p>
         </w:tc>
@@ -4143,7 +4157,7 @@
               <w:rPr>
                 <w:sz w:val="16"/>
               </w:rPr>
-              <w:t>TBD</w:t>
+              <w:t>X</w:t>
             </w:r>
           </w:p>
         </w:tc>
@@ -4183,7 +4197,7 @@
               <w:rPr>
                 <w:sz w:val="16"/>
               </w:rPr>
-              <w:t>TBD</w:t>
+              <w:t>X</w:t>
             </w:r>
           </w:p>
         </w:tc>
@@ -5087,7 +5101,7 @@
               <w:rPr>
                 <w:sz w:val="16"/>
               </w:rPr>
-              <w:t>TBD</w:t>
+              <w:t>X</w:t>
             </w:r>
           </w:p>
         </w:tc>
@@ -5107,7 +5121,7 @@
               <w:rPr>
                 <w:sz w:val="16"/>
               </w:rPr>
-              <w:t>TBD</w:t>
+              <w:t>X</w:t>
             </w:r>
           </w:p>
         </w:tc>
@@ -5127,7 +5141,7 @@
               <w:rPr>
                 <w:sz w:val="16"/>
               </w:rPr>
-              <w:t>TBD</w:t>
+              <w:t>X</w:t>
             </w:r>
           </w:p>
         </w:tc>
@@ -5147,7 +5161,7 @@
               <w:rPr>
                 <w:sz w:val="16"/>
               </w:rPr>
-              <w:t>TBD</w:t>
+              <w:t>X</w:t>
             </w:r>
           </w:p>
         </w:tc>
@@ -7497,7 +7511,7 @@
               <w:rPr>
                 <w:sz w:val="16"/>
               </w:rPr>
-              <w:t>TBD</w:t>
+              <w:t>X</w:t>
             </w:r>
           </w:p>
         </w:tc>
@@ -7517,7 +7531,7 @@
               <w:rPr>
                 <w:sz w:val="16"/>
               </w:rPr>
-              <w:t>TBD</w:t>
+              <w:t>X</w:t>
             </w:r>
           </w:p>
         </w:tc>
@@ -7537,7 +7551,7 @@
               <w:rPr>
                 <w:sz w:val="16"/>
               </w:rPr>
-              <w:t>TBD</w:t>
+              <w:t>X</w:t>
             </w:r>
           </w:p>
         </w:tc>
@@ -7577,7 +7591,7 @@
               <w:rPr>
                 <w:sz w:val="16"/>
               </w:rPr>
-              <w:t>TBD</w:t>
+              <w:t>X</w:t>
             </w:r>
           </w:p>
         </w:tc>
@@ -7597,7 +7611,7 @@
               <w:rPr>
                 <w:sz w:val="16"/>
               </w:rPr>
-              <w:t>TBD</w:t>
+              <w:t>X</w:t>
             </w:r>
           </w:p>
         </w:tc>
@@ -7681,7 +7695,7 @@
               <w:rPr>
                 <w:sz w:val="16"/>
               </w:rPr>
-              <w:t>TBD</w:t>
+              <w:t>X</w:t>
             </w:r>
           </w:p>
         </w:tc>
@@ -7701,7 +7715,7 @@
               <w:rPr>
                 <w:sz w:val="16"/>
               </w:rPr>
-              <w:t>TBD</w:t>
+              <w:t>X</w:t>
             </w:r>
           </w:p>
         </w:tc>
@@ -7721,7 +7735,7 @@
               <w:rPr>
                 <w:sz w:val="16"/>
               </w:rPr>
-              <w:t>TBD</w:t>
+              <w:t>X</w:t>
             </w:r>
           </w:p>
         </w:tc>
@@ -7761,7 +7775,7 @@
               <w:rPr>
                 <w:sz w:val="16"/>
               </w:rPr>
-              <w:t>TBD</w:t>
+              <w:t>X</w:t>
             </w:r>
           </w:p>
         </w:tc>
@@ -7781,7 +7795,7 @@
               <w:rPr>
                 <w:sz w:val="16"/>
               </w:rPr>
-              <w:t>TBD</w:t>
+              <w:t>X</w:t>
             </w:r>
           </w:p>
         </w:tc>
@@ -8043,7 +8057,7 @@
               <w:rPr>
                 <w:sz w:val="16"/>
               </w:rPr>
-              <w:t>TBD</w:t>
+              <w:t>X</w:t>
             </w:r>
           </w:p>
         </w:tc>
@@ -8063,7 +8077,7 @@
               <w:rPr>
                 <w:sz w:val="16"/>
               </w:rPr>
-              <w:t>TBD</w:t>
+              <w:t>X</w:t>
             </w:r>
           </w:p>
         </w:tc>
@@ -8083,7 +8097,7 @@
               <w:rPr>
                 <w:sz w:val="16"/>
               </w:rPr>
-              <w:t>TBD</w:t>
+              <w:t>X</w:t>
             </w:r>
           </w:p>
         </w:tc>
@@ -8143,7 +8157,7 @@
               <w:rPr>
                 <w:sz w:val="16"/>
               </w:rPr>
-              <w:t>TBD</w:t>
+              <w:t>X</w:t>
             </w:r>
           </w:p>
         </w:tc>
@@ -8241,7 +8255,7 @@
               <w:rPr>
                 <w:sz w:val="16"/>
               </w:rPr>
-              <w:t>TBD</w:t>
+              <w:t>X</w:t>
             </w:r>
           </w:p>
         </w:tc>
@@ -8774,7 +8788,7 @@
               <w:rPr>
                 <w:sz w:val="16"/>
               </w:rPr>
-              <w:t>TBD</w:t>
+              <w:t>X</w:t>
             </w:r>
           </w:p>
         </w:tc>
@@ -8854,7 +8868,7 @@
               <w:rPr>
                 <w:sz w:val="16"/>
               </w:rPr>
-              <w:t>TBD</w:t>
+              <w:t>X</w:t>
             </w:r>
           </w:p>
         </w:tc>
@@ -9444,7 +9458,7 @@
               <w:rPr>
                 <w:sz w:val="16"/>
               </w:rPr>
-              <w:t>TBD</w:t>
+              <w:t>X</w:t>
             </w:r>
           </w:p>
         </w:tc>
@@ -9464,7 +9478,7 @@
               <w:rPr>
                 <w:sz w:val="16"/>
               </w:rPr>
-              <w:t>TBD</w:t>
+              <w:t>X</w:t>
             </w:r>
           </w:p>
         </w:tc>
@@ -9544,7 +9558,7 @@
               <w:rPr>
                 <w:sz w:val="16"/>
               </w:rPr>
-              <w:t>TBD</w:t>
+              <w:t>X</w:t>
             </w:r>
           </w:p>
         </w:tc>
@@ -9881,6 +9895,184 @@
                 <w:sz w:val="16"/>
               </w:rPr>
               <w:t>NA</w:t>
+            </w:r>
+          </w:p>
+        </w:tc>
+      </w:tr>
+      <w:tr>
+        <w:trPr>
+          <w:trHeight w:val="288"/>
+        </w:trPr>
+        <w:tc>
+          <w:tcPr>
+            <w:tcW w:w="305" w:type="dxa"/>
+          </w:tcPr>
+          <w:p>
+            <w:pPr>
+              <w:pStyle w:val="NoSpacing"/>
+              <w:jc w:val="right"/>
+              <w:rPr>
+                <w:sz w:val="16"/>
+              </w:rPr>
+            </w:pPr>
+            <w:r>
+              <w:rPr>
+                <w:sz w:val="16"/>
+              </w:rPr>
+              <w:t>52</w:t>
+            </w:r>
+          </w:p>
+        </w:tc>
+        <w:tc>
+          <w:tcPr>
+            <w:tcW w:w="4662" w:type="dxa"/>
+          </w:tcPr>
+          <w:p>
+            <w:pPr>
+              <w:pStyle w:val="NoSpacing"/>
+              <w:rPr>
+                <w:sz w:val="16"/>
+              </w:rPr>
+            </w:pPr>
+            <w:r>
+              <w:rPr>
+                <w:sz w:val="16"/>
+              </w:rPr>
+              <w:t xml:space="preserve">Concatenation doesn’t recognize </w:t>
+            </w:r>
+            <w:proofErr w:type="spellStart"/>
+            <w:r>
+              <w:rPr>
+                <w:sz w:val="16"/>
+              </w:rPr>
+              <w:t>Predicand</w:t>
+            </w:r>
+            <w:proofErr w:type="spellEnd"/>
+            <w:r>
+              <w:rPr>
+                <w:sz w:val="16"/>
+              </w:rPr>
+              <w:t xml:space="preserve"> Variables</w:t>
+            </w:r>
+          </w:p>
+        </w:tc>
+        <w:tc>
+          <w:tcPr>
+            <w:tcW w:w="820" w:type="dxa"/>
+          </w:tcPr>
+          <w:p>
+            <w:pPr>
+              <w:pStyle w:val="NoSpacing"/>
+              <w:jc w:val="center"/>
+              <w:rPr>
+                <w:sz w:val="16"/>
+              </w:rPr>
+            </w:pPr>
+            <w:r>
+              <w:rPr>
+                <w:sz w:val="16"/>
+              </w:rPr>
+              <w:t>TBD</w:t>
+            </w:r>
+          </w:p>
+        </w:tc>
+        <w:tc>
+          <w:tcPr>
+            <w:tcW w:w="794" w:type="dxa"/>
+          </w:tcPr>
+          <w:p>
+            <w:pPr>
+              <w:pStyle w:val="NoSpacing"/>
+              <w:jc w:val="center"/>
+              <w:rPr>
+                <w:sz w:val="16"/>
+              </w:rPr>
+            </w:pPr>
+            <w:r>
+              <w:rPr>
+                <w:sz w:val="16"/>
+              </w:rPr>
+              <w:t>TBD</w:t>
+            </w:r>
+          </w:p>
+        </w:tc>
+        <w:tc>
+          <w:tcPr>
+            <w:tcW w:w="865" w:type="dxa"/>
+          </w:tcPr>
+          <w:p>
+            <w:pPr>
+              <w:pStyle w:val="NoSpacing"/>
+              <w:jc w:val="center"/>
+              <w:rPr>
+                <w:sz w:val="16"/>
+              </w:rPr>
+            </w:pPr>
+            <w:r>
+              <w:rPr>
+                <w:sz w:val="16"/>
+              </w:rPr>
+              <w:t>NA</w:t>
+            </w:r>
+          </w:p>
+        </w:tc>
+        <w:tc>
+          <w:tcPr>
+            <w:tcW w:w="897" w:type="dxa"/>
+          </w:tcPr>
+          <w:p>
+            <w:pPr>
+              <w:pStyle w:val="NoSpacing"/>
+              <w:jc w:val="center"/>
+              <w:rPr>
+                <w:sz w:val="16"/>
+              </w:rPr>
+            </w:pPr>
+            <w:r>
+              <w:rPr>
+                <w:sz w:val="16"/>
+              </w:rPr>
+              <w:t>NA</w:t>
+            </w:r>
+          </w:p>
+        </w:tc>
+        <w:tc>
+          <w:tcPr>
+            <w:tcW w:w="925" w:type="dxa"/>
+          </w:tcPr>
+          <w:p>
+            <w:pPr>
+              <w:pStyle w:val="NoSpacing"/>
+              <w:jc w:val="center"/>
+              <w:rPr>
+                <w:sz w:val="16"/>
+              </w:rPr>
+            </w:pPr>
+            <w:r>
+              <w:rPr>
+                <w:sz w:val="16"/>
+              </w:rPr>
+              <w:t>NA</w:t>
+            </w:r>
+          </w:p>
+        </w:tc>
+        <w:tc>
+          <w:tcPr>
+            <w:tcW w:w="870" w:type="dxa"/>
+          </w:tcPr>
+          <w:p>
+            <w:pPr>
+              <w:pStyle w:val="NoSpacing"/>
+              <w:jc w:val="center"/>
+              <w:rPr>
+                <w:sz w:val="16"/>
+              </w:rPr>
+            </w:pPr>
+            <w:r>
+              <w:rPr>
+                <w:sz w:val="16"/>
+              </w:rPr>
+              <w:t>TBD</w:t>
             </w:r>
           </w:p>
         </w:tc>
@@ -12629,12 +12821,21 @@
           <w:szCs w:val="20"/>
         </w:rPr>
       </w:pPr>
+      <w:proofErr w:type="gramStart"/>
       <w:r>
         <w:rPr>
           <w:rFonts w:cs="Monaco"/>
           <w:szCs w:val="20"/>
         </w:rPr>
-        <w:t>This key points to a condition subtree represent a list of conditions to be “and-</w:t>
+        <w:t>This key points</w:t>
+      </w:r>
+      <w:proofErr w:type="gramEnd"/>
+      <w:r>
+        <w:rPr>
+          <w:rFonts w:cs="Monaco"/>
+          <w:szCs w:val="20"/>
+        </w:rPr>
+        <w:t xml:space="preserve"> to a condition subtree represent a list of conditions to be “and-</w:t>
       </w:r>
       <w:proofErr w:type="spellStart"/>
       <w:r>
@@ -12682,6 +12883,127 @@
       </w:r>
       <w:r>
         <w:t>…}, 3={…}}</w:t>
+      </w:r>
+    </w:p>
+    <w:p>
+      <w:pPr>
+        <w:pStyle w:val="Heading3"/>
+      </w:pPr>
+      <w:proofErr w:type="gramStart"/>
+      <w:r>
+        <w:t>between</w:t>
+      </w:r>
+      <w:proofErr w:type="gramEnd"/>
+    </w:p>
+    <w:p>
+      <w:pPr>
+        <w:widowControl w:val="0"/>
+        <w:autoSpaceDE w:val="0"/>
+        <w:autoSpaceDN w:val="0"/>
+        <w:adjustRightInd w:val="0"/>
+        <w:rPr>
+          <w:rFonts w:cs="Monaco"/>
+          <w:szCs w:val="20"/>
+        </w:rPr>
+      </w:pPr>
+      <w:proofErr w:type="gramStart"/>
+      <w:r>
+        <w:rPr>
+          <w:rFonts w:cs="Monaco"/>
+          <w:szCs w:val="20"/>
+        </w:rPr>
+        <w:t xml:space="preserve">This key points to a condition subtree </w:t>
+      </w:r>
+      <w:r>
+        <w:rPr>
+          <w:rFonts w:cs="Monaco"/>
+          <w:szCs w:val="20"/>
+        </w:rPr>
+        <w:t>that represents a between statement.</w:t>
+      </w:r>
+      <w:proofErr w:type="gramEnd"/>
+      <w:r>
+        <w:rPr>
+          <w:rFonts w:cs="Monaco"/>
+          <w:szCs w:val="20"/>
+        </w:rPr>
+        <w:t xml:space="preserve"> It takes a basic form consisting of an “item” </w:t>
+      </w:r>
+      <w:proofErr w:type="spellStart"/>
+      <w:r>
+        <w:rPr>
+          <w:rFonts w:cs="Monaco"/>
+          <w:szCs w:val="20"/>
+        </w:rPr>
+        <w:t>predicand</w:t>
+      </w:r>
+      <w:proofErr w:type="spellEnd"/>
+      <w:r>
+        <w:rPr>
+          <w:rFonts w:cs="Monaco"/>
+          <w:szCs w:val="20"/>
+        </w:rPr>
+        <w:t xml:space="preserve"> to be compared to a range of values, one beginning and one ending the range</w:t>
+      </w:r>
+      <w:r>
+        <w:rPr>
+          <w:rFonts w:cs="Monaco"/>
+          <w:szCs w:val="20"/>
+        </w:rPr>
+        <w:t>.</w:t>
+      </w:r>
+      <w:r>
+        <w:rPr>
+          <w:rFonts w:cs="Monaco"/>
+          <w:szCs w:val="20"/>
+        </w:rPr>
+        <w:t xml:space="preserve"> It has an “operator” key indicating whether this is a normal between or a “not between”, and can have an option symmetry qualifier.</w:t>
+      </w:r>
+    </w:p>
+    <w:p>
+      <w:pPr>
+        <w:pStyle w:val="example"/>
+      </w:pPr>
+      <w:r>
+        <w:t>EXAMPLE:</w:t>
+      </w:r>
+    </w:p>
+    <w:p>
+      <w:pPr>
+        <w:pStyle w:val="example"/>
+        <w:ind w:left="720"/>
+      </w:pPr>
+      <w:r>
+        <w:t>between</w:t>
+      </w:r>
+      <w:proofErr w:type="gramStart"/>
+      <w:r>
+        <w:t>={</w:t>
+      </w:r>
+      <w:proofErr w:type="gramEnd"/>
+      <w:r>
+        <w:t>item={</w:t>
+      </w:r>
+      <w:r>
+        <w:t>…</w:t>
+      </w:r>
+      <w:r>
+        <w:t>}, symmetry=symmetric, end={column={</w:t>
+      </w:r>
+      <w:r>
+        <w:t>…</w:t>
+      </w:r>
+      <w:r>
+        <w:t>}}, begin={column={</w:t>
+      </w:r>
+      <w:r>
+        <w:t>…</w:t>
+      </w:r>
+      <w:r>
+        <w:t>}}, operator=not between}}}}</w:t>
+      </w:r>
+      <w:r>
+        <w:t>}</w:t>
       </w:r>
     </w:p>
     <w:p>
@@ -12857,6 +13179,7 @@
     </w:p>
     <w:p>
       <w:r>
+        <w:lastRenderedPageBreak/>
         <w:t xml:space="preserve">Each of the clause entries is a subtree referenced by an ordinal key that maintains the sequence of the statement in the SQL. Within these subtrees, there will be two subtrees, the first being </w:t>
       </w:r>
       <w:r>
@@ -13030,11 +13353,7 @@
         <w:t xml:space="preserve"> subtree (instead of a condition). </w:t>
       </w:r>
       <w:r>
-        <w:t xml:space="preserve">The implied condition, if written </w:t>
-      </w:r>
-      <w:r>
-        <w:lastRenderedPageBreak/>
-        <w:t xml:space="preserve">out, would appear to be a comparison using equals such that the </w:t>
+        <w:t xml:space="preserve">The implied condition, if written out, would appear to be a comparison using equals such that the </w:t>
       </w:r>
       <w:proofErr w:type="spellStart"/>
       <w:r>
@@ -13055,10 +13374,7 @@
     </w:p>
     <w:p>
       <w:r>
-        <w:t>In this variant the “when” clauses are</w:t>
-      </w:r>
-      <w:r>
-        <w:t xml:space="preserve"> always </w:t>
+        <w:t xml:space="preserve">In this variant the “when” clauses are always </w:t>
       </w:r>
       <w:proofErr w:type="spellStart"/>
       <w:r>
@@ -13066,20 +13382,11 @@
       </w:r>
       <w:proofErr w:type="spellEnd"/>
       <w:r>
-        <w:t xml:space="preserve"> (of any kind)</w:t>
-      </w:r>
-      <w:r>
-        <w:t xml:space="preserve">, and substitution variables that appear </w:t>
-      </w:r>
-      <w:r>
-        <w:t xml:space="preserve">in this variant’s “when” </w:t>
+        <w:t xml:space="preserve"> (of any kind), and substitution variables that appear in this variant’s “when” </w:t>
       </w:r>
       <w:proofErr w:type="gramStart"/>
       <w:r>
-        <w:t xml:space="preserve">subtrees </w:t>
-      </w:r>
-      <w:r>
-        <w:t xml:space="preserve"> will</w:t>
+        <w:t>subtrees  will</w:t>
       </w:r>
       <w:proofErr w:type="gramEnd"/>
       <w:r>
@@ -13629,6 +13936,7 @@
       </w:pPr>
       <w:proofErr w:type="gramStart"/>
       <w:r>
+        <w:lastRenderedPageBreak/>
         <w:t>concatenate</w:t>
       </w:r>
       <w:proofErr w:type="gramEnd"/>
@@ -13828,15 +14136,7 @@
           <w:rFonts w:cs="Monaco"/>
           <w:szCs w:val="20"/>
         </w:rPr>
-        <w:t xml:space="preserve"> comparison. It consists of two or three keys, representing respectively the left and right sides of a comparison, and the comparison operator. Alternatively, there are a handful </w:t>
-      </w:r>
-      <w:r>
-        <w:rPr>
-          <w:rFonts w:cs="Monaco"/>
-          <w:szCs w:val="20"/>
-        </w:rPr>
-        <w:lastRenderedPageBreak/>
-        <w:t xml:space="preserve">of comparisons to fixed values, such as “is null” and “is not null”, in which there will be only a left </w:t>
+        <w:t xml:space="preserve"> comparison. It consists of two or three keys, representing respectively the left and right sides of a comparison, and the comparison operator. Alternatively, there are a handful of comparisons to fixed values, such as “is null” and “is not null”, in which there will be only a left </w:t>
       </w:r>
       <w:proofErr w:type="spellStart"/>
       <w:r>
@@ -13965,30 +14265,47 @@
           <w:rFonts w:cs="Monaco"/>
           <w:szCs w:val="20"/>
         </w:rPr>
-        <w:t xml:space="preserve">This key points to </w:t>
-      </w:r>
+        <w:t xml:space="preserve">This key points to a </w:t>
+      </w:r>
+      <w:proofErr w:type="spellStart"/>
       <w:r>
         <w:rPr>
           <w:rFonts w:cs="Monaco"/>
           <w:szCs w:val="20"/>
         </w:rPr>
-        <w:t xml:space="preserve">a </w:t>
-      </w:r>
-      <w:proofErr w:type="spellStart"/>
+        <w:t>predicand</w:t>
+      </w:r>
+      <w:proofErr w:type="spellEnd"/>
       <w:r>
         <w:rPr>
           <w:rFonts w:cs="Monaco"/>
           <w:szCs w:val="20"/>
         </w:rPr>
-        <w:t>predicand</w:t>
+        <w:t xml:space="preserve"> value in the “case” subtree. </w:t>
+      </w:r>
+      <w:proofErr w:type="gramStart"/>
+      <w:r>
+        <w:t>extension</w:t>
+      </w:r>
+      <w:proofErr w:type="gramEnd"/>
+      <w:r>
+        <w:t>={substitution={name=&lt;</w:t>
+      </w:r>
+      <w:proofErr w:type="spellStart"/>
+      <w:r>
+        <w:t>optionalJoinExtensions</w:t>
       </w:r>
       <w:proofErr w:type="spellEnd"/>
       <w:r>
-        <w:rPr>
-          <w:rFonts w:cs="Monaco"/>
-          <w:szCs w:val="20"/>
-        </w:rPr>
-        <w:t xml:space="preserve"> value in the “case” subtree.</w:t>
+        <w:t>&gt;, type=</w:t>
+      </w:r>
+      <w:proofErr w:type="spellStart"/>
+      <w:r>
+        <w:t>joinExtension</w:t>
+      </w:r>
+      <w:proofErr w:type="spellEnd"/>
+      <w:r>
+        <w:t>}</w:t>
       </w:r>
     </w:p>
     <w:p>
@@ -13997,7 +14314,13 @@
       </w:pPr>
       <w:proofErr w:type="gramStart"/>
       <w:r>
-        <w:t>from</w:t>
+        <w:t>ext</w:t>
+      </w:r>
+      <w:r>
+        <w:t>e</w:t>
+      </w:r>
+      <w:r>
+        <w:t>nsion</w:t>
       </w:r>
       <w:proofErr w:type="gramEnd"/>
     </w:p>
@@ -14007,6 +14330,38 @@
         <w:autoSpaceDE w:val="0"/>
         <w:autoSpaceDN w:val="0"/>
         <w:adjustRightInd w:val="0"/>
+      </w:pPr>
+      <w:r>
+        <w:rPr>
+          <w:rFonts w:cs="Monaco"/>
+          <w:szCs w:val="20"/>
+        </w:rPr>
+        <w:t xml:space="preserve">This key points to a </w:t>
+      </w:r>
+      <w:r>
+        <w:rPr>
+          <w:rFonts w:cs="Monaco"/>
+          <w:szCs w:val="20"/>
+        </w:rPr>
+        <w:t>substitution variable within a “from” subtree containing a “join” subtree.</w:t>
+      </w:r>
+    </w:p>
+    <w:p>
+      <w:pPr>
+        <w:pStyle w:val="Heading3"/>
+      </w:pPr>
+      <w:proofErr w:type="gramStart"/>
+      <w:r>
+        <w:t>from</w:t>
+      </w:r>
+      <w:proofErr w:type="gramEnd"/>
+    </w:p>
+    <w:p>
+      <w:pPr>
+        <w:widowControl w:val="0"/>
+        <w:autoSpaceDE w:val="0"/>
+        <w:autoSpaceDN w:val="0"/>
+        <w:adjustRightInd w:val="0"/>
         <w:rPr>
           <w:rFonts w:cs="Monaco"/>
           <w:szCs w:val="20"/>
@@ -14090,44 +14445,187 @@
       </w:r>
     </w:p>
     <w:p>
+      <w:r>
+        <w:t xml:space="preserve">A special substitution variable has been introduced which </w:t>
+      </w:r>
+      <w:proofErr w:type="gramStart"/>
+      <w:r>
+        <w:t>can form the basis of an optional sequence of additional</w:t>
+      </w:r>
+      <w:proofErr w:type="gramEnd"/>
+      <w:r>
+        <w:t xml:space="preserve"> join statements, if the specific and complete series is unknown or variable. </w:t>
+      </w:r>
+    </w:p>
+    <w:p>
+      <w:r>
+        <w:t>The purpose of the join extension query is to permit insertion of optional join clauses. This provides the ability to define</w:t>
+      </w:r>
+      <w:r>
+        <w:t xml:space="preserve"> a core query and then allowing different instances to substitute a variable number of additional constraint joins. This will permit, for example, differences in population queries defined for </w:t>
+      </w:r>
+      <w:proofErr w:type="gramStart"/>
+      <w:r>
+        <w:t>different  use</w:t>
+      </w:r>
+      <w:proofErr w:type="gramEnd"/>
+      <w:r>
+        <w:t xml:space="preserve"> cases. </w:t>
+      </w:r>
+    </w:p>
+    <w:p>
+      <w:pPr>
+        <w:pStyle w:val="example"/>
+      </w:pPr>
+      <w:r>
+        <w:t>SUBSTITUTION EXAMPLES:</w:t>
+      </w:r>
+    </w:p>
+    <w:p>
       <w:pPr>
         <w:pStyle w:val="example"/>
         <w:ind w:left="720"/>
         <w:rPr>
-          <w:sz w:val="20"/>
+          <w:b w:val="0"/>
         </w:rPr>
       </w:pPr>
       <w:proofErr w:type="gramStart"/>
       <w:r>
         <w:rPr>
+          <w:b w:val="0"/>
+        </w:rPr>
+        <w:t>from</w:t>
+      </w:r>
+      <w:proofErr w:type="gramEnd"/>
+      <w:r>
+        <w:rPr>
+          <w:b w:val="0"/>
+        </w:rPr>
+        <w:t xml:space="preserve"> </w:t>
+      </w:r>
+      <w:r>
+        <w:rPr>
+          <w:b w:val="0"/>
+        </w:rPr>
+        <w:t>tab1 join tab2 on &lt;</w:t>
+      </w:r>
+      <w:proofErr w:type="spellStart"/>
+      <w:r>
+        <w:rPr>
+          <w:b w:val="0"/>
+        </w:rPr>
+        <w:t>joinCondition</w:t>
+      </w:r>
+      <w:proofErr w:type="spellEnd"/>
+      <w:r>
+        <w:rPr>
+          <w:b w:val="0"/>
+        </w:rPr>
+        <w:t>&gt; &lt;</w:t>
+      </w:r>
+      <w:proofErr w:type="spellStart"/>
+      <w:r>
+        <w:rPr>
+          <w:b w:val="0"/>
+        </w:rPr>
+        <w:t>optionalJoinExtensions</w:t>
+      </w:r>
+      <w:proofErr w:type="spellEnd"/>
+      <w:r>
+        <w:rPr>
+          <w:b w:val="0"/>
+        </w:rPr>
+        <w:t>&gt;</w:t>
+      </w:r>
+    </w:p>
+    <w:p>
+      <w:pPr>
+        <w:pStyle w:val="example"/>
+        <w:ind w:left="720"/>
+      </w:pPr>
+      <w:r>
+        <w:rPr>
           <w:sz w:val="20"/>
         </w:rPr>
         <w:t>from</w:t>
       </w:r>
+      <w:proofErr w:type="gramStart"/>
+      <w:r>
+        <w:rPr>
+          <w:sz w:val="20"/>
+        </w:rPr>
+        <w:t>={</w:t>
+      </w:r>
       <w:proofErr w:type="gramEnd"/>
       <w:r>
         <w:rPr>
           <w:sz w:val="20"/>
         </w:rPr>
-        <w:t>={1={table={</w:t>
-      </w:r>
-      <w:r>
-        <w:t>…</w:t>
+        <w:t>join={</w:t>
       </w:r>
       <w:r>
         <w:rPr>
           <w:sz w:val="20"/>
         </w:rPr>
-        <w:t>}}, 2={table={</w:t>
-      </w:r>
-      <w:r>
-        <w:t>…</w:t>
+        <w:t>…}</w:t>
       </w:r>
       <w:r>
         <w:rPr>
           <w:sz w:val="20"/>
         </w:rPr>
+        <w:t xml:space="preserve">, </w:t>
+      </w:r>
+      <w:r>
+        <w:rPr>
+          <w:sz w:val="20"/>
+        </w:rPr>
+        <w:t>extension</w:t>
+      </w:r>
+      <w:r>
+        <w:rPr>
+          <w:sz w:val="20"/>
+        </w:rPr>
+        <w:t>={substitution={name=&lt;</w:t>
+      </w:r>
+      <w:proofErr w:type="spellStart"/>
+      <w:r>
+        <w:rPr>
+          <w:sz w:val="20"/>
+        </w:rPr>
+        <w:t>optionalJoinExtensions</w:t>
+      </w:r>
+      <w:proofErr w:type="spellEnd"/>
+      <w:r>
+        <w:rPr>
+          <w:sz w:val="20"/>
+        </w:rPr>
+        <w:t>&gt;, type=</w:t>
+      </w:r>
+      <w:proofErr w:type="spellStart"/>
+      <w:r>
+        <w:rPr>
+          <w:sz w:val="20"/>
+        </w:rPr>
+        <w:t>joinExtension</w:t>
+      </w:r>
+      <w:proofErr w:type="spellEnd"/>
+      <w:r>
+        <w:rPr>
+          <w:sz w:val="20"/>
+        </w:rPr>
         <w:t>}}}</w:t>
+      </w:r>
+      <w:r>
+        <w:rPr>
+          <w:sz w:val="20"/>
+        </w:rPr>
+        <w:t>}</w:t>
+      </w:r>
+      <w:r>
+        <w:rPr>
+          <w:sz w:val="20"/>
+        </w:rPr>
+        <w:t>}</w:t>
       </w:r>
     </w:p>
     <w:p>
@@ -14187,6 +14685,7 @@
     </w:p>
     <w:p>
       <w:r>
+        <w:lastRenderedPageBreak/>
         <w:t xml:space="preserve">A second variant supporting aggregation functions is formed slightly differently. While it has a </w:t>
       </w:r>
       <w:proofErr w:type="spellStart"/>
@@ -14503,7 +15002,6 @@
         <w:pStyle w:val="example"/>
       </w:pPr>
       <w:r>
-        <w:lastRenderedPageBreak/>
         <w:t xml:space="preserve">Example: </w:t>
       </w:r>
     </w:p>
@@ -14555,7 +15053,10 @@
     </w:p>
     <w:p>
       <w:r>
-        <w:t xml:space="preserve">This key contains a subtree consisting of the component parts of an in statement. It always contains two keys, the item subtree is the value, column, function, etc. which will be searched for and the </w:t>
+        <w:t xml:space="preserve">This key contains a subtree consisting of the component parts of an in statement. It always contains two keys, the item subtree is the value, column, function, etc. which will be searched for and </w:t>
+      </w:r>
+      <w:r>
+        <w:t>one of either an “</w:t>
       </w:r>
       <w:proofErr w:type="spellStart"/>
       <w:r>
@@ -14563,7 +15064,63 @@
       </w:r>
       <w:proofErr w:type="spellEnd"/>
       <w:r>
-        <w:t xml:space="preserve"> subtree which will hold either a list of values, or a subquery that returns a list of values to be searched. </w:t>
+        <w:t>” subtree or a “</w:t>
+      </w:r>
+      <w:proofErr w:type="spellStart"/>
+      <w:r>
+        <w:t>not_in_list</w:t>
+      </w:r>
+      <w:proofErr w:type="spellEnd"/>
+      <w:r>
+        <w:t>” subtree. Either variation of the “in list” subtree</w:t>
+      </w:r>
+      <w:r>
+        <w:t xml:space="preserve"> will hold either a list of values, or a subquery that returns a list of values to be searched. </w:t>
+      </w:r>
+    </w:p>
+    <w:p>
+      <w:r>
+        <w:t xml:space="preserve">The condition tries to match the </w:t>
+      </w:r>
+      <w:proofErr w:type="spellStart"/>
+      <w:r>
+        <w:t>predicand</w:t>
+      </w:r>
+      <w:proofErr w:type="spellEnd"/>
+      <w:r>
+        <w:t xml:space="preserve"> “item” value to any or all of the values in the “in list”. For an actual “</w:t>
+      </w:r>
+      <w:proofErr w:type="spellStart"/>
+      <w:r>
+        <w:t>in_list</w:t>
+      </w:r>
+      <w:proofErr w:type="spellEnd"/>
+      <w:r>
+        <w:t xml:space="preserve">” case, the condition is true if the </w:t>
+      </w:r>
+      <w:proofErr w:type="spellStart"/>
+      <w:r>
+        <w:t>predicand’s</w:t>
+      </w:r>
+      <w:proofErr w:type="spellEnd"/>
+      <w:r>
+        <w:t xml:space="preserve"> value equals one of the entries in the list. For the “</w:t>
+      </w:r>
+      <w:proofErr w:type="spellStart"/>
+      <w:r>
+        <w:t>not_in_list</w:t>
+      </w:r>
+      <w:proofErr w:type="spellEnd"/>
+      <w:r>
+        <w:t xml:space="preserve">” case, the condition is true if the </w:t>
+      </w:r>
+      <w:proofErr w:type="spellStart"/>
+      <w:r>
+        <w:t>predicand</w:t>
+      </w:r>
+      <w:proofErr w:type="spellEnd"/>
+      <w:r>
+        <w:t xml:space="preserve"> doesn’t match any of the entries in the list.</w:t>
       </w:r>
     </w:p>
     <w:p>
@@ -14629,10 +15186,7 @@
       </w:r>
       <w:proofErr w:type="gramEnd"/>
       <w:r>
-        <w:t>={item={</w:t>
-      </w:r>
-      <w:r>
-        <w:t>column={name=</w:t>
+        <w:t>={item={column={name=</w:t>
       </w:r>
       <w:proofErr w:type="spellStart"/>
       <w:r>
@@ -14660,128 +15214,6 @@
       </w:r>
       <w:r>
         <w:t>query={…}}}}</w:t>
-      </w:r>
-    </w:p>
-    <w:p>
-      <w:r>
-        <w:t xml:space="preserve">As in most other places in the AST, the in subtree can hold substitution variable entries. The item could be a </w:t>
-      </w:r>
-      <w:proofErr w:type="spellStart"/>
-      <w:r>
-        <w:t>predicand</w:t>
-      </w:r>
-      <w:proofErr w:type="spellEnd"/>
-      <w:r>
-        <w:t xml:space="preserve"> substitution variable, or it could hold a column substitution variable. The </w:t>
-      </w:r>
-      <w:proofErr w:type="spellStart"/>
-      <w:r>
-        <w:t>in_list</w:t>
-      </w:r>
-      <w:proofErr w:type="spellEnd"/>
-      <w:r>
-        <w:t xml:space="preserve"> could hold a query substitution variable. </w:t>
-      </w:r>
-    </w:p>
-    <w:p>
-      <w:r>
-        <w:t>But the in subtree itself can also contain</w:t>
-      </w:r>
-      <w:r>
-        <w:t xml:space="preserve"> a special variation of a substitution variable in the place of the </w:t>
-      </w:r>
-      <w:proofErr w:type="spellStart"/>
-      <w:r>
-        <w:t>in_list</w:t>
-      </w:r>
-      <w:proofErr w:type="spellEnd"/>
-      <w:r>
-        <w:t>.</w:t>
-      </w:r>
-      <w:r>
-        <w:t xml:space="preserve"> </w:t>
-      </w:r>
-      <w:r>
-        <w:t xml:space="preserve">A special substitution type has also been defined that can appear in this </w:t>
-      </w:r>
-      <w:proofErr w:type="gramStart"/>
-      <w:r>
-        <w:t>subtree  representing</w:t>
-      </w:r>
-      <w:proofErr w:type="gramEnd"/>
-      <w:r>
-        <w:t xml:space="preserve"> the entire “</w:t>
-      </w:r>
-      <w:proofErr w:type="spellStart"/>
-      <w:r>
-        <w:t>in_list</w:t>
-      </w:r>
-      <w:proofErr w:type="spellEnd"/>
-      <w:r>
-        <w:t>” subtree.</w:t>
-      </w:r>
-    </w:p>
-    <w:p>
-      <w:r>
-        <w:t xml:space="preserve">This type of </w:t>
-      </w:r>
-      <w:proofErr w:type="spellStart"/>
-      <w:r>
-        <w:t>in_list</w:t>
-      </w:r>
-      <w:proofErr w:type="spellEnd"/>
-      <w:r>
-        <w:t xml:space="preserve"> substitution variable can only appear in this context and can only be replaced by a list of literal values.</w:t>
-      </w:r>
-      <w:r>
-        <w:t xml:space="preserve"> </w:t>
-      </w:r>
-    </w:p>
-    <w:p>
-      <w:pPr>
-        <w:pStyle w:val="example"/>
-      </w:pPr>
-      <w:r>
-        <w:t>SUBSTITUTION EXAMPLES:</w:t>
-      </w:r>
-    </w:p>
-    <w:p>
-      <w:pPr>
-        <w:pStyle w:val="example"/>
-        <w:rPr>
-          <w:b w:val="0"/>
-        </w:rPr>
-      </w:pPr>
-      <w:r>
-        <w:tab/>
-      </w:r>
-      <w:r>
-        <w:rPr>
-          <w:b w:val="0"/>
-        </w:rPr>
-        <w:t>tab1</w:t>
-      </w:r>
-      <w:proofErr w:type="gramStart"/>
-      <w:r>
-        <w:rPr>
-          <w:b w:val="0"/>
-        </w:rPr>
-        <w:t>.&lt;</w:t>
-      </w:r>
-      <w:proofErr w:type="spellStart"/>
-      <w:proofErr w:type="gramEnd"/>
-      <w:r>
-        <w:rPr>
-          <w:b w:val="0"/>
-        </w:rPr>
-        <w:t>StudentId</w:t>
-      </w:r>
-      <w:proofErr w:type="spellEnd"/>
-      <w:r>
-        <w:rPr>
-          <w:b w:val="0"/>
-        </w:rPr>
-        <w:t>&gt; in (select …)</w:t>
       </w:r>
     </w:p>
     <w:p>
@@ -14795,30 +15227,14 @@
       </w:r>
       <w:proofErr w:type="gramEnd"/>
       <w:r>
-        <w:t>={item={column={</w:t>
-      </w:r>
-      <w:r>
-        <w:rPr>
-          <w:rFonts w:asciiTheme="minorHAnsi" w:hAnsiTheme="minorHAnsi" w:cstheme="minorBidi"/>
-          <w:b w:val="0"/>
-          <w:i w:val="0"/>
-          <w:sz w:val="20"/>
-          <w:szCs w:val="24"/>
-        </w:rPr>
-        <w:t xml:space="preserve"> </w:t>
-      </w:r>
-      <w:r>
-        <w:t>substitution={name=&lt;</w:t>
+        <w:t>={item={column={name=</w:t>
       </w:r>
       <w:proofErr w:type="spellStart"/>
       <w:r>
-        <w:t>StudentId</w:t>
+        <w:t>subj_code</w:t>
       </w:r>
       <w:proofErr w:type="spellEnd"/>
       <w:r>
-        <w:t>&gt;, type=column}</w:t>
-      </w:r>
-      <w:r>
         <w:t xml:space="preserve">, </w:t>
       </w:r>
       <w:proofErr w:type="spellStart"/>
@@ -14827,55 +15243,21 @@
       </w:r>
       <w:proofErr w:type="spellEnd"/>
       <w:r>
-        <w:t>=</w:t>
-      </w:r>
-      <w:r>
-        <w:t>tab1</w:t>
-      </w:r>
-      <w:r>
-        <w:t xml:space="preserve">}}, </w:t>
+        <w:t xml:space="preserve">=null}}, </w:t>
       </w:r>
       <w:proofErr w:type="spellStart"/>
       <w:r>
+        <w:t>not_</w:t>
+      </w:r>
+      <w:r>
         <w:t>in_list</w:t>
       </w:r>
       <w:proofErr w:type="spellEnd"/>
       <w:r>
-        <w:t>={</w:t>
-      </w:r>
-      <w:r>
-        <w:t>query={…}}}}</w:t>
-      </w:r>
-    </w:p>
-    <w:p>
-      <w:pPr>
-        <w:pStyle w:val="example"/>
-        <w:rPr>
-          <w:b w:val="0"/>
-        </w:rPr>
-      </w:pPr>
-      <w:r>
-        <w:tab/>
-      </w:r>
-      <w:r>
-        <w:rPr>
-          <w:b w:val="0"/>
-        </w:rPr>
-        <w:t>&lt;</w:t>
-      </w:r>
-      <w:proofErr w:type="spellStart"/>
-      <w:r>
-        <w:rPr>
-          <w:b w:val="0"/>
-        </w:rPr>
-        <w:t>StudentId</w:t>
-      </w:r>
-      <w:proofErr w:type="spellEnd"/>
-      <w:r>
-        <w:rPr>
-          <w:b w:val="0"/>
-        </w:rPr>
-        <w:t>&gt; in (‘AA’, ‘BB’)</w:t>
+        <w:t>={list={1={lite</w:t>
+      </w:r>
+      <w:r>
+        <w:t>ral='AA'}, 2={literal='BB'}}}}</w:t>
       </w:r>
     </w:p>
     <w:p>
@@ -14889,29 +15271,50 @@
       </w:r>
       <w:proofErr w:type="gramEnd"/>
       <w:r>
-        <w:t>={item={</w:t>
-      </w:r>
-      <w:r>
-        <w:t>substitution={na</w:t>
-      </w:r>
-      <w:r>
-        <w:t>me=&lt;</w:t>
+        <w:t>={item={column={name=</w:t>
       </w:r>
       <w:proofErr w:type="spellStart"/>
       <w:r>
-        <w:t>StudentId</w:t>
+        <w:t>subj_code</w:t>
       </w:r>
       <w:proofErr w:type="spellEnd"/>
       <w:r>
-        <w:t>&gt;, type=</w:t>
+        <w:t xml:space="preserve">, </w:t>
       </w:r>
       <w:proofErr w:type="spellStart"/>
       <w:r>
+        <w:t>table_ref</w:t>
+      </w:r>
+      <w:proofErr w:type="spellEnd"/>
+      <w:r>
+        <w:t xml:space="preserve">=null}}, </w:t>
+      </w:r>
+      <w:proofErr w:type="spellStart"/>
+      <w:r>
+        <w:t>not_</w:t>
+      </w:r>
+      <w:r>
+        <w:t>in_list</w:t>
+      </w:r>
+      <w:proofErr w:type="spellEnd"/>
+      <w:r>
+        <w:t>={</w:t>
+      </w:r>
+      <w:r>
+        <w:t>query={…}}}}</w:t>
+      </w:r>
+    </w:p>
+    <w:p>
+      <w:r>
+        <w:t xml:space="preserve">As in most other places in the AST, the in subtree can hold substitution variable entries. The item could be a </w:t>
+      </w:r>
+      <w:proofErr w:type="spellStart"/>
+      <w:r>
         <w:t>predicand</w:t>
       </w:r>
       <w:proofErr w:type="spellEnd"/>
       <w:r>
-        <w:t xml:space="preserve">}}, </w:t>
+        <w:t xml:space="preserve"> substitution variable, or it could hold a column substitution variable. The </w:t>
       </w:r>
       <w:proofErr w:type="spellStart"/>
       <w:r>
@@ -14919,15 +15322,75 @@
       </w:r>
       <w:proofErr w:type="spellEnd"/>
       <w:r>
-        <w:t>={list={1={lite</w:t>
-      </w:r>
-      <w:r>
-        <w:t>ral='AA'}, 2={literal='BB'}}}}</w:t>
+        <w:t xml:space="preserve"> could hold a query substitution variable. </w:t>
+      </w:r>
+    </w:p>
+    <w:p>
+      <w:r>
+        <w:t>But the in subtree itself can also contain</w:t>
+      </w:r>
+      <w:r>
+        <w:t xml:space="preserve"> a special variation of a substitution variable in the place of the </w:t>
+      </w:r>
+      <w:proofErr w:type="spellStart"/>
+      <w:r>
+        <w:t>in_list</w:t>
+      </w:r>
+      <w:proofErr w:type="spellEnd"/>
+      <w:r>
+        <w:t>.</w:t>
+      </w:r>
+      <w:r>
+        <w:t xml:space="preserve"> </w:t>
+      </w:r>
+      <w:r>
+        <w:t xml:space="preserve">A special substitution type has also been defined that can appear in this </w:t>
+      </w:r>
+      <w:proofErr w:type="gramStart"/>
+      <w:r>
+        <w:t>subtree  representing</w:t>
+      </w:r>
+      <w:proofErr w:type="gramEnd"/>
+      <w:r>
+        <w:t xml:space="preserve"> the entire “</w:t>
+      </w:r>
+      <w:proofErr w:type="spellStart"/>
+      <w:r>
+        <w:t>in_list</w:t>
+      </w:r>
+      <w:proofErr w:type="spellEnd"/>
+      <w:r>
+        <w:t>” subtree.</w:t>
+      </w:r>
+    </w:p>
+    <w:p>
+      <w:r>
+        <w:t xml:space="preserve">This type of </w:t>
+      </w:r>
+      <w:proofErr w:type="spellStart"/>
+      <w:r>
+        <w:t>in_list</w:t>
+      </w:r>
+      <w:proofErr w:type="spellEnd"/>
+      <w:r>
+        <w:t xml:space="preserve"> substitution variable can only appear in this context and can only be replaced by a list of literal values.</w:t>
+      </w:r>
+      <w:r>
+        <w:t xml:space="preserve"> </w:t>
       </w:r>
     </w:p>
     <w:p>
       <w:pPr>
         <w:pStyle w:val="example"/>
+      </w:pPr>
+      <w:r>
+        <w:lastRenderedPageBreak/>
+        <w:t>SUBSTITUTION EXAMPLES:</w:t>
+      </w:r>
+    </w:p>
+    <w:p>
+      <w:pPr>
+        <w:pStyle w:val="example"/>
         <w:rPr>
           <w:b w:val="0"/>
         </w:rPr>
@@ -14935,47 +15398,33 @@
       <w:r>
         <w:tab/>
       </w:r>
+      <w:r>
+        <w:rPr>
+          <w:b w:val="0"/>
+        </w:rPr>
+        <w:t>tab1</w:t>
+      </w:r>
+      <w:proofErr w:type="gramStart"/>
+      <w:r>
+        <w:rPr>
+          <w:b w:val="0"/>
+        </w:rPr>
+        <w:t>.&lt;</w:t>
+      </w:r>
       <w:proofErr w:type="spellStart"/>
+      <w:proofErr w:type="gramEnd"/>
       <w:r>
         <w:rPr>
           <w:b w:val="0"/>
         </w:rPr>
-        <w:t>subj_</w:t>
-      </w:r>
-      <w:proofErr w:type="gramStart"/>
+        <w:t>StudentId</w:t>
+      </w:r>
+      <w:proofErr w:type="spellEnd"/>
       <w:r>
         <w:rPr>
           <w:b w:val="0"/>
         </w:rPr>
-        <w:t>code</w:t>
-      </w:r>
-      <w:proofErr w:type="spellEnd"/>
-      <w:r>
-        <w:rPr>
-          <w:b w:val="0"/>
-        </w:rPr>
-        <w:t xml:space="preserve">  in</w:t>
-      </w:r>
-      <w:proofErr w:type="gramEnd"/>
-      <w:r>
-        <w:rPr>
-          <w:b w:val="0"/>
-        </w:rPr>
-        <w:t xml:space="preserve"> (&lt;</w:t>
-      </w:r>
-      <w:proofErr w:type="spellStart"/>
-      <w:r>
-        <w:rPr>
-          <w:b w:val="0"/>
-        </w:rPr>
-        <w:t>SubjectCodeQuery</w:t>
-      </w:r>
-      <w:proofErr w:type="spellEnd"/>
-      <w:r>
-        <w:rPr>
-          <w:b w:val="0"/>
-        </w:rPr>
-        <w:t>&gt;)</w:t>
+        <w:t>&gt; in (select …)</w:t>
       </w:r>
     </w:p>
     <w:p>
@@ -14989,14 +15438,30 @@
       </w:r>
       <w:proofErr w:type="gramEnd"/>
       <w:r>
-        <w:t>={item={column={name=</w:t>
+        <w:t>={item={column={</w:t>
+      </w:r>
+      <w:r>
+        <w:rPr>
+          <w:rFonts w:asciiTheme="minorHAnsi" w:hAnsiTheme="minorHAnsi" w:cstheme="minorBidi"/>
+          <w:b w:val="0"/>
+          <w:i w:val="0"/>
+          <w:sz w:val="20"/>
+          <w:szCs w:val="24"/>
+        </w:rPr>
+        <w:t xml:space="preserve"> </w:t>
+      </w:r>
+      <w:r>
+        <w:t>substitution={name=&lt;</w:t>
       </w:r>
       <w:proofErr w:type="spellStart"/>
       <w:r>
-        <w:t>subj_code</w:t>
+        <w:t>StudentId</w:t>
       </w:r>
       <w:proofErr w:type="spellEnd"/>
       <w:r>
+        <w:t>&gt;, type=column}</w:t>
+      </w:r>
+      <w:r>
         <w:t xml:space="preserve">, </w:t>
       </w:r>
       <w:proofErr w:type="spellStart"/>
@@ -15005,7 +15470,13 @@
       </w:r>
       <w:proofErr w:type="spellEnd"/>
       <w:r>
-        <w:t xml:space="preserve">=null}}, </w:t>
+        <w:t>=</w:t>
+      </w:r>
+      <w:r>
+        <w:t>tab1</w:t>
+      </w:r>
+      <w:r>
+        <w:t xml:space="preserve">}}, </w:t>
       </w:r>
       <w:proofErr w:type="spellStart"/>
       <w:r>
@@ -15016,21 +15487,7 @@
         <w:t>={</w:t>
       </w:r>
       <w:r>
-        <w:t xml:space="preserve"> </w:t>
-      </w:r>
-      <w:r>
-        <w:t>substitution={na</w:t>
-      </w:r>
-      <w:r>
-        <w:t>me=&lt;</w:t>
-      </w:r>
-      <w:proofErr w:type="spellStart"/>
-      <w:r>
-        <w:t>SubjectCodeQuery</w:t>
-      </w:r>
-      <w:proofErr w:type="spellEnd"/>
-      <w:r>
-        <w:t>&gt;, type=query}}}</w:t>
+        <w:t>query={…}}}}</w:t>
       </w:r>
     </w:p>
     <w:p>
@@ -15047,43 +15504,21 @@
         <w:rPr>
           <w:b w:val="0"/>
         </w:rPr>
-        <w:t>tab1</w:t>
-      </w:r>
-      <w:proofErr w:type="gramStart"/>
+        <w:t>&lt;</w:t>
+      </w:r>
+      <w:proofErr w:type="spellStart"/>
       <w:r>
         <w:rPr>
           <w:b w:val="0"/>
         </w:rPr>
-        <w:t>.&lt;</w:t>
-      </w:r>
-      <w:proofErr w:type="spellStart"/>
-      <w:proofErr w:type="gramEnd"/>
+        <w:t>StudentId</w:t>
+      </w:r>
+      <w:proofErr w:type="spellEnd"/>
       <w:r>
         <w:rPr>
           <w:b w:val="0"/>
         </w:rPr>
-        <w:t>StudentId</w:t>
-      </w:r>
-      <w:proofErr w:type="spellEnd"/>
-      <w:r>
-        <w:rPr>
-          <w:b w:val="0"/>
-        </w:rPr>
-        <w:t>&gt; in &lt;</w:t>
-      </w:r>
-      <w:proofErr w:type="spellStart"/>
-      <w:r>
-        <w:rPr>
-          <w:b w:val="0"/>
-        </w:rPr>
-        <w:t>ListOfValues</w:t>
-      </w:r>
-      <w:proofErr w:type="spellEnd"/>
-      <w:r>
-        <w:rPr>
-          <w:b w:val="0"/>
-        </w:rPr>
-        <w:t>&gt;</w:t>
+        <w:t>&gt; in (‘AA’, ‘BB’)</w:t>
       </w:r>
     </w:p>
     <w:p>
@@ -15097,6 +15532,214 @@
       </w:r>
       <w:proofErr w:type="gramEnd"/>
       <w:r>
+        <w:t>={item={</w:t>
+      </w:r>
+      <w:r>
+        <w:t>substitution={na</w:t>
+      </w:r>
+      <w:r>
+        <w:t>me=&lt;</w:t>
+      </w:r>
+      <w:proofErr w:type="spellStart"/>
+      <w:r>
+        <w:t>StudentId</w:t>
+      </w:r>
+      <w:proofErr w:type="spellEnd"/>
+      <w:r>
+        <w:t>&gt;, type=</w:t>
+      </w:r>
+      <w:proofErr w:type="spellStart"/>
+      <w:r>
+        <w:t>predicand</w:t>
+      </w:r>
+      <w:proofErr w:type="spellEnd"/>
+      <w:r>
+        <w:t xml:space="preserve">}}, </w:t>
+      </w:r>
+      <w:proofErr w:type="spellStart"/>
+      <w:r>
+        <w:t>in_list</w:t>
+      </w:r>
+      <w:proofErr w:type="spellEnd"/>
+      <w:r>
+        <w:t>={list={1={lite</w:t>
+      </w:r>
+      <w:r>
+        <w:t>ral='AA'}, 2={literal='BB'}}}}</w:t>
+      </w:r>
+    </w:p>
+    <w:p>
+      <w:pPr>
+        <w:pStyle w:val="example"/>
+        <w:rPr>
+          <w:b w:val="0"/>
+        </w:rPr>
+      </w:pPr>
+      <w:r>
+        <w:tab/>
+      </w:r>
+      <w:proofErr w:type="spellStart"/>
+      <w:r>
+        <w:rPr>
+          <w:b w:val="0"/>
+        </w:rPr>
+        <w:t>subj_</w:t>
+      </w:r>
+      <w:proofErr w:type="gramStart"/>
+      <w:r>
+        <w:rPr>
+          <w:b w:val="0"/>
+        </w:rPr>
+        <w:t>code</w:t>
+      </w:r>
+      <w:proofErr w:type="spellEnd"/>
+      <w:r>
+        <w:rPr>
+          <w:b w:val="0"/>
+        </w:rPr>
+        <w:t xml:space="preserve">  in</w:t>
+      </w:r>
+      <w:proofErr w:type="gramEnd"/>
+      <w:r>
+        <w:rPr>
+          <w:b w:val="0"/>
+        </w:rPr>
+        <w:t xml:space="preserve"> (&lt;</w:t>
+      </w:r>
+      <w:proofErr w:type="spellStart"/>
+      <w:r>
+        <w:rPr>
+          <w:b w:val="0"/>
+        </w:rPr>
+        <w:t>SubjectCodeQuery</w:t>
+      </w:r>
+      <w:proofErr w:type="spellEnd"/>
+      <w:r>
+        <w:rPr>
+          <w:b w:val="0"/>
+        </w:rPr>
+        <w:t>&gt;)</w:t>
+      </w:r>
+    </w:p>
+    <w:p>
+      <w:pPr>
+        <w:pStyle w:val="example"/>
+        <w:ind w:left="720"/>
+      </w:pPr>
+      <w:proofErr w:type="gramStart"/>
+      <w:r>
+        <w:t>in</w:t>
+      </w:r>
+      <w:proofErr w:type="gramEnd"/>
+      <w:r>
+        <w:t>={item={column={name=</w:t>
+      </w:r>
+      <w:proofErr w:type="spellStart"/>
+      <w:r>
+        <w:t>subj_code</w:t>
+      </w:r>
+      <w:proofErr w:type="spellEnd"/>
+      <w:r>
+        <w:t xml:space="preserve">, </w:t>
+      </w:r>
+      <w:proofErr w:type="spellStart"/>
+      <w:r>
+        <w:t>table_ref</w:t>
+      </w:r>
+      <w:proofErr w:type="spellEnd"/>
+      <w:r>
+        <w:t xml:space="preserve">=null}}, </w:t>
+      </w:r>
+      <w:proofErr w:type="spellStart"/>
+      <w:r>
+        <w:t>in_list</w:t>
+      </w:r>
+      <w:proofErr w:type="spellEnd"/>
+      <w:r>
+        <w:t>={</w:t>
+      </w:r>
+      <w:r>
+        <w:t xml:space="preserve"> </w:t>
+      </w:r>
+      <w:r>
+        <w:t>substitution={na</w:t>
+      </w:r>
+      <w:r>
+        <w:t>me=&lt;</w:t>
+      </w:r>
+      <w:proofErr w:type="spellStart"/>
+      <w:r>
+        <w:t>SubjectCodeQuery</w:t>
+      </w:r>
+      <w:proofErr w:type="spellEnd"/>
+      <w:r>
+        <w:t>&gt;, type=query}}}</w:t>
+      </w:r>
+    </w:p>
+    <w:p>
+      <w:pPr>
+        <w:pStyle w:val="example"/>
+        <w:rPr>
+          <w:b w:val="0"/>
+        </w:rPr>
+      </w:pPr>
+      <w:r>
+        <w:tab/>
+      </w:r>
+      <w:r>
+        <w:rPr>
+          <w:b w:val="0"/>
+        </w:rPr>
+        <w:t>tab1</w:t>
+      </w:r>
+      <w:proofErr w:type="gramStart"/>
+      <w:r>
+        <w:rPr>
+          <w:b w:val="0"/>
+        </w:rPr>
+        <w:t>.&lt;</w:t>
+      </w:r>
+      <w:proofErr w:type="spellStart"/>
+      <w:proofErr w:type="gramEnd"/>
+      <w:r>
+        <w:rPr>
+          <w:b w:val="0"/>
+        </w:rPr>
+        <w:t>StudentId</w:t>
+      </w:r>
+      <w:proofErr w:type="spellEnd"/>
+      <w:r>
+        <w:rPr>
+          <w:b w:val="0"/>
+        </w:rPr>
+        <w:t>&gt; in &lt;</w:t>
+      </w:r>
+      <w:proofErr w:type="spellStart"/>
+      <w:r>
+        <w:rPr>
+          <w:b w:val="0"/>
+        </w:rPr>
+        <w:t>ListOfValues</w:t>
+      </w:r>
+      <w:proofErr w:type="spellEnd"/>
+      <w:r>
+        <w:rPr>
+          <w:b w:val="0"/>
+        </w:rPr>
+        <w:t>&gt;</w:t>
+      </w:r>
+    </w:p>
+    <w:p>
+      <w:pPr>
+        <w:pStyle w:val="example"/>
+        <w:ind w:left="720"/>
+      </w:pPr>
+      <w:proofErr w:type="gramStart"/>
+      <w:r>
+        <w:t>in</w:t>
+      </w:r>
+      <w:proofErr w:type="gramEnd"/>
+      <w:r>
         <w:t>={item={column={</w:t>
       </w:r>
       <w:r>
@@ -15309,7 +15952,6 @@
     </w:p>
     <w:p>
       <w:r>
-        <w:lastRenderedPageBreak/>
         <w:t xml:space="preserve">The </w:t>
       </w:r>
       <w:r>
@@ -15599,6 +16241,7 @@
     </w:p>
     <w:p>
       <w:r>
+        <w:lastRenderedPageBreak/>
         <w:t>The join list subtree appears as an ordinal list, with keys capturing the statement order in the query. As per typical join statement ordering, this will typically appear as an alternating list of table subtree then join statement subtree, then table subtree.</w:t>
       </w:r>
     </w:p>
@@ -16415,219 +17058,6 @@
       </w:r>
     </w:p>
     <w:p>
-      <w:r>
-        <w:t xml:space="preserve">A special substitution variable has been introduced which </w:t>
-      </w:r>
-      <w:proofErr w:type="gramStart"/>
-      <w:r>
-        <w:t>can form the basis of an optional sequence of additional</w:t>
-      </w:r>
-      <w:proofErr w:type="gramEnd"/>
-      <w:r>
-        <w:t xml:space="preserve"> join statements, if the specific and complete series is unknown or variable. This will permit, for example, specifying a core </w:t>
-      </w:r>
-      <w:r>
-        <w:lastRenderedPageBreak/>
-        <w:t xml:space="preserve">query and then allowing different instances to substitute a variable number of additional constraint joins. This will permit, for example, differences in the population queries defined for </w:t>
-      </w:r>
-      <w:proofErr w:type="gramStart"/>
-      <w:r>
-        <w:t>different  use</w:t>
-      </w:r>
-      <w:proofErr w:type="gramEnd"/>
-      <w:r>
-        <w:t xml:space="preserve"> cases. </w:t>
-      </w:r>
-    </w:p>
-    <w:p>
-      <w:pPr>
-        <w:pStyle w:val="example"/>
-      </w:pPr>
-      <w:r>
-        <w:t>SUBSTITUTION EXAMPLES:</w:t>
-      </w:r>
-    </w:p>
-    <w:p>
-      <w:pPr>
-        <w:pStyle w:val="example"/>
-        <w:ind w:left="720"/>
-        <w:rPr>
-          <w:b w:val="0"/>
-        </w:rPr>
-      </w:pPr>
-      <w:proofErr w:type="gramStart"/>
-      <w:r>
-        <w:rPr>
-          <w:b w:val="0"/>
-        </w:rPr>
-        <w:t>tab1</w:t>
-      </w:r>
-      <w:proofErr w:type="gramEnd"/>
-      <w:r>
-        <w:rPr>
-          <w:b w:val="0"/>
-        </w:rPr>
-        <w:t xml:space="preserve"> join tab2 on &lt;</w:t>
-      </w:r>
-      <w:proofErr w:type="spellStart"/>
-      <w:r>
-        <w:rPr>
-          <w:b w:val="0"/>
-        </w:rPr>
-        <w:t>joinCondition</w:t>
-      </w:r>
-      <w:proofErr w:type="spellEnd"/>
-      <w:r>
-        <w:rPr>
-          <w:b w:val="0"/>
-        </w:rPr>
-        <w:t>&gt; &lt;</w:t>
-      </w:r>
-      <w:proofErr w:type="spellStart"/>
-      <w:r>
-        <w:rPr>
-          <w:b w:val="0"/>
-        </w:rPr>
-        <w:t>optionalJoinExtensions</w:t>
-      </w:r>
-      <w:proofErr w:type="spellEnd"/>
-      <w:r>
-        <w:rPr>
-          <w:b w:val="0"/>
-        </w:rPr>
-        <w:t>&gt;</w:t>
-      </w:r>
-    </w:p>
-    <w:p>
-      <w:pPr>
-        <w:pStyle w:val="example"/>
-        <w:ind w:left="720"/>
-      </w:pPr>
-      <w:r>
-        <w:rPr>
-          <w:sz w:val="20"/>
-        </w:rPr>
-        <w:t>join={1={table={</w:t>
-      </w:r>
-      <w:r>
-        <w:t>…</w:t>
-      </w:r>
-      <w:r>
-        <w:rPr>
-          <w:sz w:val="20"/>
-        </w:rPr>
-        <w:t xml:space="preserve">}}, </w:t>
-      </w:r>
-      <w:r>
-        <w:rPr>
-          <w:sz w:val="20"/>
-        </w:rPr>
-        <w:t>2={join=join, on={</w:t>
-      </w:r>
-      <w:r>
-        <w:rPr>
-          <w:sz w:val="20"/>
-        </w:rPr>
-        <w:t>substitution={name=&lt;</w:t>
-      </w:r>
-      <w:proofErr w:type="spellStart"/>
-      <w:r>
-        <w:t>joinCondition</w:t>
-      </w:r>
-      <w:proofErr w:type="spellEnd"/>
-      <w:r>
-        <w:rPr>
-          <w:sz w:val="20"/>
-        </w:rPr>
-        <w:t>&gt;, type=condition</w:t>
-      </w:r>
-      <w:r>
-        <w:rPr>
-          <w:sz w:val="20"/>
-        </w:rPr>
-        <w:t xml:space="preserve"> </w:t>
-      </w:r>
-      <w:r>
-        <w:rPr>
-          <w:sz w:val="20"/>
-        </w:rPr>
-        <w:t>}},</w:t>
-      </w:r>
-      <w:r>
-        <w:rPr>
-          <w:sz w:val="20"/>
-        </w:rPr>
-        <w:t xml:space="preserve"> </w:t>
-      </w:r>
-      <w:r>
-        <w:rPr>
-          <w:sz w:val="20"/>
-        </w:rPr>
-        <w:t>3</w:t>
-      </w:r>
-      <w:r>
-        <w:rPr>
-          <w:sz w:val="20"/>
-        </w:rPr>
-        <w:t>={table={</w:t>
-      </w:r>
-      <w:r>
-        <w:t>…</w:t>
-      </w:r>
-      <w:r>
-        <w:rPr>
-          <w:sz w:val="20"/>
-        </w:rPr>
-        <w:t xml:space="preserve">}}, </w:t>
-      </w:r>
-      <w:r>
-        <w:rPr>
-          <w:sz w:val="20"/>
-        </w:rPr>
-        <w:t>4</w:t>
-      </w:r>
-      <w:r>
-        <w:rPr>
-          <w:sz w:val="20"/>
-        </w:rPr>
-        <w:t>={substitution={name=&lt;</w:t>
-      </w:r>
-      <w:proofErr w:type="spellStart"/>
-      <w:r>
-        <w:rPr>
-          <w:sz w:val="20"/>
-        </w:rPr>
-        <w:t>optionalJoinExtensions</w:t>
-      </w:r>
-      <w:proofErr w:type="spellEnd"/>
-      <w:r>
-        <w:rPr>
-          <w:sz w:val="20"/>
-        </w:rPr>
-        <w:t>&gt;, type=</w:t>
-      </w:r>
-      <w:proofErr w:type="spellStart"/>
-      <w:r>
-        <w:rPr>
-          <w:sz w:val="20"/>
-        </w:rPr>
-        <w:t>joinExtension</w:t>
-      </w:r>
-      <w:proofErr w:type="spellEnd"/>
-      <w:r>
-        <w:rPr>
-          <w:sz w:val="20"/>
-        </w:rPr>
-        <w:t>}}}</w:t>
-      </w:r>
-      <w:r>
-        <w:rPr>
-          <w:sz w:val="20"/>
-        </w:rPr>
-        <w:t>}</w:t>
-      </w:r>
-    </w:p>
-    <w:p>
       <w:pPr>
         <w:pStyle w:val="Heading3"/>
         <w:rPr>
@@ -16860,7 +17290,15 @@
         <w:t xml:space="preserve">EXAMPLE: </w:t>
       </w:r>
       <w:r>
-        <w:t>not={left={column={</w:t>
+        <w:t>not</w:t>
+      </w:r>
+      <w:proofErr w:type="gramStart"/>
+      <w:r>
+        <w:t>={</w:t>
+      </w:r>
+      <w:proofErr w:type="gramEnd"/>
+      <w:r>
+        <w:t>left={column={</w:t>
       </w:r>
       <w:r>
         <w:t>…</w:t>
@@ -16873,6 +17311,90 @@
       </w:r>
       <w:r>
         <w:t>}}, operator==}}</w:t>
+      </w:r>
+    </w:p>
+    <w:p>
+      <w:pPr>
+        <w:pStyle w:val="Heading3"/>
+      </w:pPr>
+      <w:proofErr w:type="spellStart"/>
+      <w:r>
+        <w:t>not_in_list</w:t>
+      </w:r>
+      <w:proofErr w:type="spellEnd"/>
+    </w:p>
+    <w:p>
+      <w:r>
+        <w:t xml:space="preserve">This key contains a subtree that holds either a list of values, or a subquery that returns a list of values to be searched. </w:t>
+      </w:r>
+    </w:p>
+    <w:p>
+      <w:r>
+        <w:t>This is the negative version of the “</w:t>
+      </w:r>
+      <w:proofErr w:type="spellStart"/>
+      <w:r>
+        <w:t>in_list</w:t>
+      </w:r>
+      <w:proofErr w:type="spellEnd"/>
+      <w:r>
+        <w:t>” subtree and is used to hold the list of all of values that should NOT match the test value.</w:t>
+      </w:r>
+    </w:p>
+    <w:p>
+      <w:pPr>
+        <w:pStyle w:val="example"/>
+      </w:pPr>
+      <w:r>
+        <w:lastRenderedPageBreak/>
+        <w:t>STANDARD EXAMPLES:</w:t>
+      </w:r>
+    </w:p>
+    <w:p>
+      <w:pPr>
+        <w:pStyle w:val="example"/>
+        <w:ind w:left="720"/>
+      </w:pPr>
+      <w:proofErr w:type="spellStart"/>
+      <w:r>
+        <w:t>not_</w:t>
+      </w:r>
+      <w:r>
+        <w:t>in_list</w:t>
+      </w:r>
+      <w:proofErr w:type="spellEnd"/>
+      <w:proofErr w:type="gramStart"/>
+      <w:r>
+        <w:t>={</w:t>
+      </w:r>
+      <w:proofErr w:type="gramEnd"/>
+      <w:r>
+        <w:t>list={1={lite</w:t>
+      </w:r>
+      <w:r>
+        <w:t>ral='AA'}, 2={literal='BB'}}}</w:t>
+      </w:r>
+    </w:p>
+    <w:p>
+      <w:pPr>
+        <w:pStyle w:val="example"/>
+        <w:ind w:left="720"/>
+      </w:pPr>
+      <w:proofErr w:type="spellStart"/>
+      <w:r>
+        <w:t>not_</w:t>
+      </w:r>
+      <w:r>
+        <w:t>in_list</w:t>
+      </w:r>
+      <w:proofErr w:type="spellEnd"/>
+      <w:proofErr w:type="gramStart"/>
+      <w:r>
+        <w:t>={</w:t>
+      </w:r>
+      <w:proofErr w:type="gramEnd"/>
+      <w:r>
+        <w:t>query={…}}}</w:t>
       </w:r>
     </w:p>
     <w:p>
@@ -17147,7 +17669,6 @@
       </w:pPr>
       <w:proofErr w:type="gramStart"/>
       <w:r>
-        <w:lastRenderedPageBreak/>
         <w:t>operator</w:t>
       </w:r>
       <w:proofErr w:type="gramEnd"/>
@@ -17385,6 +17906,7 @@
     </w:p>
     <w:p>
       <w:r>
+        <w:lastRenderedPageBreak/>
         <w:t xml:space="preserve">Each of the list entries will consist of </w:t>
       </w:r>
       <w:r>
@@ -17739,7 +18261,6 @@
         <w:pStyle w:val="example"/>
       </w:pPr>
       <w:r>
-        <w:lastRenderedPageBreak/>
         <w:t>EXAMPLE:</w:t>
       </w:r>
     </w:p>
@@ -18019,6 +18540,7 @@
       </w:pPr>
       <w:proofErr w:type="gramStart"/>
       <w:r>
+        <w:lastRenderedPageBreak/>
         <w:t>qualifier=</w:t>
       </w:r>
       <w:proofErr w:type="gramEnd"/>
@@ -18532,7 +19054,6 @@
         <w:pStyle w:val="example"/>
       </w:pPr>
       <w:r>
-        <w:lastRenderedPageBreak/>
         <w:t xml:space="preserve">EXAMPLE: </w:t>
       </w:r>
       <w:r>
@@ -18861,7 +19382,15 @@
           <w:rFonts w:cs="Monaco"/>
           <w:szCs w:val="20"/>
         </w:rPr>
-        <w:t xml:space="preserve"> types listed at the beginning of this document. Other types include conditions</w:t>
+        <w:t xml:space="preserve"> types </w:t>
+      </w:r>
+      <w:r>
+        <w:rPr>
+          <w:rFonts w:cs="Monaco"/>
+          <w:szCs w:val="20"/>
+        </w:rPr>
+        <w:lastRenderedPageBreak/>
+        <w:t>listed at the beginning of this document. Other types include conditions</w:t>
       </w:r>
       <w:r>
         <w:rPr>
@@ -19372,15 +19901,7 @@
           <w:rFonts w:cs="Monaco"/>
           <w:szCs w:val="20"/>
         </w:rPr>
-        <w:t xml:space="preserve">Most typically the table subtree appears </w:t>
-      </w:r>
-      <w:r>
-        <w:rPr>
-          <w:rFonts w:cs="Monaco"/>
-          <w:szCs w:val="20"/>
-        </w:rPr>
-        <w:lastRenderedPageBreak/>
-        <w:t>in from, join, insert and update subtrees.</w:t>
+        <w:t>Most typically the table subtree appears in from, join, insert and update subtrees.</w:t>
       </w:r>
     </w:p>
     <w:p>
@@ -19586,10 +20107,7 @@
     </w:p>
     <w:p>
       <w:r>
-        <w:t xml:space="preserve">This key </w:t>
-      </w:r>
-      <w:r>
-        <w:t xml:space="preserve">points to a </w:t>
+        <w:t xml:space="preserve">This key points to a </w:t>
       </w:r>
       <w:proofErr w:type="spellStart"/>
       <w:r>
@@ -19597,10 +20115,7 @@
       </w:r>
       <w:proofErr w:type="spellEnd"/>
       <w:r>
-        <w:t xml:space="preserve"> result value in a “when-then” pair of a “clauses” list entry within a “case” subtree</w:t>
-      </w:r>
-      <w:r>
-        <w:t xml:space="preserve">. </w:t>
+        <w:t xml:space="preserve"> result value in a “when-then” pair of a “clauses” list entry within a “case” subtree. </w:t>
       </w:r>
     </w:p>
     <w:p>
@@ -19615,7 +20130,11 @@
     </w:p>
     <w:p>
       <w:r>
-        <w:t xml:space="preserve">This key can point at two different things. First, it can point to a numbered list containing combinations of subquery subtrees and instances of the second type of union subtree. Second, this will point to a subtree which represents the actual union statement. The </w:t>
+        <w:t xml:space="preserve">This key can point at two different things. First, it can point to a numbered list containing combinations of subquery subtrees and instances of the second type of union subtree. Second, this will point to a subtree which represents the </w:t>
+      </w:r>
+      <w:r>
+        <w:lastRenderedPageBreak/>
+        <w:t xml:space="preserve">actual union statement. The </w:t>
       </w:r>
       <w:proofErr w:type="gramStart"/>
       <w:r>
@@ -19715,10 +20234,7 @@
       </w:pPr>
       <w:proofErr w:type="gramStart"/>
       <w:r>
-        <w:t>w</w:t>
-      </w:r>
-      <w:r>
-        <w:t>hen</w:t>
+        <w:t>when</w:t>
       </w:r>
       <w:proofErr w:type="gramEnd"/>
     </w:p>
@@ -19732,18 +20248,7 @@
       </w:r>
       <w:proofErr w:type="spellEnd"/>
       <w:r>
-        <w:t xml:space="preserve"> comparison</w:t>
-      </w:r>
-      <w:r>
-        <w:t xml:space="preserve"> value</w:t>
-      </w:r>
-      <w:r>
-        <w:t xml:space="preserve"> (for Variant 2)</w:t>
-      </w:r>
-      <w:bookmarkStart w:id="0" w:name="_GoBack"/>
-      <w:bookmarkEnd w:id="0"/>
-      <w:r>
-        <w:t xml:space="preserve"> in a “when-then” pair of a “clauses” list entry within a “case” subtree. </w:t>
+        <w:t xml:space="preserve"> comparison value (for Variant 2) in a “when-then” pair of a “clauses” list entry within a “case” subtree. </w:t>
       </w:r>
     </w:p>
     <w:p>
@@ -19889,7 +20394,6 @@
       </w:pPr>
       <w:proofErr w:type="spellStart"/>
       <w:r>
-        <w:lastRenderedPageBreak/>
         <w:t>window_function</w:t>
       </w:r>
       <w:proofErr w:type="spellEnd"/>
@@ -20484,6 +20988,7 @@
       </w:r>
       <w:proofErr w:type="spellStart"/>
       <w:r>
+        <w:lastRenderedPageBreak/>
         <w:t>table_ref</w:t>
       </w:r>
       <w:proofErr w:type="spellEnd"/>
@@ -20693,7 +21198,6 @@
     <w:p>
       <w:proofErr w:type="spellStart"/>
       <w:r>
-        <w:lastRenderedPageBreak/>
         <w:t>Predicand</w:t>
       </w:r>
       <w:proofErr w:type="spellEnd"/>
@@ -20883,6 +21387,7 @@
     </w:p>
     <w:p>
       <w:r>
+        <w:lastRenderedPageBreak/>
         <w:t xml:space="preserve">Often, these variables will be filled with literal values, but any stand-alone </w:t>
       </w:r>
       <w:proofErr w:type="spellStart"/>
@@ -21006,11 +21511,7 @@
         <w:t>These represent complex logic and can appear anywhere a filtering subquery might appear. They are recognized by being surrounded by curly brackets. For example: {undergraduate students}.</w:t>
       </w:r>
       <w:r>
-        <w:t xml:space="preserve"> These are probably obsolete and </w:t>
-      </w:r>
-      <w:r>
-        <w:lastRenderedPageBreak/>
-        <w:t>duplicative to the more general substitution variables, and are included here in case their more specialized usage becomes important at a later time.</w:t>
+        <w:t xml:space="preserve"> These are probably obsolete and duplicative to the more general substitution variables, and are included here in case their more specialized usage becomes important at a later time.</w:t>
       </w:r>
     </w:p>
     <w:p>
@@ -21057,6 +21558,7 @@
     </w:p>
     <w:p>
       <w:r>
+        <w:lastRenderedPageBreak/>
         <w:t xml:space="preserve">Each Symbol Table query contains three kinds </w:t>
       </w:r>
       <w:proofErr w:type="gramStart"/>
@@ -21223,7 +21725,6 @@
               <w:pStyle w:val="sampletable"/>
             </w:pPr>
             <w:r>
-              <w:lastRenderedPageBreak/>
               <w:t xml:space="preserve">SELECT </w:t>
             </w:r>
             <w:r>
@@ -22527,6 +23028,7 @@
               <w:pStyle w:val="sampletable"/>
             </w:pPr>
             <w:r>
+              <w:lastRenderedPageBreak/>
               <w:t xml:space="preserve">SELECT </w:t>
             </w:r>
             <w:r>
@@ -23076,7 +23578,6 @@
               <w:pStyle w:val="sampletable"/>
             </w:pPr>
             <w:r>
-              <w:lastRenderedPageBreak/>
               <w:t xml:space="preserve">SELECT </w:t>
             </w:r>
             <w:r>
@@ -35814,7 +36315,7 @@
         <w:rStyle w:val="PageNumber"/>
         <w:noProof/>
       </w:rPr>
-      <w:t>14</w:t>
+      <w:t>2</w:t>
     </w:r>
     <w:r>
       <w:rPr>
@@ -37964,7 +38465,7 @@
 </file>
 
 <file path=customXml/itemProps1.xml><?xml version="1.0" encoding="utf-8"?>
-<ds:datastoreItem xmlns:ds="http://schemas.openxmlformats.org/officeDocument/2006/customXml" ds:itemID="{EE3EF515-1C75-428F-BF60-3C5D003E8F3F}">
+<ds:datastoreItem xmlns:ds="http://schemas.openxmlformats.org/officeDocument/2006/customXml" ds:itemID="{06BED41A-9FB4-4444-BF48-A6C1DFEE6601}">
   <ds:schemaRefs>
     <ds:schemaRef ds:uri="http://schemas.openxmlformats.org/officeDocument/2006/bibliography"/>
   </ds:schemaRefs>

</xml_diff>